<commit_message>
some fixes for output window
</commit_message>
<xml_diff>
--- a/User_Documentation.docx
+++ b/User_Documentation.docx
@@ -7,22 +7,141 @@
         <w:pStyle w:val="Titel"/>
         <w:jc w:val="center"/>
       </w:pPr>
-      <w:r>
-        <w:t>Benutzerdokumentation</w:t>
-      </w:r>
     </w:p>
     <w:p>
       <w:pPr>
         <w:pStyle w:val="Titel"/>
         <w:jc w:val="center"/>
       </w:pPr>
+    </w:p>
+    <w:p>
+      <w:pPr>
+        <w:pStyle w:val="Titel"/>
+        <w:jc w:val="center"/>
+      </w:pPr>
+      <w:r>
+        <w:t>Benutzerdokumentation</w:t>
+      </w:r>
+    </w:p>
+    <w:p>
+      <w:pPr>
+        <w:pStyle w:val="Titel"/>
+        <w:jc w:val="center"/>
+      </w:pPr>
+      <w:r>
+        <w:t>-</w:t>
+      </w:r>
+    </w:p>
+    <w:p>
+      <w:pPr>
+        <w:pStyle w:val="Titel"/>
+        <w:jc w:val="center"/>
+      </w:pPr>
       <w:r>
         <w:t>KryptoProjekt</w:t>
       </w:r>
     </w:p>
+    <w:p>
+      <w:pPr>
+        <w:pStyle w:val="Inhaltsverzeichnisberschrift"/>
+        <w:numPr>
+          <w:ilvl w:val="0"/>
+          <w:numId w:val="0"/>
+        </w:numPr>
+      </w:pPr>
+    </w:p>
+    <w:p>
+      <w:bookmarkStart w:id="0" w:name="_Toc267342809"/>
+      <w:bookmarkEnd w:id="0"/>
+    </w:p>
+    <w:p>
+      <w:bookmarkStart w:id="1" w:name="_Toc267342810"/>
+    </w:p>
+    <w:p>
+      <w:pPr>
+        <w:pStyle w:val="Inhaltsverzeichnisberschrift"/>
+        <w:numPr>
+          <w:ilvl w:val="0"/>
+          <w:numId w:val="0"/>
+        </w:numPr>
+      </w:pPr>
+      <w:r>
+        <w:rPr>
+          <w:noProof/>
+          <w:lang w:eastAsia="de-DE"/>
+        </w:rPr>
+        <w:drawing>
+          <wp:anchor distT="0" distB="0" distL="114300" distR="114300" simplePos="0" relativeHeight="251659264" behindDoc="1" locked="0" layoutInCell="1" allowOverlap="1">
+            <wp:simplePos x="0" y="0"/>
+            <wp:positionH relativeFrom="column">
+              <wp:posOffset>1905</wp:posOffset>
+            </wp:positionH>
+            <wp:positionV relativeFrom="paragraph">
+              <wp:posOffset>307975</wp:posOffset>
+            </wp:positionV>
+            <wp:extent cx="5773420" cy="4915535"/>
+            <wp:effectExtent l="19050" t="0" r="0" b="0"/>
+            <wp:wrapNone/>
+            <wp:docPr id="1" name="Grafik 0" descr="kryptogui.jpg"/>
+            <wp:cNvGraphicFramePr>
+              <a:graphicFrameLocks xmlns:a="http://schemas.openxmlformats.org/drawingml/2006/main" noChangeAspect="1"/>
+            </wp:cNvGraphicFramePr>
+            <a:graphic xmlns:a="http://schemas.openxmlformats.org/drawingml/2006/main">
+              <a:graphicData uri="http://schemas.openxmlformats.org/drawingml/2006/picture">
+                <pic:pic xmlns:pic="http://schemas.openxmlformats.org/drawingml/2006/picture">
+                  <pic:nvPicPr>
+                    <pic:cNvPr id="0" name="kryptogui.jpg"/>
+                    <pic:cNvPicPr/>
+                  </pic:nvPicPr>
+                  <pic:blipFill>
+                    <a:blip r:embed="rId8" cstate="print"/>
+                    <a:stretch>
+                      <a:fillRect/>
+                    </a:stretch>
+                  </pic:blipFill>
+                  <pic:spPr>
+                    <a:xfrm>
+                      <a:off x="0" y="0"/>
+                      <a:ext cx="5773420" cy="4915535"/>
+                    </a:xfrm>
+                    <a:prstGeom prst="rect">
+                      <a:avLst/>
+                    </a:prstGeom>
+                  </pic:spPr>
+                </pic:pic>
+              </a:graphicData>
+            </a:graphic>
+          </wp:anchor>
+        </w:drawing>
+      </w:r>
+    </w:p>
+    <w:p>
+      <w:pPr>
+        <w:rPr>
+          <w:rFonts w:asciiTheme="majorHAnsi" w:eastAsiaTheme="majorEastAsia" w:hAnsiTheme="majorHAnsi" w:cstheme="majorBidi"/>
+          <w:b/>
+          <w:bCs/>
+          <w:color w:val="365F91" w:themeColor="accent1" w:themeShade="BF"/>
+          <w:sz w:val="28"/>
+          <w:szCs w:val="28"/>
+        </w:rPr>
+      </w:pPr>
+      <w:r>
+        <w:rPr>
+          <w:rFonts w:asciiTheme="majorHAnsi" w:eastAsiaTheme="majorEastAsia" w:hAnsiTheme="majorHAnsi" w:cstheme="majorBidi"/>
+          <w:b/>
+          <w:bCs/>
+          <w:color w:val="365F91" w:themeColor="accent1" w:themeShade="BF"/>
+          <w:sz w:val="28"/>
+          <w:szCs w:val="28"/>
+        </w:rPr>
+        <w:br w:type="page"/>
+      </w:r>
+    </w:p>
+    <w:bookmarkStart w:id="2" w:name="_Toc267407415" w:displacedByCustomXml="next"/>
     <w:sdt>
       <w:sdtPr>
-        <w:id w:val="196095470"/>
+        <w:id w:val="260641457"/>
         <w:docPartObj>
           <w:docPartGallery w:val="Table of Contents"/>
           <w:docPartUnique/>
@@ -42,6 +161,10 @@
         <w:p>
           <w:pPr>
             <w:pStyle w:val="Inhaltsverzeichnisberschrift"/>
+            <w:numPr>
+              <w:ilvl w:val="0"/>
+              <w:numId w:val="0"/>
+            </w:numPr>
           </w:pPr>
           <w:r>
             <w:t>Inhaltsverzeichnis</w:t>
@@ -51,6 +174,7 @@
           <w:pPr>
             <w:pStyle w:val="Verzeichnis1"/>
             <w:tabs>
+              <w:tab w:val="left" w:pos="440"/>
               <w:tab w:val="right" w:leader="dot" w:pos="9062"/>
             </w:tabs>
             <w:rPr>
@@ -67,23 +191,37 @@
           <w:r>
             <w:fldChar w:fldCharType="separate"/>
           </w:r>
-          <w:hyperlink w:anchor="_Toc267342809" w:history="1">
+          <w:hyperlink w:anchor="_Toc267411130" w:history="1">
             <w:r>
               <w:rPr>
                 <w:rStyle w:val="Hyperlink"/>
                 <w:noProof/>
               </w:rPr>
-              <w:t>1.</w:t>
-            </w:r>
-            <w:r>
-              <w:rPr>
-                <w:noProof/>
-                <w:webHidden/>
+              <w:t>1</w:t>
+            </w:r>
+            <w:r>
+              <w:rPr>
+                <w:noProof/>
+                <w:lang w:eastAsia="de-DE"/>
               </w:rPr>
               <w:tab/>
             </w:r>
             <w:r>
               <w:rPr>
+                <w:rStyle w:val="Hyperlink"/>
+                <w:noProof/>
+              </w:rPr>
+              <w:t>Basics</w:t>
+            </w:r>
+            <w:r>
+              <w:rPr>
+                <w:noProof/>
+                <w:webHidden/>
+              </w:rPr>
+              <w:tab/>
+            </w:r>
+            <w:r>
+              <w:rPr>
                 <w:noProof/>
                 <w:webHidden/>
               </w:rPr>
@@ -94,7 +232,7 @@
                 <w:noProof/>
                 <w:webHidden/>
               </w:rPr>
-              <w:instrText xml:space="preserve"> PAGEREF _Toc267342809 \h </w:instrText>
+              <w:instrText xml:space="preserve"> PAGEREF _Toc267411130 \h </w:instrText>
             </w:r>
             <w:r>
               <w:rPr>
@@ -114,7 +252,265 @@
                 <w:noProof/>
                 <w:webHidden/>
               </w:rPr>
-              <w:t>1</w:t>
+              <w:t>3</w:t>
+            </w:r>
+            <w:r>
+              <w:rPr>
+                <w:noProof/>
+                <w:webHidden/>
+              </w:rPr>
+              <w:fldChar w:fldCharType="end"/>
+            </w:r>
+          </w:hyperlink>
+        </w:p>
+        <w:p>
+          <w:pPr>
+            <w:pStyle w:val="Verzeichnis2"/>
+            <w:tabs>
+              <w:tab w:val="left" w:pos="880"/>
+              <w:tab w:val="right" w:leader="dot" w:pos="9062"/>
+            </w:tabs>
+            <w:rPr>
+              <w:noProof/>
+              <w:lang w:eastAsia="de-DE"/>
+            </w:rPr>
+          </w:pPr>
+          <w:hyperlink w:anchor="_Toc267411131" w:history="1">
+            <w:r>
+              <w:rPr>
+                <w:rStyle w:val="Hyperlink"/>
+                <w:noProof/>
+              </w:rPr>
+              <w:t>1.1</w:t>
+            </w:r>
+            <w:r>
+              <w:rPr>
+                <w:noProof/>
+                <w:lang w:eastAsia="de-DE"/>
+              </w:rPr>
+              <w:tab/>
+            </w:r>
+            <w:r>
+              <w:rPr>
+                <w:rStyle w:val="Hyperlink"/>
+                <w:noProof/>
+              </w:rPr>
+              <w:t>Der Datentyp „Z“ (Reelle Zahlen mit Ganzzahl-Arithmetik)</w:t>
+            </w:r>
+            <w:r>
+              <w:rPr>
+                <w:noProof/>
+                <w:webHidden/>
+              </w:rPr>
+              <w:tab/>
+            </w:r>
+            <w:r>
+              <w:rPr>
+                <w:noProof/>
+                <w:webHidden/>
+              </w:rPr>
+              <w:fldChar w:fldCharType="begin"/>
+            </w:r>
+            <w:r>
+              <w:rPr>
+                <w:noProof/>
+                <w:webHidden/>
+              </w:rPr>
+              <w:instrText xml:space="preserve"> PAGEREF _Toc267411131 \h </w:instrText>
+            </w:r>
+            <w:r>
+              <w:rPr>
+                <w:noProof/>
+                <w:webHidden/>
+              </w:rPr>
+            </w:r>
+            <w:r>
+              <w:rPr>
+                <w:noProof/>
+                <w:webHidden/>
+              </w:rPr>
+              <w:fldChar w:fldCharType="separate"/>
+            </w:r>
+            <w:r>
+              <w:rPr>
+                <w:noProof/>
+                <w:webHidden/>
+              </w:rPr>
+              <w:t>3</w:t>
+            </w:r>
+            <w:r>
+              <w:rPr>
+                <w:noProof/>
+                <w:webHidden/>
+              </w:rPr>
+              <w:fldChar w:fldCharType="end"/>
+            </w:r>
+          </w:hyperlink>
+        </w:p>
+        <w:p>
+          <w:pPr>
+            <w:pStyle w:val="Verzeichnis2"/>
+            <w:tabs>
+              <w:tab w:val="left" w:pos="880"/>
+              <w:tab w:val="right" w:leader="dot" w:pos="9062"/>
+            </w:tabs>
+            <w:rPr>
+              <w:noProof/>
+              <w:lang w:eastAsia="de-DE"/>
+            </w:rPr>
+          </w:pPr>
+          <w:hyperlink w:anchor="_Toc267411132" w:history="1">
+            <w:r>
+              <w:rPr>
+                <w:rStyle w:val="Hyperlink"/>
+                <w:rFonts w:eastAsia="Times New Roman"/>
+                <w:noProof/>
+                <w:lang w:eastAsia="de-DE"/>
+              </w:rPr>
+              <w:t>1.2</w:t>
+            </w:r>
+            <w:r>
+              <w:rPr>
+                <w:noProof/>
+                <w:lang w:eastAsia="de-DE"/>
+              </w:rPr>
+              <w:tab/>
+            </w:r>
+            <w:r>
+              <w:rPr>
+                <w:rStyle w:val="Hyperlink"/>
+                <w:rFonts w:eastAsia="Times New Roman"/>
+                <w:noProof/>
+                <w:lang w:eastAsia="de-DE"/>
+              </w:rPr>
+              <w:t>Der Datentyp „PrimeFieldElement“ (Element aus einem Primkörper)</w:t>
+            </w:r>
+            <w:r>
+              <w:rPr>
+                <w:noProof/>
+                <w:webHidden/>
+              </w:rPr>
+              <w:tab/>
+            </w:r>
+            <w:r>
+              <w:rPr>
+                <w:noProof/>
+                <w:webHidden/>
+              </w:rPr>
+              <w:fldChar w:fldCharType="begin"/>
+            </w:r>
+            <w:r>
+              <w:rPr>
+                <w:noProof/>
+                <w:webHidden/>
+              </w:rPr>
+              <w:instrText xml:space="preserve"> PAGEREF _Toc267411132 \h </w:instrText>
+            </w:r>
+            <w:r>
+              <w:rPr>
+                <w:noProof/>
+                <w:webHidden/>
+              </w:rPr>
+            </w:r>
+            <w:r>
+              <w:rPr>
+                <w:noProof/>
+                <w:webHidden/>
+              </w:rPr>
+              <w:fldChar w:fldCharType="separate"/>
+            </w:r>
+            <w:r>
+              <w:rPr>
+                <w:noProof/>
+                <w:webHidden/>
+              </w:rPr>
+              <w:t>3</w:t>
+            </w:r>
+            <w:r>
+              <w:rPr>
+                <w:noProof/>
+                <w:webHidden/>
+              </w:rPr>
+              <w:fldChar w:fldCharType="end"/>
+            </w:r>
+          </w:hyperlink>
+        </w:p>
+        <w:p>
+          <w:pPr>
+            <w:pStyle w:val="Verzeichnis2"/>
+            <w:tabs>
+              <w:tab w:val="left" w:pos="880"/>
+              <w:tab w:val="right" w:leader="dot" w:pos="9062"/>
+            </w:tabs>
+            <w:rPr>
+              <w:noProof/>
+              <w:lang w:eastAsia="de-DE"/>
+            </w:rPr>
+          </w:pPr>
+          <w:hyperlink w:anchor="_Toc267411133" w:history="1">
+            <w:r>
+              <w:rPr>
+                <w:rStyle w:val="Hyperlink"/>
+                <w:noProof/>
+                <w:lang w:eastAsia="de-DE"/>
+              </w:rPr>
+              <w:t>1.3</w:t>
+            </w:r>
+            <w:r>
+              <w:rPr>
+                <w:noProof/>
+                <w:lang w:eastAsia="de-DE"/>
+              </w:rPr>
+              <w:tab/>
+            </w:r>
+            <w:r>
+              <w:rPr>
+                <w:rStyle w:val="Hyperlink"/>
+                <w:noProof/>
+                <w:lang w:eastAsia="de-DE"/>
+              </w:rPr>
+              <w:t>Basisarithmetik</w:t>
+            </w:r>
+            <w:r>
+              <w:rPr>
+                <w:noProof/>
+                <w:webHidden/>
+              </w:rPr>
+              <w:tab/>
+            </w:r>
+            <w:r>
+              <w:rPr>
+                <w:noProof/>
+                <w:webHidden/>
+              </w:rPr>
+              <w:fldChar w:fldCharType="begin"/>
+            </w:r>
+            <w:r>
+              <w:rPr>
+                <w:noProof/>
+                <w:webHidden/>
+              </w:rPr>
+              <w:instrText xml:space="preserve"> PAGEREF _Toc267411133 \h </w:instrText>
+            </w:r>
+            <w:r>
+              <w:rPr>
+                <w:noProof/>
+                <w:webHidden/>
+              </w:rPr>
+            </w:r>
+            <w:r>
+              <w:rPr>
+                <w:noProof/>
+                <w:webHidden/>
+              </w:rPr>
+              <w:fldChar w:fldCharType="separate"/>
+            </w:r>
+            <w:r>
+              <w:rPr>
+                <w:noProof/>
+                <w:webHidden/>
+              </w:rPr>
+              <w:t>3</w:t>
             </w:r>
             <w:r>
               <w:rPr>
@@ -137,13 +533,13 @@
               <w:lang w:eastAsia="de-DE"/>
             </w:rPr>
           </w:pPr>
-          <w:hyperlink w:anchor="_Toc267342810" w:history="1">
+          <w:hyperlink w:anchor="_Toc267411134" w:history="1">
             <w:r>
               <w:rPr>
                 <w:rStyle w:val="Hyperlink"/>
                 <w:noProof/>
               </w:rPr>
-              <w:t>2.</w:t>
+              <w:t>2</w:t>
             </w:r>
             <w:r>
               <w:rPr>
@@ -157,7 +553,7 @@
                 <w:rStyle w:val="Hyperlink"/>
                 <w:noProof/>
               </w:rPr>
-              <w:t>Basics</w:t>
+              <w:t>Matrizen</w:t>
             </w:r>
             <w:r>
               <w:rPr>
@@ -178,7 +574,7 @@
                 <w:noProof/>
                 <w:webHidden/>
               </w:rPr>
-              <w:instrText xml:space="preserve"> PAGEREF _Toc267342810 \h </w:instrText>
+              <w:instrText xml:space="preserve"> PAGEREF _Toc267411134 \h </w:instrText>
             </w:r>
             <w:r>
               <w:rPr>
@@ -198,7 +594,7 @@
                 <w:noProof/>
                 <w:webHidden/>
               </w:rPr>
-              <w:t>2</w:t>
+              <w:t>4</w:t>
             </w:r>
             <w:r>
               <w:rPr>
@@ -221,13 +617,13 @@
               <w:lang w:eastAsia="de-DE"/>
             </w:rPr>
           </w:pPr>
-          <w:hyperlink w:anchor="_Toc267342811" w:history="1">
+          <w:hyperlink w:anchor="_Toc267411135" w:history="1">
             <w:r>
               <w:rPr>
                 <w:rStyle w:val="Hyperlink"/>
                 <w:noProof/>
               </w:rPr>
-              <w:t>2.1.</w:t>
+              <w:t>2.1</w:t>
             </w:r>
             <w:r>
               <w:rPr>
@@ -241,7 +637,7 @@
                 <w:rStyle w:val="Hyperlink"/>
                 <w:noProof/>
               </w:rPr>
-              <w:t>Der Datentyp „Z“ (Reelle Zahlen mit Ganzzahl-Arithmetik)</w:t>
+              <w:t>Neue Matrix (Z)</w:t>
             </w:r>
             <w:r>
               <w:rPr>
@@ -262,7 +658,7 @@
                 <w:noProof/>
                 <w:webHidden/>
               </w:rPr>
-              <w:instrText xml:space="preserve"> PAGEREF _Toc267342811 \h </w:instrText>
+              <w:instrText xml:space="preserve"> PAGEREF _Toc267411135 \h </w:instrText>
             </w:r>
             <w:r>
               <w:rPr>
@@ -282,7 +678,7 @@
                 <w:noProof/>
                 <w:webHidden/>
               </w:rPr>
-              <w:t>2</w:t>
+              <w:t>4</w:t>
             </w:r>
             <w:r>
               <w:rPr>
@@ -305,31 +701,27 @@
               <w:lang w:eastAsia="de-DE"/>
             </w:rPr>
           </w:pPr>
-          <w:hyperlink w:anchor="_Toc267342812" w:history="1">
+          <w:hyperlink w:anchor="_Toc267411136" w:history="1">
             <w:r>
               <w:rPr>
                 <w:rStyle w:val="Hyperlink"/>
-                <w:rFonts w:eastAsia="Times New Roman"/>
+                <w:noProof/>
+              </w:rPr>
+              <w:t>2.2</w:t>
+            </w:r>
+            <w:r>
+              <w:rPr>
                 <w:noProof/>
                 <w:lang w:eastAsia="de-DE"/>
               </w:rPr>
-              <w:t>2.2.</w:t>
-            </w:r>
-            <w:r>
-              <w:rPr>
-                <w:noProof/>
-                <w:lang w:eastAsia="de-DE"/>
-              </w:rPr>
               <w:tab/>
             </w:r>
             <w:r>
               <w:rPr>
                 <w:rStyle w:val="Hyperlink"/>
-                <w:rFonts w:eastAsia="Times New Roman"/>
-                <w:noProof/>
-                <w:lang w:eastAsia="de-DE"/>
-              </w:rPr>
-              <w:t>Der Datentyp „PrimeFieldElement“ (Element aus einem Primkörper)</w:t>
+                <w:noProof/>
+              </w:rPr>
+              <w:t>Neue Matrix (Primefield)</w:t>
             </w:r>
             <w:r>
               <w:rPr>
@@ -350,7 +742,7 @@
                 <w:noProof/>
                 <w:webHidden/>
               </w:rPr>
-              <w:instrText xml:space="preserve"> PAGEREF _Toc267342812 \h </w:instrText>
+              <w:instrText xml:space="preserve"> PAGEREF _Toc267411136 \h </w:instrText>
             </w:r>
             <w:r>
               <w:rPr>
@@ -370,7 +762,7 @@
                 <w:noProof/>
                 <w:webHidden/>
               </w:rPr>
-              <w:t>2</w:t>
+              <w:t>4</w:t>
             </w:r>
             <w:r>
               <w:rPr>
@@ -393,14 +785,97 @@
               <w:lang w:eastAsia="de-DE"/>
             </w:rPr>
           </w:pPr>
-          <w:hyperlink w:anchor="_Toc267342813" w:history="1">
+          <w:hyperlink w:anchor="_Toc267411137" w:history="1">
             <w:r>
               <w:rPr>
                 <w:rStyle w:val="Hyperlink"/>
                 <w:noProof/>
+              </w:rPr>
+              <w:t>2.3</w:t>
+            </w:r>
+            <w:r>
+              <w:rPr>
+                <w:noProof/>
                 <w:lang w:eastAsia="de-DE"/>
               </w:rPr>
-              <w:t>2.3.</w:t>
+              <w:tab/>
+            </w:r>
+            <w:r>
+              <w:rPr>
+                <w:rStyle w:val="Hyperlink"/>
+                <w:noProof/>
+              </w:rPr>
+              <w:t>Addition/Multiplikation einer Matrix</w:t>
+            </w:r>
+            <w:r>
+              <w:rPr>
+                <w:noProof/>
+                <w:webHidden/>
+              </w:rPr>
+              <w:tab/>
+            </w:r>
+            <w:r>
+              <w:rPr>
+                <w:noProof/>
+                <w:webHidden/>
+              </w:rPr>
+              <w:fldChar w:fldCharType="begin"/>
+            </w:r>
+            <w:r>
+              <w:rPr>
+                <w:noProof/>
+                <w:webHidden/>
+              </w:rPr>
+              <w:instrText xml:space="preserve"> PAGEREF _Toc267411137 \h </w:instrText>
+            </w:r>
+            <w:r>
+              <w:rPr>
+                <w:noProof/>
+                <w:webHidden/>
+              </w:rPr>
+            </w:r>
+            <w:r>
+              <w:rPr>
+                <w:noProof/>
+                <w:webHidden/>
+              </w:rPr>
+              <w:fldChar w:fldCharType="separate"/>
+            </w:r>
+            <w:r>
+              <w:rPr>
+                <w:noProof/>
+                <w:webHidden/>
+              </w:rPr>
+              <w:t>4</w:t>
+            </w:r>
+            <w:r>
+              <w:rPr>
+                <w:noProof/>
+                <w:webHidden/>
+              </w:rPr>
+              <w:fldChar w:fldCharType="end"/>
+            </w:r>
+          </w:hyperlink>
+        </w:p>
+        <w:p>
+          <w:pPr>
+            <w:pStyle w:val="Verzeichnis1"/>
+            <w:tabs>
+              <w:tab w:val="left" w:pos="440"/>
+              <w:tab w:val="right" w:leader="dot" w:pos="9062"/>
+            </w:tabs>
+            <w:rPr>
+              <w:noProof/>
+              <w:lang w:eastAsia="de-DE"/>
+            </w:rPr>
+          </w:pPr>
+          <w:hyperlink w:anchor="_Toc267411138" w:history="1">
+            <w:r>
+              <w:rPr>
+                <w:rStyle w:val="Hyperlink"/>
+                <w:noProof/>
+              </w:rPr>
+              <w:t>3</w:t>
             </w:r>
             <w:r>
               <w:rPr>
@@ -413,9 +888,8 @@
               <w:rPr>
                 <w:rStyle w:val="Hyperlink"/>
                 <w:noProof/>
-                <w:lang w:eastAsia="de-DE"/>
-              </w:rPr>
-              <w:t>Basisarithmetik</w:t>
+              </w:rPr>
+              <w:t>Primzahltests</w:t>
             </w:r>
             <w:r>
               <w:rPr>
@@ -436,7 +910,7 @@
                 <w:noProof/>
                 <w:webHidden/>
               </w:rPr>
-              <w:instrText xml:space="preserve"> PAGEREF _Toc267342813 \h </w:instrText>
+              <w:instrText xml:space="preserve"> PAGEREF _Toc267411138 \h </w:instrText>
             </w:r>
             <w:r>
               <w:rPr>
@@ -456,7 +930,7 @@
                 <w:noProof/>
                 <w:webHidden/>
               </w:rPr>
-              <w:t>2</w:t>
+              <w:t>5</w:t>
             </w:r>
             <w:r>
               <w:rPr>
@@ -479,13 +953,13 @@
               <w:lang w:eastAsia="de-DE"/>
             </w:rPr>
           </w:pPr>
-          <w:hyperlink w:anchor="_Toc267342814" w:history="1">
+          <w:hyperlink w:anchor="_Toc267411139" w:history="1">
             <w:r>
               <w:rPr>
                 <w:rStyle w:val="Hyperlink"/>
                 <w:noProof/>
               </w:rPr>
-              <w:t>2.4.</w:t>
+              <w:t>3.1</w:t>
             </w:r>
             <w:r>
               <w:rPr>
@@ -499,7 +973,7 @@
                 <w:rStyle w:val="Hyperlink"/>
                 <w:noProof/>
               </w:rPr>
-              <w:t>Matrizen</w:t>
+              <w:t>Fermat-Test</w:t>
             </w:r>
             <w:r>
               <w:rPr>
@@ -520,7 +994,7 @@
                 <w:noProof/>
                 <w:webHidden/>
               </w:rPr>
-              <w:instrText xml:space="preserve"> PAGEREF _Toc267342814 \h </w:instrText>
+              <w:instrText xml:space="preserve"> PAGEREF _Toc267411139 \h </w:instrText>
             </w:r>
             <w:r>
               <w:rPr>
@@ -540,7 +1014,343 @@
                 <w:noProof/>
                 <w:webHidden/>
               </w:rPr>
-              <w:t>3</w:t>
+              <w:t>5</w:t>
+            </w:r>
+            <w:r>
+              <w:rPr>
+                <w:noProof/>
+                <w:webHidden/>
+              </w:rPr>
+              <w:fldChar w:fldCharType="end"/>
+            </w:r>
+          </w:hyperlink>
+        </w:p>
+        <w:p>
+          <w:pPr>
+            <w:pStyle w:val="Verzeichnis2"/>
+            <w:tabs>
+              <w:tab w:val="left" w:pos="880"/>
+              <w:tab w:val="right" w:leader="dot" w:pos="9062"/>
+            </w:tabs>
+            <w:rPr>
+              <w:noProof/>
+              <w:lang w:eastAsia="de-DE"/>
+            </w:rPr>
+          </w:pPr>
+          <w:hyperlink w:anchor="_Toc267411140" w:history="1">
+            <w:r>
+              <w:rPr>
+                <w:rStyle w:val="Hyperlink"/>
+                <w:noProof/>
+              </w:rPr>
+              <w:t>3.2</w:t>
+            </w:r>
+            <w:r>
+              <w:rPr>
+                <w:noProof/>
+                <w:lang w:eastAsia="de-DE"/>
+              </w:rPr>
+              <w:tab/>
+            </w:r>
+            <w:r>
+              <w:rPr>
+                <w:rStyle w:val="Hyperlink"/>
+                <w:noProof/>
+              </w:rPr>
+              <w:t>Miller-Rabin-Test</w:t>
+            </w:r>
+            <w:r>
+              <w:rPr>
+                <w:noProof/>
+                <w:webHidden/>
+              </w:rPr>
+              <w:tab/>
+            </w:r>
+            <w:r>
+              <w:rPr>
+                <w:noProof/>
+                <w:webHidden/>
+              </w:rPr>
+              <w:fldChar w:fldCharType="begin"/>
+            </w:r>
+            <w:r>
+              <w:rPr>
+                <w:noProof/>
+                <w:webHidden/>
+              </w:rPr>
+              <w:instrText xml:space="preserve"> PAGEREF _Toc267411140 \h </w:instrText>
+            </w:r>
+            <w:r>
+              <w:rPr>
+                <w:noProof/>
+                <w:webHidden/>
+              </w:rPr>
+            </w:r>
+            <w:r>
+              <w:rPr>
+                <w:noProof/>
+                <w:webHidden/>
+              </w:rPr>
+              <w:fldChar w:fldCharType="separate"/>
+            </w:r>
+            <w:r>
+              <w:rPr>
+                <w:noProof/>
+                <w:webHidden/>
+              </w:rPr>
+              <w:t>6</w:t>
+            </w:r>
+            <w:r>
+              <w:rPr>
+                <w:noProof/>
+                <w:webHidden/>
+              </w:rPr>
+              <w:fldChar w:fldCharType="end"/>
+            </w:r>
+          </w:hyperlink>
+        </w:p>
+        <w:p>
+          <w:pPr>
+            <w:pStyle w:val="Verzeichnis2"/>
+            <w:tabs>
+              <w:tab w:val="left" w:pos="880"/>
+              <w:tab w:val="right" w:leader="dot" w:pos="9062"/>
+            </w:tabs>
+            <w:rPr>
+              <w:noProof/>
+              <w:lang w:eastAsia="de-DE"/>
+            </w:rPr>
+          </w:pPr>
+          <w:hyperlink w:anchor="_Toc267411141" w:history="1">
+            <w:r>
+              <w:rPr>
+                <w:rStyle w:val="Hyperlink"/>
+                <w:noProof/>
+              </w:rPr>
+              <w:t>3.3</w:t>
+            </w:r>
+            <w:r>
+              <w:rPr>
+                <w:noProof/>
+                <w:lang w:eastAsia="de-DE"/>
+              </w:rPr>
+              <w:tab/>
+            </w:r>
+            <w:r>
+              <w:rPr>
+                <w:rStyle w:val="Hyperlink"/>
+                <w:noProof/>
+              </w:rPr>
+              <w:t>Lucas-Test</w:t>
+            </w:r>
+            <w:r>
+              <w:rPr>
+                <w:noProof/>
+                <w:webHidden/>
+              </w:rPr>
+              <w:tab/>
+            </w:r>
+            <w:r>
+              <w:rPr>
+                <w:noProof/>
+                <w:webHidden/>
+              </w:rPr>
+              <w:fldChar w:fldCharType="begin"/>
+            </w:r>
+            <w:r>
+              <w:rPr>
+                <w:noProof/>
+                <w:webHidden/>
+              </w:rPr>
+              <w:instrText xml:space="preserve"> PAGEREF _Toc267411141 \h </w:instrText>
+            </w:r>
+            <w:r>
+              <w:rPr>
+                <w:noProof/>
+                <w:webHidden/>
+              </w:rPr>
+            </w:r>
+            <w:r>
+              <w:rPr>
+                <w:noProof/>
+                <w:webHidden/>
+              </w:rPr>
+              <w:fldChar w:fldCharType="separate"/>
+            </w:r>
+            <w:r>
+              <w:rPr>
+                <w:noProof/>
+                <w:webHidden/>
+              </w:rPr>
+              <w:t>6</w:t>
+            </w:r>
+            <w:r>
+              <w:rPr>
+                <w:noProof/>
+                <w:webHidden/>
+              </w:rPr>
+              <w:fldChar w:fldCharType="end"/>
+            </w:r>
+          </w:hyperlink>
+        </w:p>
+        <w:p>
+          <w:pPr>
+            <w:pStyle w:val="Verzeichnis1"/>
+            <w:tabs>
+              <w:tab w:val="left" w:pos="440"/>
+              <w:tab w:val="right" w:leader="dot" w:pos="9062"/>
+            </w:tabs>
+            <w:rPr>
+              <w:noProof/>
+              <w:lang w:eastAsia="de-DE"/>
+            </w:rPr>
+          </w:pPr>
+          <w:hyperlink w:anchor="_Toc267411142" w:history="1">
+            <w:r>
+              <w:rPr>
+                <w:rStyle w:val="Hyperlink"/>
+                <w:noProof/>
+              </w:rPr>
+              <w:t>4</w:t>
+            </w:r>
+            <w:r>
+              <w:rPr>
+                <w:noProof/>
+                <w:lang w:eastAsia="de-DE"/>
+              </w:rPr>
+              <w:tab/>
+            </w:r>
+            <w:r>
+              <w:rPr>
+                <w:rStyle w:val="Hyperlink"/>
+                <w:noProof/>
+              </w:rPr>
+              <w:t>Kodierung</w:t>
+            </w:r>
+            <w:r>
+              <w:rPr>
+                <w:noProof/>
+                <w:webHidden/>
+              </w:rPr>
+              <w:tab/>
+            </w:r>
+            <w:r>
+              <w:rPr>
+                <w:noProof/>
+                <w:webHidden/>
+              </w:rPr>
+              <w:fldChar w:fldCharType="begin"/>
+            </w:r>
+            <w:r>
+              <w:rPr>
+                <w:noProof/>
+                <w:webHidden/>
+              </w:rPr>
+              <w:instrText xml:space="preserve"> PAGEREF _Toc267411142 \h </w:instrText>
+            </w:r>
+            <w:r>
+              <w:rPr>
+                <w:noProof/>
+                <w:webHidden/>
+              </w:rPr>
+            </w:r>
+            <w:r>
+              <w:rPr>
+                <w:noProof/>
+                <w:webHidden/>
+              </w:rPr>
+              <w:fldChar w:fldCharType="separate"/>
+            </w:r>
+            <w:r>
+              <w:rPr>
+                <w:noProof/>
+                <w:webHidden/>
+              </w:rPr>
+              <w:t>7</w:t>
+            </w:r>
+            <w:r>
+              <w:rPr>
+                <w:noProof/>
+                <w:webHidden/>
+              </w:rPr>
+              <w:fldChar w:fldCharType="end"/>
+            </w:r>
+          </w:hyperlink>
+        </w:p>
+        <w:p>
+          <w:pPr>
+            <w:pStyle w:val="Verzeichnis2"/>
+            <w:tabs>
+              <w:tab w:val="left" w:pos="880"/>
+              <w:tab w:val="right" w:leader="dot" w:pos="9062"/>
+            </w:tabs>
+            <w:rPr>
+              <w:noProof/>
+              <w:lang w:eastAsia="de-DE"/>
+            </w:rPr>
+          </w:pPr>
+          <w:hyperlink w:anchor="_Toc267411143" w:history="1">
+            <w:r>
+              <w:rPr>
+                <w:rStyle w:val="Hyperlink"/>
+                <w:noProof/>
+              </w:rPr>
+              <w:t>4.1</w:t>
+            </w:r>
+            <w:r>
+              <w:rPr>
+                <w:noProof/>
+                <w:lang w:eastAsia="de-DE"/>
+              </w:rPr>
+              <w:tab/>
+            </w:r>
+            <w:r>
+              <w:rPr>
+                <w:rStyle w:val="Hyperlink"/>
+                <w:noProof/>
+              </w:rPr>
+              <w:t>Hamming-Code</w:t>
+            </w:r>
+            <w:r>
+              <w:rPr>
+                <w:noProof/>
+                <w:webHidden/>
+              </w:rPr>
+              <w:tab/>
+            </w:r>
+            <w:r>
+              <w:rPr>
+                <w:noProof/>
+                <w:webHidden/>
+              </w:rPr>
+              <w:fldChar w:fldCharType="begin"/>
+            </w:r>
+            <w:r>
+              <w:rPr>
+                <w:noProof/>
+                <w:webHidden/>
+              </w:rPr>
+              <w:instrText xml:space="preserve"> PAGEREF _Toc267411143 \h </w:instrText>
+            </w:r>
+            <w:r>
+              <w:rPr>
+                <w:noProof/>
+                <w:webHidden/>
+              </w:rPr>
+            </w:r>
+            <w:r>
+              <w:rPr>
+                <w:noProof/>
+                <w:webHidden/>
+              </w:rPr>
+              <w:fldChar w:fldCharType="separate"/>
+            </w:r>
+            <w:r>
+              <w:rPr>
+                <w:noProof/>
+                <w:webHidden/>
+              </w:rPr>
+              <w:t>7</w:t>
             </w:r>
             <w:r>
               <w:rPr>
@@ -563,13 +1373,13 @@
               <w:lang w:eastAsia="de-DE"/>
             </w:rPr>
           </w:pPr>
-          <w:hyperlink w:anchor="_Toc267342815" w:history="1">
+          <w:hyperlink w:anchor="_Toc267411144" w:history="1">
             <w:r>
               <w:rPr>
                 <w:rStyle w:val="Hyperlink"/>
                 <w:noProof/>
               </w:rPr>
-              <w:t>2.4.1.</w:t>
+              <w:t>4.1.1</w:t>
             </w:r>
             <w:r>
               <w:rPr>
@@ -583,7 +1393,7 @@
                 <w:rStyle w:val="Hyperlink"/>
                 <w:noProof/>
               </w:rPr>
-              <w:t>Neue Matrix (Z)</w:t>
+              <w:t>Hamming-Code initialisieren</w:t>
             </w:r>
             <w:r>
               <w:rPr>
@@ -604,7 +1414,7 @@
                 <w:noProof/>
                 <w:webHidden/>
               </w:rPr>
-              <w:instrText xml:space="preserve"> PAGEREF _Toc267342815 \h </w:instrText>
+              <w:instrText xml:space="preserve"> PAGEREF _Toc267411144 \h </w:instrText>
             </w:r>
             <w:r>
               <w:rPr>
@@ -624,7 +1434,7 @@
                 <w:noProof/>
                 <w:webHidden/>
               </w:rPr>
-              <w:t>3</w:t>
+              <w:t>7</w:t>
             </w:r>
             <w:r>
               <w:rPr>
@@ -647,13 +1457,13 @@
               <w:lang w:eastAsia="de-DE"/>
             </w:rPr>
           </w:pPr>
-          <w:hyperlink w:anchor="_Toc267342816" w:history="1">
+          <w:hyperlink w:anchor="_Toc267411145" w:history="1">
             <w:r>
               <w:rPr>
                 <w:rStyle w:val="Hyperlink"/>
                 <w:noProof/>
               </w:rPr>
-              <w:t>2.4.2.</w:t>
+              <w:t>4.1.2</w:t>
             </w:r>
             <w:r>
               <w:rPr>
@@ -667,7 +1477,7 @@
                 <w:rStyle w:val="Hyperlink"/>
                 <w:noProof/>
               </w:rPr>
-              <w:t>Neue Matrix (Primefield)</w:t>
+              <w:t>Hamming-Code enkodieren</w:t>
             </w:r>
             <w:r>
               <w:rPr>
@@ -688,7 +1498,7 @@
                 <w:noProof/>
                 <w:webHidden/>
               </w:rPr>
-              <w:instrText xml:space="preserve"> PAGEREF _Toc267342816 \h </w:instrText>
+              <w:instrText xml:space="preserve"> PAGEREF _Toc267411145 \h </w:instrText>
             </w:r>
             <w:r>
               <w:rPr>
@@ -708,7 +1518,7 @@
                 <w:noProof/>
                 <w:webHidden/>
               </w:rPr>
-              <w:t>3</w:t>
+              <w:t>7</w:t>
             </w:r>
             <w:r>
               <w:rPr>
@@ -731,13 +1541,13 @@
               <w:lang w:eastAsia="de-DE"/>
             </w:rPr>
           </w:pPr>
-          <w:hyperlink w:anchor="_Toc267342817" w:history="1">
+          <w:hyperlink w:anchor="_Toc267411146" w:history="1">
             <w:r>
               <w:rPr>
                 <w:rStyle w:val="Hyperlink"/>
                 <w:noProof/>
               </w:rPr>
-              <w:t>2.4.3.</w:t>
+              <w:t>4.1.3</w:t>
             </w:r>
             <w:r>
               <w:rPr>
@@ -751,7 +1561,7 @@
                 <w:rStyle w:val="Hyperlink"/>
                 <w:noProof/>
               </w:rPr>
-              <w:t>Addition/Multiplikation einer Matrix</w:t>
+              <w:t>Syndrom berechnen</w:t>
             </w:r>
             <w:r>
               <w:rPr>
@@ -772,7 +1582,7 @@
                 <w:noProof/>
                 <w:webHidden/>
               </w:rPr>
-              <w:instrText xml:space="preserve"> PAGEREF _Toc267342817 \h </w:instrText>
+              <w:instrText xml:space="preserve"> PAGEREF _Toc267411146 \h </w:instrText>
             </w:r>
             <w:r>
               <w:rPr>
@@ -792,511 +1602,7 @@
                 <w:noProof/>
                 <w:webHidden/>
               </w:rPr>
-              <w:t>3</w:t>
-            </w:r>
-            <w:r>
-              <w:rPr>
-                <w:noProof/>
-                <w:webHidden/>
-              </w:rPr>
-              <w:fldChar w:fldCharType="end"/>
-            </w:r>
-          </w:hyperlink>
-        </w:p>
-        <w:p>
-          <w:pPr>
-            <w:pStyle w:val="Verzeichnis1"/>
-            <w:tabs>
-              <w:tab w:val="left" w:pos="440"/>
-              <w:tab w:val="right" w:leader="dot" w:pos="9062"/>
-            </w:tabs>
-            <w:rPr>
-              <w:noProof/>
-              <w:lang w:eastAsia="de-DE"/>
-            </w:rPr>
-          </w:pPr>
-          <w:hyperlink w:anchor="_Toc267342818" w:history="1">
-            <w:r>
-              <w:rPr>
-                <w:rStyle w:val="Hyperlink"/>
-                <w:noProof/>
-              </w:rPr>
-              <w:t>3.</w:t>
-            </w:r>
-            <w:r>
-              <w:rPr>
-                <w:noProof/>
-                <w:lang w:eastAsia="de-DE"/>
-              </w:rPr>
-              <w:tab/>
-            </w:r>
-            <w:r>
-              <w:rPr>
-                <w:rStyle w:val="Hyperlink"/>
-                <w:noProof/>
-              </w:rPr>
-              <w:t>Primzahltests</w:t>
-            </w:r>
-            <w:r>
-              <w:rPr>
-                <w:noProof/>
-                <w:webHidden/>
-              </w:rPr>
-              <w:tab/>
-            </w:r>
-            <w:r>
-              <w:rPr>
-                <w:noProof/>
-                <w:webHidden/>
-              </w:rPr>
-              <w:fldChar w:fldCharType="begin"/>
-            </w:r>
-            <w:r>
-              <w:rPr>
-                <w:noProof/>
-                <w:webHidden/>
-              </w:rPr>
-              <w:instrText xml:space="preserve"> PAGEREF _Toc267342818 \h </w:instrText>
-            </w:r>
-            <w:r>
-              <w:rPr>
-                <w:noProof/>
-                <w:webHidden/>
-              </w:rPr>
-            </w:r>
-            <w:r>
-              <w:rPr>
-                <w:noProof/>
-                <w:webHidden/>
-              </w:rPr>
-              <w:fldChar w:fldCharType="separate"/>
-            </w:r>
-            <w:r>
-              <w:rPr>
-                <w:noProof/>
-                <w:webHidden/>
-              </w:rPr>
-              <w:t>4</w:t>
-            </w:r>
-            <w:r>
-              <w:rPr>
-                <w:noProof/>
-                <w:webHidden/>
-              </w:rPr>
-              <w:fldChar w:fldCharType="end"/>
-            </w:r>
-          </w:hyperlink>
-        </w:p>
-        <w:p>
-          <w:pPr>
-            <w:pStyle w:val="Verzeichnis2"/>
-            <w:tabs>
-              <w:tab w:val="left" w:pos="880"/>
-              <w:tab w:val="right" w:leader="dot" w:pos="9062"/>
-            </w:tabs>
-            <w:rPr>
-              <w:noProof/>
-              <w:lang w:eastAsia="de-DE"/>
-            </w:rPr>
-          </w:pPr>
-          <w:hyperlink w:anchor="_Toc267342819" w:history="1">
-            <w:r>
-              <w:rPr>
-                <w:rStyle w:val="Hyperlink"/>
-                <w:noProof/>
-              </w:rPr>
-              <w:t>3.1.</w:t>
-            </w:r>
-            <w:r>
-              <w:rPr>
-                <w:noProof/>
-                <w:lang w:eastAsia="de-DE"/>
-              </w:rPr>
-              <w:tab/>
-            </w:r>
-            <w:r>
-              <w:rPr>
-                <w:rStyle w:val="Hyperlink"/>
-                <w:noProof/>
-              </w:rPr>
-              <w:t>Fermat-Test</w:t>
-            </w:r>
-            <w:r>
-              <w:rPr>
-                <w:noProof/>
-                <w:webHidden/>
-              </w:rPr>
-              <w:tab/>
-            </w:r>
-            <w:r>
-              <w:rPr>
-                <w:noProof/>
-                <w:webHidden/>
-              </w:rPr>
-              <w:fldChar w:fldCharType="begin"/>
-            </w:r>
-            <w:r>
-              <w:rPr>
-                <w:noProof/>
-                <w:webHidden/>
-              </w:rPr>
-              <w:instrText xml:space="preserve"> PAGEREF _Toc267342819 \h </w:instrText>
-            </w:r>
-            <w:r>
-              <w:rPr>
-                <w:noProof/>
-                <w:webHidden/>
-              </w:rPr>
-            </w:r>
-            <w:r>
-              <w:rPr>
-                <w:noProof/>
-                <w:webHidden/>
-              </w:rPr>
-              <w:fldChar w:fldCharType="separate"/>
-            </w:r>
-            <w:r>
-              <w:rPr>
-                <w:noProof/>
-                <w:webHidden/>
-              </w:rPr>
-              <w:t>4</w:t>
-            </w:r>
-            <w:r>
-              <w:rPr>
-                <w:noProof/>
-                <w:webHidden/>
-              </w:rPr>
-              <w:fldChar w:fldCharType="end"/>
-            </w:r>
-          </w:hyperlink>
-        </w:p>
-        <w:p>
-          <w:pPr>
-            <w:pStyle w:val="Verzeichnis2"/>
-            <w:tabs>
-              <w:tab w:val="left" w:pos="880"/>
-              <w:tab w:val="right" w:leader="dot" w:pos="9062"/>
-            </w:tabs>
-            <w:rPr>
-              <w:noProof/>
-              <w:lang w:eastAsia="de-DE"/>
-            </w:rPr>
-          </w:pPr>
-          <w:hyperlink w:anchor="_Toc267342820" w:history="1">
-            <w:r>
-              <w:rPr>
-                <w:rStyle w:val="Hyperlink"/>
-                <w:noProof/>
-              </w:rPr>
-              <w:t>3.2.</w:t>
-            </w:r>
-            <w:r>
-              <w:rPr>
-                <w:noProof/>
-                <w:lang w:eastAsia="de-DE"/>
-              </w:rPr>
-              <w:tab/>
-            </w:r>
-            <w:r>
-              <w:rPr>
-                <w:rStyle w:val="Hyperlink"/>
-                <w:noProof/>
-              </w:rPr>
-              <w:t>Miller-Rabin-Test</w:t>
-            </w:r>
-            <w:r>
-              <w:rPr>
-                <w:noProof/>
-                <w:webHidden/>
-              </w:rPr>
-              <w:tab/>
-            </w:r>
-            <w:r>
-              <w:rPr>
-                <w:noProof/>
-                <w:webHidden/>
-              </w:rPr>
-              <w:fldChar w:fldCharType="begin"/>
-            </w:r>
-            <w:r>
-              <w:rPr>
-                <w:noProof/>
-                <w:webHidden/>
-              </w:rPr>
-              <w:instrText xml:space="preserve"> PAGEREF _Toc267342820 \h </w:instrText>
-            </w:r>
-            <w:r>
-              <w:rPr>
-                <w:noProof/>
-                <w:webHidden/>
-              </w:rPr>
-            </w:r>
-            <w:r>
-              <w:rPr>
-                <w:noProof/>
-                <w:webHidden/>
-              </w:rPr>
-              <w:fldChar w:fldCharType="separate"/>
-            </w:r>
-            <w:r>
-              <w:rPr>
-                <w:noProof/>
-                <w:webHidden/>
-              </w:rPr>
-              <w:t>5</w:t>
-            </w:r>
-            <w:r>
-              <w:rPr>
-                <w:noProof/>
-                <w:webHidden/>
-              </w:rPr>
-              <w:fldChar w:fldCharType="end"/>
-            </w:r>
-          </w:hyperlink>
-        </w:p>
-        <w:p>
-          <w:pPr>
-            <w:pStyle w:val="Verzeichnis2"/>
-            <w:tabs>
-              <w:tab w:val="left" w:pos="880"/>
-              <w:tab w:val="right" w:leader="dot" w:pos="9062"/>
-            </w:tabs>
-            <w:rPr>
-              <w:noProof/>
-              <w:lang w:eastAsia="de-DE"/>
-            </w:rPr>
-          </w:pPr>
-          <w:hyperlink w:anchor="_Toc267342821" w:history="1">
-            <w:r>
-              <w:rPr>
-                <w:rStyle w:val="Hyperlink"/>
-                <w:noProof/>
-              </w:rPr>
-              <w:t>3.3.</w:t>
-            </w:r>
-            <w:r>
-              <w:rPr>
-                <w:noProof/>
-                <w:lang w:eastAsia="de-DE"/>
-              </w:rPr>
-              <w:tab/>
-            </w:r>
-            <w:r>
-              <w:rPr>
-                <w:rStyle w:val="Hyperlink"/>
-                <w:noProof/>
-              </w:rPr>
-              <w:t>Lucas-Test</w:t>
-            </w:r>
-            <w:r>
-              <w:rPr>
-                <w:noProof/>
-                <w:webHidden/>
-              </w:rPr>
-              <w:tab/>
-            </w:r>
-            <w:r>
-              <w:rPr>
-                <w:noProof/>
-                <w:webHidden/>
-              </w:rPr>
-              <w:fldChar w:fldCharType="begin"/>
-            </w:r>
-            <w:r>
-              <w:rPr>
-                <w:noProof/>
-                <w:webHidden/>
-              </w:rPr>
-              <w:instrText xml:space="preserve"> PAGEREF _Toc267342821 \h </w:instrText>
-            </w:r>
-            <w:r>
-              <w:rPr>
-                <w:noProof/>
-                <w:webHidden/>
-              </w:rPr>
-            </w:r>
-            <w:r>
-              <w:rPr>
-                <w:noProof/>
-                <w:webHidden/>
-              </w:rPr>
-              <w:fldChar w:fldCharType="separate"/>
-            </w:r>
-            <w:r>
-              <w:rPr>
-                <w:noProof/>
-                <w:webHidden/>
-              </w:rPr>
-              <w:t>5</w:t>
-            </w:r>
-            <w:r>
-              <w:rPr>
-                <w:noProof/>
-                <w:webHidden/>
-              </w:rPr>
-              <w:fldChar w:fldCharType="end"/>
-            </w:r>
-          </w:hyperlink>
-        </w:p>
-        <w:p>
-          <w:pPr>
-            <w:pStyle w:val="Verzeichnis1"/>
-            <w:tabs>
-              <w:tab w:val="left" w:pos="440"/>
-              <w:tab w:val="right" w:leader="dot" w:pos="9062"/>
-            </w:tabs>
-            <w:rPr>
-              <w:noProof/>
-              <w:lang w:eastAsia="de-DE"/>
-            </w:rPr>
-          </w:pPr>
-          <w:hyperlink w:anchor="_Toc267342822" w:history="1">
-            <w:r>
-              <w:rPr>
-                <w:rStyle w:val="Hyperlink"/>
-                <w:noProof/>
-              </w:rPr>
-              <w:t>4.</w:t>
-            </w:r>
-            <w:r>
-              <w:rPr>
-                <w:noProof/>
-                <w:lang w:eastAsia="de-DE"/>
-              </w:rPr>
-              <w:tab/>
-            </w:r>
-            <w:r>
-              <w:rPr>
-                <w:rStyle w:val="Hyperlink"/>
-                <w:noProof/>
-              </w:rPr>
-              <w:t>Kodierung</w:t>
-            </w:r>
-            <w:r>
-              <w:rPr>
-                <w:noProof/>
-                <w:webHidden/>
-              </w:rPr>
-              <w:tab/>
-            </w:r>
-            <w:r>
-              <w:rPr>
-                <w:noProof/>
-                <w:webHidden/>
-              </w:rPr>
-              <w:fldChar w:fldCharType="begin"/>
-            </w:r>
-            <w:r>
-              <w:rPr>
-                <w:noProof/>
-                <w:webHidden/>
-              </w:rPr>
-              <w:instrText xml:space="preserve"> PAGEREF _Toc267342822 \h </w:instrText>
-            </w:r>
-            <w:r>
-              <w:rPr>
-                <w:noProof/>
-                <w:webHidden/>
-              </w:rPr>
-            </w:r>
-            <w:r>
-              <w:rPr>
-                <w:noProof/>
-                <w:webHidden/>
-              </w:rPr>
-              <w:fldChar w:fldCharType="separate"/>
-            </w:r>
-            <w:r>
-              <w:rPr>
-                <w:noProof/>
-                <w:webHidden/>
-              </w:rPr>
-              <w:t>6</w:t>
-            </w:r>
-            <w:r>
-              <w:rPr>
-                <w:noProof/>
-                <w:webHidden/>
-              </w:rPr>
-              <w:fldChar w:fldCharType="end"/>
-            </w:r>
-          </w:hyperlink>
-        </w:p>
-        <w:p>
-          <w:pPr>
-            <w:pStyle w:val="Verzeichnis2"/>
-            <w:tabs>
-              <w:tab w:val="left" w:pos="880"/>
-              <w:tab w:val="right" w:leader="dot" w:pos="9062"/>
-            </w:tabs>
-            <w:rPr>
-              <w:noProof/>
-              <w:lang w:eastAsia="de-DE"/>
-            </w:rPr>
-          </w:pPr>
-          <w:hyperlink w:anchor="_Toc267342823" w:history="1">
-            <w:r>
-              <w:rPr>
-                <w:rStyle w:val="Hyperlink"/>
-                <w:noProof/>
-              </w:rPr>
-              <w:t>4.1.</w:t>
-            </w:r>
-            <w:r>
-              <w:rPr>
-                <w:noProof/>
-                <w:lang w:eastAsia="de-DE"/>
-              </w:rPr>
-              <w:tab/>
-            </w:r>
-            <w:r>
-              <w:rPr>
-                <w:rStyle w:val="Hyperlink"/>
-                <w:noProof/>
-              </w:rPr>
-              <w:t>Hamming-Code</w:t>
-            </w:r>
-            <w:r>
-              <w:rPr>
-                <w:noProof/>
-                <w:webHidden/>
-              </w:rPr>
-              <w:tab/>
-            </w:r>
-            <w:r>
-              <w:rPr>
-                <w:noProof/>
-                <w:webHidden/>
-              </w:rPr>
-              <w:fldChar w:fldCharType="begin"/>
-            </w:r>
-            <w:r>
-              <w:rPr>
-                <w:noProof/>
-                <w:webHidden/>
-              </w:rPr>
-              <w:instrText xml:space="preserve"> PAGEREF _Toc267342823 \h </w:instrText>
-            </w:r>
-            <w:r>
-              <w:rPr>
-                <w:noProof/>
-                <w:webHidden/>
-              </w:rPr>
-            </w:r>
-            <w:r>
-              <w:rPr>
-                <w:noProof/>
-                <w:webHidden/>
-              </w:rPr>
-              <w:fldChar w:fldCharType="separate"/>
-            </w:r>
-            <w:r>
-              <w:rPr>
-                <w:noProof/>
-                <w:webHidden/>
-              </w:rPr>
-              <w:t>6</w:t>
+              <w:t>7</w:t>
             </w:r>
             <w:r>
               <w:rPr>
@@ -1319,13 +1625,13 @@
               <w:lang w:eastAsia="de-DE"/>
             </w:rPr>
           </w:pPr>
-          <w:hyperlink w:anchor="_Toc267342824" w:history="1">
+          <w:hyperlink w:anchor="_Toc267411147" w:history="1">
             <w:r>
               <w:rPr>
                 <w:rStyle w:val="Hyperlink"/>
                 <w:noProof/>
               </w:rPr>
-              <w:t>4.1.1.</w:t>
+              <w:t>4.1.4</w:t>
             </w:r>
             <w:r>
               <w:rPr>
@@ -1339,7 +1645,7 @@
                 <w:rStyle w:val="Hyperlink"/>
                 <w:noProof/>
               </w:rPr>
-              <w:t>Hamming-Code initialisieren</w:t>
+              <w:t>Fehler im enkodierten Codewort erzeugen</w:t>
             </w:r>
             <w:r>
               <w:rPr>
@@ -1360,7 +1666,7 @@
                 <w:noProof/>
                 <w:webHidden/>
               </w:rPr>
-              <w:instrText xml:space="preserve"> PAGEREF _Toc267342824 \h </w:instrText>
+              <w:instrText xml:space="preserve"> PAGEREF _Toc267411147 \h </w:instrText>
             </w:r>
             <w:r>
               <w:rPr>
@@ -1380,7 +1686,7 @@
                 <w:noProof/>
                 <w:webHidden/>
               </w:rPr>
-              <w:t>6</w:t>
+              <w:t>7</w:t>
             </w:r>
             <w:r>
               <w:rPr>
@@ -1403,13 +1709,13 @@
               <w:lang w:eastAsia="de-DE"/>
             </w:rPr>
           </w:pPr>
-          <w:hyperlink w:anchor="_Toc267342825" w:history="1">
+          <w:hyperlink w:anchor="_Toc267411148" w:history="1">
             <w:r>
               <w:rPr>
                 <w:rStyle w:val="Hyperlink"/>
                 <w:noProof/>
               </w:rPr>
-              <w:t>4.1.2.</w:t>
+              <w:t>4.1.5</w:t>
             </w:r>
             <w:r>
               <w:rPr>
@@ -1423,7 +1729,7 @@
                 <w:rStyle w:val="Hyperlink"/>
                 <w:noProof/>
               </w:rPr>
-              <w:t>Hamming-Code enkodieren</w:t>
+              <w:t>Hamming-Code dekodieren</w:t>
             </w:r>
             <w:r>
               <w:rPr>
@@ -1444,7 +1750,7 @@
                 <w:noProof/>
                 <w:webHidden/>
               </w:rPr>
-              <w:instrText xml:space="preserve"> PAGEREF _Toc267342825 \h </w:instrText>
+              <w:instrText xml:space="preserve"> PAGEREF _Toc267411148 \h </w:instrText>
             </w:r>
             <w:r>
               <w:rPr>
@@ -1464,7 +1770,7 @@
                 <w:noProof/>
                 <w:webHidden/>
               </w:rPr>
-              <w:t>6</w:t>
+              <w:t>7</w:t>
             </w:r>
             <w:r>
               <w:rPr>
@@ -1487,13 +1793,13 @@
               <w:lang w:eastAsia="de-DE"/>
             </w:rPr>
           </w:pPr>
-          <w:hyperlink w:anchor="_Toc267342826" w:history="1">
+          <w:hyperlink w:anchor="_Toc267411149" w:history="1">
             <w:r>
               <w:rPr>
                 <w:rStyle w:val="Hyperlink"/>
                 <w:noProof/>
               </w:rPr>
-              <w:t>4.1.3.</w:t>
+              <w:t>4.1.6</w:t>
             </w:r>
             <w:r>
               <w:rPr>
@@ -1507,7 +1813,7 @@
                 <w:rStyle w:val="Hyperlink"/>
                 <w:noProof/>
               </w:rPr>
-              <w:t>Syndrom berechnen</w:t>
+              <w:t>Hammingdistanz berechnen</w:t>
             </w:r>
             <w:r>
               <w:rPr>
@@ -1528,7 +1834,7 @@
                 <w:noProof/>
                 <w:webHidden/>
               </w:rPr>
-              <w:instrText xml:space="preserve"> PAGEREF _Toc267342826 \h </w:instrText>
+              <w:instrText xml:space="preserve"> PAGEREF _Toc267411149 \h </w:instrText>
             </w:r>
             <w:r>
               <w:rPr>
@@ -1548,7 +1854,7 @@
                 <w:noProof/>
                 <w:webHidden/>
               </w:rPr>
-              <w:t>6</w:t>
+              <w:t>7</w:t>
             </w:r>
             <w:r>
               <w:rPr>
@@ -1571,13 +1877,13 @@
               <w:lang w:eastAsia="de-DE"/>
             </w:rPr>
           </w:pPr>
-          <w:hyperlink w:anchor="_Toc267342827" w:history="1">
+          <w:hyperlink w:anchor="_Toc267411150" w:history="1">
             <w:r>
               <w:rPr>
                 <w:rStyle w:val="Hyperlink"/>
                 <w:noProof/>
               </w:rPr>
-              <w:t>4.1.4.</w:t>
+              <w:t>4.1.7</w:t>
             </w:r>
             <w:r>
               <w:rPr>
@@ -1591,7 +1897,7 @@
                 <w:rStyle w:val="Hyperlink"/>
                 <w:noProof/>
               </w:rPr>
-              <w:t>Fehler im enkodierten Codewort erzeugen</w:t>
+              <w:t>Vektorengewicht berechnen</w:t>
             </w:r>
             <w:r>
               <w:rPr>
@@ -1612,7 +1918,7 @@
                 <w:noProof/>
                 <w:webHidden/>
               </w:rPr>
-              <w:instrText xml:space="preserve"> PAGEREF _Toc267342827 \h </w:instrText>
+              <w:instrText xml:space="preserve"> PAGEREF _Toc267411150 \h </w:instrText>
             </w:r>
             <w:r>
               <w:rPr>
@@ -1632,259 +1938,7 @@
                 <w:noProof/>
                 <w:webHidden/>
               </w:rPr>
-              <w:t>6</w:t>
-            </w:r>
-            <w:r>
-              <w:rPr>
-                <w:noProof/>
-                <w:webHidden/>
-              </w:rPr>
-              <w:fldChar w:fldCharType="end"/>
-            </w:r>
-          </w:hyperlink>
-        </w:p>
-        <w:p>
-          <w:pPr>
-            <w:pStyle w:val="Verzeichnis3"/>
-            <w:tabs>
-              <w:tab w:val="left" w:pos="1320"/>
-              <w:tab w:val="right" w:leader="dot" w:pos="9062"/>
-            </w:tabs>
-            <w:rPr>
-              <w:noProof/>
-              <w:lang w:eastAsia="de-DE"/>
-            </w:rPr>
-          </w:pPr>
-          <w:hyperlink w:anchor="_Toc267342828" w:history="1">
-            <w:r>
-              <w:rPr>
-                <w:rStyle w:val="Hyperlink"/>
-                <w:noProof/>
-              </w:rPr>
-              <w:t>4.1.5.</w:t>
-            </w:r>
-            <w:r>
-              <w:rPr>
-                <w:noProof/>
-                <w:lang w:eastAsia="de-DE"/>
-              </w:rPr>
-              <w:tab/>
-            </w:r>
-            <w:r>
-              <w:rPr>
-                <w:rStyle w:val="Hyperlink"/>
-                <w:noProof/>
-              </w:rPr>
-              <w:t>Hamming-Code dekodieren</w:t>
-            </w:r>
-            <w:r>
-              <w:rPr>
-                <w:noProof/>
-                <w:webHidden/>
-              </w:rPr>
-              <w:tab/>
-            </w:r>
-            <w:r>
-              <w:rPr>
-                <w:noProof/>
-                <w:webHidden/>
-              </w:rPr>
-              <w:fldChar w:fldCharType="begin"/>
-            </w:r>
-            <w:r>
-              <w:rPr>
-                <w:noProof/>
-                <w:webHidden/>
-              </w:rPr>
-              <w:instrText xml:space="preserve"> PAGEREF _Toc267342828 \h </w:instrText>
-            </w:r>
-            <w:r>
-              <w:rPr>
-                <w:noProof/>
-                <w:webHidden/>
-              </w:rPr>
-            </w:r>
-            <w:r>
-              <w:rPr>
-                <w:noProof/>
-                <w:webHidden/>
-              </w:rPr>
-              <w:fldChar w:fldCharType="separate"/>
-            </w:r>
-            <w:r>
-              <w:rPr>
-                <w:noProof/>
-                <w:webHidden/>
-              </w:rPr>
-              <w:t>6</w:t>
-            </w:r>
-            <w:r>
-              <w:rPr>
-                <w:noProof/>
-                <w:webHidden/>
-              </w:rPr>
-              <w:fldChar w:fldCharType="end"/>
-            </w:r>
-          </w:hyperlink>
-        </w:p>
-        <w:p>
-          <w:pPr>
-            <w:pStyle w:val="Verzeichnis3"/>
-            <w:tabs>
-              <w:tab w:val="left" w:pos="1320"/>
-              <w:tab w:val="right" w:leader="dot" w:pos="9062"/>
-            </w:tabs>
-            <w:rPr>
-              <w:noProof/>
-              <w:lang w:eastAsia="de-DE"/>
-            </w:rPr>
-          </w:pPr>
-          <w:hyperlink w:anchor="_Toc267342829" w:history="1">
-            <w:r>
-              <w:rPr>
-                <w:rStyle w:val="Hyperlink"/>
-                <w:noProof/>
-              </w:rPr>
-              <w:t>4.1.6.</w:t>
-            </w:r>
-            <w:r>
-              <w:rPr>
-                <w:noProof/>
-                <w:lang w:eastAsia="de-DE"/>
-              </w:rPr>
-              <w:tab/>
-            </w:r>
-            <w:r>
-              <w:rPr>
-                <w:rStyle w:val="Hyperlink"/>
-                <w:noProof/>
-              </w:rPr>
-              <w:t>Hammingdistanz berechnen</w:t>
-            </w:r>
-            <w:r>
-              <w:rPr>
-                <w:noProof/>
-                <w:webHidden/>
-              </w:rPr>
-              <w:tab/>
-            </w:r>
-            <w:r>
-              <w:rPr>
-                <w:noProof/>
-                <w:webHidden/>
-              </w:rPr>
-              <w:fldChar w:fldCharType="begin"/>
-            </w:r>
-            <w:r>
-              <w:rPr>
-                <w:noProof/>
-                <w:webHidden/>
-              </w:rPr>
-              <w:instrText xml:space="preserve"> PAGEREF _Toc267342829 \h </w:instrText>
-            </w:r>
-            <w:r>
-              <w:rPr>
-                <w:noProof/>
-                <w:webHidden/>
-              </w:rPr>
-            </w:r>
-            <w:r>
-              <w:rPr>
-                <w:noProof/>
-                <w:webHidden/>
-              </w:rPr>
-              <w:fldChar w:fldCharType="separate"/>
-            </w:r>
-            <w:r>
-              <w:rPr>
-                <w:noProof/>
-                <w:webHidden/>
-              </w:rPr>
-              <w:t>6</w:t>
-            </w:r>
-            <w:r>
-              <w:rPr>
-                <w:noProof/>
-                <w:webHidden/>
-              </w:rPr>
-              <w:fldChar w:fldCharType="end"/>
-            </w:r>
-          </w:hyperlink>
-        </w:p>
-        <w:p>
-          <w:pPr>
-            <w:pStyle w:val="Verzeichnis3"/>
-            <w:tabs>
-              <w:tab w:val="left" w:pos="1320"/>
-              <w:tab w:val="right" w:leader="dot" w:pos="9062"/>
-            </w:tabs>
-            <w:rPr>
-              <w:noProof/>
-              <w:lang w:eastAsia="de-DE"/>
-            </w:rPr>
-          </w:pPr>
-          <w:hyperlink w:anchor="_Toc267342830" w:history="1">
-            <w:r>
-              <w:rPr>
-                <w:rStyle w:val="Hyperlink"/>
-                <w:noProof/>
-              </w:rPr>
-              <w:t>4.1.7.</w:t>
-            </w:r>
-            <w:r>
-              <w:rPr>
-                <w:noProof/>
-                <w:lang w:eastAsia="de-DE"/>
-              </w:rPr>
-              <w:tab/>
-            </w:r>
-            <w:r>
-              <w:rPr>
-                <w:rStyle w:val="Hyperlink"/>
-                <w:noProof/>
-              </w:rPr>
-              <w:t>Vektorengewicht berechnen</w:t>
-            </w:r>
-            <w:r>
-              <w:rPr>
-                <w:noProof/>
-                <w:webHidden/>
-              </w:rPr>
-              <w:tab/>
-            </w:r>
-            <w:r>
-              <w:rPr>
-                <w:noProof/>
-                <w:webHidden/>
-              </w:rPr>
-              <w:fldChar w:fldCharType="begin"/>
-            </w:r>
-            <w:r>
-              <w:rPr>
-                <w:noProof/>
-                <w:webHidden/>
-              </w:rPr>
-              <w:instrText xml:space="preserve"> PAGEREF _Toc267342830 \h </w:instrText>
-            </w:r>
-            <w:r>
-              <w:rPr>
-                <w:noProof/>
-                <w:webHidden/>
-              </w:rPr>
-            </w:r>
-            <w:r>
-              <w:rPr>
-                <w:noProof/>
-                <w:webHidden/>
-              </w:rPr>
-              <w:fldChar w:fldCharType="separate"/>
-            </w:r>
-            <w:r>
-              <w:rPr>
-                <w:noProof/>
-                <w:webHidden/>
-              </w:rPr>
-              <w:t>7</w:t>
+              <w:t>8</w:t>
             </w:r>
             <w:r>
               <w:rPr>
@@ -1904,14 +1958,6 @@
     </w:sdt>
     <w:p>
       <w:pPr>
-        <w:pStyle w:val="berschrift1"/>
-        <w:ind w:left="360"/>
-      </w:pPr>
-      <w:bookmarkStart w:id="0" w:name="_Toc267342809"/>
-      <w:bookmarkEnd w:id="0"/>
-    </w:p>
-    <w:p>
-      <w:pPr>
         <w:rPr>
           <w:rFonts w:asciiTheme="majorHAnsi" w:eastAsiaTheme="majorEastAsia" w:hAnsiTheme="majorHAnsi" w:cstheme="majorBidi"/>
           <w:b/>
@@ -1921,7 +1967,6 @@
           <w:szCs w:val="28"/>
         </w:rPr>
       </w:pPr>
-      <w:bookmarkStart w:id="1" w:name="_Toc267342810"/>
       <w:r>
         <w:br w:type="page"/>
       </w:r>
@@ -1929,16 +1974,28 @@
     <w:p>
       <w:pPr>
         <w:pStyle w:val="berschrift1"/>
-        <w:numPr>
-          <w:ilvl w:val="0"/>
-          <w:numId w:val="3"/>
-        </w:numPr>
-      </w:pPr>
+      </w:pPr>
+      <w:bookmarkStart w:id="3" w:name="_Toc267411130"/>
       <w:r>
         <w:lastRenderedPageBreak/>
+        <w:t>Allgemeines</w:t>
+      </w:r>
+    </w:p>
+    <w:p>
+      <w:r>
+        <w:t>...</w:t>
+      </w:r>
+    </w:p>
+    <w:p>
+      <w:pPr>
+        <w:pStyle w:val="berschrift1"/>
+      </w:pPr>
+      <w:r>
         <w:t>Basics</w:t>
       </w:r>
       <w:bookmarkEnd w:id="1"/>
+      <w:bookmarkEnd w:id="2"/>
+      <w:bookmarkEnd w:id="3"/>
     </w:p>
     <w:p>
       <w:r>
@@ -1963,15 +2020,13 @@
     <w:p>
       <w:pPr>
         <w:pStyle w:val="berschrift2"/>
-        <w:numPr>
-          <w:ilvl w:val="1"/>
-          <w:numId w:val="3"/>
-        </w:numPr>
       </w:pPr>
       <w:r>
         <w:t xml:space="preserve"> </w:t>
       </w:r>
-      <w:bookmarkStart w:id="2" w:name="_Toc267342811"/>
+      <w:bookmarkStart w:id="4" w:name="_Toc267342811"/>
+      <w:bookmarkStart w:id="5" w:name="_Toc267407416"/>
+      <w:bookmarkStart w:id="6" w:name="_Toc267411131"/>
       <w:r>
         <w:t>Der Datentyp „Z“ (</w:t>
       </w:r>
@@ -1981,7 +2036,9 @@
       <w:r>
         <w:t>)</w:t>
       </w:r>
-      <w:bookmarkEnd w:id="2"/>
+      <w:bookmarkEnd w:id="4"/>
+      <w:bookmarkEnd w:id="5"/>
+      <w:bookmarkEnd w:id="6"/>
     </w:p>
     <w:p>
       <w:pPr>
@@ -2004,7 +2061,6 @@
           <w:tab w:val="left" w:pos="14656"/>
         </w:tabs>
         <w:spacing w:after="0" w:line="240" w:lineRule="auto"/>
-        <w:ind w:left="360"/>
         <w:rPr>
           <w:rFonts w:eastAsia="Times New Roman" w:cstheme="minorHAnsi"/>
           <w:sz w:val="20"/>
@@ -2034,10 +2090,6 @@
     <w:p>
       <w:pPr>
         <w:pStyle w:val="berschrift2"/>
-        <w:numPr>
-          <w:ilvl w:val="1"/>
-          <w:numId w:val="3"/>
-        </w:numPr>
         <w:rPr>
           <w:rFonts w:eastAsia="Times New Roman"/>
           <w:lang w:eastAsia="de-DE"/>
@@ -2050,7 +2102,9 @@
         </w:rPr>
         <w:t xml:space="preserve"> </w:t>
       </w:r>
-      <w:bookmarkStart w:id="3" w:name="_Toc267342812"/>
+      <w:bookmarkStart w:id="7" w:name="_Toc267342812"/>
+      <w:bookmarkStart w:id="8" w:name="_Toc267407417"/>
+      <w:bookmarkStart w:id="9" w:name="_Toc267411132"/>
       <w:r>
         <w:rPr>
           <w:rFonts w:eastAsia="Times New Roman"/>
@@ -2058,11 +2112,12 @@
         </w:rPr>
         <w:t>Der Datentyp „PrimeFieldElement“ (Element aus einem Primkörper)</w:t>
       </w:r>
-      <w:bookmarkEnd w:id="3"/>
-    </w:p>
-    <w:p>
-      <w:pPr>
-        <w:ind w:left="360"/>
+      <w:bookmarkEnd w:id="7"/>
+      <w:bookmarkEnd w:id="8"/>
+      <w:bookmarkEnd w:id="9"/>
+    </w:p>
+    <w:p>
+      <w:pPr>
         <w:rPr>
           <w:lang w:eastAsia="de-DE"/>
         </w:rPr>
@@ -2076,7 +2131,6 @@
     </w:p>
     <w:p>
       <w:pPr>
-        <w:ind w:left="360"/>
         <w:rPr>
           <w:lang w:eastAsia="de-DE"/>
         </w:rPr>
@@ -2143,10 +2197,6 @@
     <w:p>
       <w:pPr>
         <w:pStyle w:val="berschrift2"/>
-        <w:numPr>
-          <w:ilvl w:val="1"/>
-          <w:numId w:val="3"/>
-        </w:numPr>
         <w:rPr>
           <w:lang w:eastAsia="de-DE"/>
         </w:rPr>
@@ -2157,18 +2207,21 @@
         </w:rPr>
         <w:t xml:space="preserve"> </w:t>
       </w:r>
-      <w:bookmarkStart w:id="4" w:name="_Toc267342813"/>
+      <w:bookmarkStart w:id="10" w:name="_Toc267342813"/>
+      <w:bookmarkStart w:id="11" w:name="_Toc267407418"/>
+      <w:bookmarkStart w:id="12" w:name="_Toc267411133"/>
       <w:r>
         <w:rPr>
           <w:lang w:eastAsia="de-DE"/>
         </w:rPr>
         <w:t>Basisarithmetik</w:t>
       </w:r>
-      <w:bookmarkEnd w:id="4"/>
-    </w:p>
-    <w:p>
-      <w:pPr>
-        <w:ind w:left="360"/>
+      <w:bookmarkEnd w:id="10"/>
+      <w:bookmarkEnd w:id="11"/>
+      <w:bookmarkEnd w:id="12"/>
+    </w:p>
+    <w:p>
+      <w:pPr>
         <w:rPr>
           <w:lang w:eastAsia="de-DE"/>
         </w:rPr>
@@ -2234,7 +2287,6 @@
     </w:p>
     <w:p>
       <w:pPr>
-        <w:ind w:left="360"/>
         <w:rPr>
           <w:lang w:eastAsia="de-DE"/>
         </w:rPr>
@@ -2261,7 +2313,6 @@
     </w:p>
     <w:p>
       <w:pPr>
-        <w:ind w:left="360"/>
         <w:rPr>
           <w:lang w:eastAsia="de-DE"/>
         </w:rPr>
@@ -2280,6 +2331,7 @@
           <w:ilvl w:val="0"/>
           <w:numId w:val="5"/>
         </w:numPr>
+        <w:ind w:left="709" w:hanging="426"/>
         <w:rPr>
           <w:lang w:eastAsia="de-DE"/>
         </w:rPr>
@@ -2298,6 +2350,7 @@
           <w:ilvl w:val="0"/>
           <w:numId w:val="5"/>
         </w:numPr>
+        <w:ind w:left="709" w:hanging="426"/>
         <w:rPr>
           <w:lang w:eastAsia="de-DE"/>
         </w:rPr>
@@ -2316,6 +2369,7 @@
           <w:ilvl w:val="0"/>
           <w:numId w:val="5"/>
         </w:numPr>
+        <w:ind w:left="709" w:hanging="426"/>
         <w:rPr>
           <w:lang w:eastAsia="de-DE"/>
         </w:rPr>
@@ -2334,6 +2388,7 @@
           <w:ilvl w:val="0"/>
           <w:numId w:val="5"/>
         </w:numPr>
+        <w:ind w:left="709" w:hanging="426"/>
         <w:rPr>
           <w:lang w:eastAsia="de-DE"/>
         </w:rPr>
@@ -2352,6 +2407,7 @@
           <w:ilvl w:val="0"/>
           <w:numId w:val="5"/>
         </w:numPr>
+        <w:ind w:left="709" w:hanging="426"/>
         <w:rPr>
           <w:lang w:eastAsia="de-DE"/>
         </w:rPr>
@@ -2370,6 +2426,7 @@
           <w:ilvl w:val="0"/>
           <w:numId w:val="5"/>
         </w:numPr>
+        <w:ind w:left="709" w:hanging="426"/>
         <w:rPr>
           <w:lang w:eastAsia="de-DE"/>
         </w:rPr>
@@ -2394,6 +2451,7 @@
           <w:ilvl w:val="0"/>
           <w:numId w:val="5"/>
         </w:numPr>
+        <w:ind w:left="709" w:hanging="426"/>
         <w:rPr>
           <w:lang w:eastAsia="de-DE"/>
         </w:rPr>
@@ -2418,6 +2476,7 @@
           <w:ilvl w:val="0"/>
           <w:numId w:val="5"/>
         </w:numPr>
+        <w:ind w:left="709" w:hanging="426"/>
         <w:rPr>
           <w:lang w:eastAsia="de-DE"/>
         </w:rPr>
@@ -2442,6 +2501,7 @@
           <w:ilvl w:val="0"/>
           <w:numId w:val="5"/>
         </w:numPr>
+        <w:ind w:left="709" w:hanging="426"/>
         <w:rPr>
           <w:lang w:eastAsia="de-DE"/>
         </w:rPr>
@@ -2466,6 +2526,7 @@
           <w:ilvl w:val="0"/>
           <w:numId w:val="5"/>
         </w:numPr>
+        <w:ind w:left="709" w:hanging="426"/>
         <w:rPr>
           <w:lang w:eastAsia="de-DE"/>
         </w:rPr>
@@ -2485,7 +2546,6 @@
     </w:p>
     <w:p>
       <w:pPr>
-        <w:ind w:left="708"/>
         <w:rPr>
           <w:lang w:eastAsia="de-DE"/>
         </w:rPr>
@@ -2527,26 +2587,23 @@
     </w:p>
     <w:p>
       <w:pPr>
-        <w:pStyle w:val="berschrift2"/>
-        <w:numPr>
-          <w:ilvl w:val="1"/>
-          <w:numId w:val="3"/>
-        </w:numPr>
+        <w:pStyle w:val="berschrift1"/>
       </w:pPr>
       <w:r>
         <w:lastRenderedPageBreak/>
         <w:t xml:space="preserve"> </w:t>
       </w:r>
-      <w:bookmarkStart w:id="5" w:name="_Toc267342814"/>
+      <w:bookmarkStart w:id="13" w:name="_Toc267342814"/>
+      <w:bookmarkStart w:id="14" w:name="_Toc267407419"/>
+      <w:bookmarkStart w:id="15" w:name="_Toc267411134"/>
       <w:r>
         <w:t>Matrizen</w:t>
       </w:r>
-      <w:bookmarkEnd w:id="5"/>
-    </w:p>
-    <w:p>
-      <w:pPr>
-        <w:ind w:left="360"/>
-      </w:pPr>
+      <w:bookmarkEnd w:id="13"/>
+      <w:bookmarkEnd w:id="14"/>
+      <w:bookmarkEnd w:id="15"/>
+    </w:p>
+    <w:p>
       <w:r>
         <w:t>Die Matrixbaustei</w:t>
       </w:r>
@@ -2583,33 +2640,29 @@
     </w:p>
     <w:p>
       <w:pPr>
-        <w:pStyle w:val="berschrift3"/>
-        <w:numPr>
-          <w:ilvl w:val="2"/>
-          <w:numId w:val="3"/>
-        </w:numPr>
-      </w:pPr>
-      <w:bookmarkStart w:id="6" w:name="_Ref267339738"/>
-      <w:bookmarkStart w:id="7" w:name="_Toc267342815"/>
+        <w:pStyle w:val="berschrift2"/>
+      </w:pPr>
+      <w:bookmarkStart w:id="16" w:name="_Ref267339738"/>
+      <w:bookmarkStart w:id="17" w:name="_Toc267342815"/>
+      <w:bookmarkStart w:id="18" w:name="_Toc267407420"/>
+      <w:bookmarkStart w:id="19" w:name="_Toc267411135"/>
       <w:r>
         <w:t>Neue Matrix (Z)</w:t>
       </w:r>
-      <w:bookmarkEnd w:id="6"/>
-      <w:bookmarkEnd w:id="7"/>
+      <w:bookmarkEnd w:id="16"/>
+      <w:bookmarkEnd w:id="17"/>
+      <w:bookmarkEnd w:id="18"/>
+      <w:bookmarkEnd w:id="19"/>
     </w:p>
     <w:p>
       <w:pPr>
         <w:spacing w:after="0"/>
-        <w:ind w:left="708"/>
       </w:pPr>
       <w:r>
         <w:t>Die Eingabe einer Matrix sollte folgendermaßen aussehen:</w:t>
       </w:r>
     </w:p>
     <w:p>
-      <w:pPr>
-        <w:ind w:left="708"/>
-      </w:pPr>
       <w:r>
         <w:t>Die einzelnen Zeilen der einzugebenden Matrix werden durch eine Pipe '</w:t>
       </w:r>
@@ -2639,9 +2692,6 @@
       </w:r>
     </w:p>
     <w:p>
-      <w:pPr>
-        <w:ind w:left="708"/>
-      </w:pPr>
       <w:r>
         <w:t xml:space="preserve">Die Anzahl der Elemente in jeder Zeile einer Matrix muss gleich sein (z.B. </w:t>
       </w:r>
@@ -2657,22 +2707,19 @@
     </w:p>
     <w:p>
       <w:pPr>
-        <w:pStyle w:val="berschrift3"/>
-        <w:numPr>
-          <w:ilvl w:val="2"/>
-          <w:numId w:val="3"/>
-        </w:numPr>
-      </w:pPr>
-      <w:bookmarkStart w:id="8" w:name="_Toc267342816"/>
+        <w:pStyle w:val="berschrift2"/>
+      </w:pPr>
+      <w:bookmarkStart w:id="20" w:name="_Toc267342816"/>
+      <w:bookmarkStart w:id="21" w:name="_Toc267407421"/>
+      <w:bookmarkStart w:id="22" w:name="_Toc267411136"/>
       <w:r>
         <w:t>Neue Matrix (Primefield)</w:t>
       </w:r>
-      <w:bookmarkEnd w:id="8"/>
-    </w:p>
-    <w:p>
-      <w:pPr>
-        <w:ind w:left="708"/>
-      </w:pPr>
+      <w:bookmarkEnd w:id="20"/>
+      <w:bookmarkEnd w:id="21"/>
+      <w:bookmarkEnd w:id="22"/>
+    </w:p>
+    <w:p>
       <w:r>
         <w:t xml:space="preserve">Die Eingabe einer Matrix siehe </w:t>
       </w:r>
@@ -2686,31 +2733,25 @@
       </w:fldSimple>
     </w:p>
     <w:p>
-      <w:pPr>
-        <w:ind w:left="708"/>
-      </w:pPr>
       <w:r>
         <w:t>Zusätzlich ist ein Parameter erforderlich, welcher das Primfeld dieser Matrix angibt, dies muss eine Primzahl sein.</w:t>
       </w:r>
     </w:p>
     <w:p>
       <w:pPr>
-        <w:pStyle w:val="berschrift3"/>
-        <w:numPr>
-          <w:ilvl w:val="2"/>
-          <w:numId w:val="3"/>
-        </w:numPr>
-      </w:pPr>
-      <w:bookmarkStart w:id="9" w:name="_Toc267342817"/>
+        <w:pStyle w:val="berschrift2"/>
+      </w:pPr>
+      <w:bookmarkStart w:id="23" w:name="_Toc267342817"/>
+      <w:bookmarkStart w:id="24" w:name="_Toc267407422"/>
+      <w:bookmarkStart w:id="25" w:name="_Toc267411137"/>
       <w:r>
         <w:t>Addition/Multiplikation einer Matrix</w:t>
       </w:r>
-      <w:bookmarkEnd w:id="9"/>
-    </w:p>
-    <w:p>
-      <w:pPr>
-        <w:ind w:left="708"/>
-      </w:pPr>
+      <w:bookmarkEnd w:id="23"/>
+      <w:bookmarkEnd w:id="24"/>
+      <w:bookmarkEnd w:id="25"/>
+    </w:p>
+    <w:p>
       <w:r>
         <w:t>Bei diesen beiden Baukästen ist es möglich, Matri</w:t>
       </w:r>
@@ -2739,17 +2780,17 @@
     <w:p>
       <w:pPr>
         <w:pStyle w:val="berschrift1"/>
-        <w:numPr>
-          <w:ilvl w:val="0"/>
-          <w:numId w:val="3"/>
-        </w:numPr>
-      </w:pPr>
-      <w:bookmarkStart w:id="10" w:name="_Toc267342818"/>
+      </w:pPr>
+      <w:bookmarkStart w:id="26" w:name="_Toc267342818"/>
+      <w:bookmarkStart w:id="27" w:name="_Toc267407423"/>
+      <w:bookmarkStart w:id="28" w:name="_Toc267411138"/>
       <w:r>
         <w:lastRenderedPageBreak/>
         <w:t>Primzahltests</w:t>
       </w:r>
-      <w:bookmarkEnd w:id="10"/>
+      <w:bookmarkEnd w:id="26"/>
+      <w:bookmarkEnd w:id="27"/>
+      <w:bookmarkEnd w:id="28"/>
     </w:p>
     <w:p>
       <w:r>
@@ -2763,6 +2804,7 @@
           <w:ilvl w:val="0"/>
           <w:numId w:val="6"/>
         </w:numPr>
+        <w:ind w:left="709" w:hanging="425"/>
         <w:rPr>
           <w:color w:val="548DD4" w:themeColor="text2" w:themeTint="99"/>
         </w:rPr>
@@ -2783,6 +2825,7 @@
           <w:ilvl w:val="0"/>
           <w:numId w:val="6"/>
         </w:numPr>
+        <w:ind w:left="709" w:hanging="425"/>
         <w:rPr>
           <w:color w:val="548DD4" w:themeColor="text2" w:themeTint="99"/>
         </w:rPr>
@@ -2803,6 +2846,7 @@
           <w:ilvl w:val="0"/>
           <w:numId w:val="6"/>
         </w:numPr>
+        <w:ind w:left="709" w:hanging="425"/>
         <w:rPr>
           <w:color w:val="548DD4" w:themeColor="text2" w:themeTint="99"/>
         </w:rPr>
@@ -2839,28 +2883,25 @@
     <w:p>
       <w:pPr>
         <w:pStyle w:val="berschrift2"/>
-        <w:numPr>
-          <w:ilvl w:val="1"/>
-          <w:numId w:val="3"/>
-        </w:numPr>
-      </w:pPr>
-      <w:bookmarkStart w:id="11" w:name="_Ref267340574"/>
+      </w:pPr>
+      <w:bookmarkStart w:id="29" w:name="_Ref267340574"/>
       <w:r>
         <w:t xml:space="preserve"> </w:t>
       </w:r>
-      <w:bookmarkStart w:id="12" w:name="_Ref267342364"/>
-      <w:bookmarkStart w:id="13" w:name="_Toc267342819"/>
+      <w:bookmarkStart w:id="30" w:name="_Ref267342364"/>
+      <w:bookmarkStart w:id="31" w:name="_Toc267342819"/>
+      <w:bookmarkStart w:id="32" w:name="_Toc267407424"/>
+      <w:bookmarkStart w:id="33" w:name="_Toc267411139"/>
       <w:r>
         <w:t>Fermat-Test</w:t>
       </w:r>
-      <w:bookmarkEnd w:id="11"/>
-      <w:bookmarkEnd w:id="12"/>
-      <w:bookmarkEnd w:id="13"/>
-    </w:p>
-    <w:p>
-      <w:pPr>
-        <w:ind w:left="360"/>
-      </w:pPr>
+      <w:bookmarkEnd w:id="29"/>
+      <w:bookmarkEnd w:id="30"/>
+      <w:bookmarkEnd w:id="31"/>
+      <w:bookmarkEnd w:id="32"/>
+      <w:bookmarkEnd w:id="33"/>
+    </w:p>
+    <w:p>
       <w:r>
         <w:t>Das Fermat-Test Fenster gliedert sich auf in zwei Textfelder zur Eingabe, einem „</w:t>
       </w:r>
@@ -2884,9 +2925,6 @@
       </w:r>
     </w:p>
     <w:p>
-      <w:pPr>
-        <w:ind w:left="360"/>
-      </w:pPr>
       <w:r>
         <w:t>In dem Textfeld „</w:t>
       </w:r>
@@ -2902,29 +2940,30 @@
     </w:p>
     <w:p>
       <w:pPr>
-        <w:ind w:left="360"/>
-      </w:pPr>
-      <w:r>
-        <w:t>Beispiel:</w:t>
-      </w:r>
-    </w:p>
-    <w:p>
-      <w:pPr>
         <w:spacing w:after="0"/>
-        <w:ind w:left="360"/>
-      </w:pPr>
-      <w:r>
-        <w:t>•Eingabe</w:t>
+      </w:pPr>
+      <w:r>
+        <w:t>Eingabeb</w:t>
+      </w:r>
+      <w:r>
+        <w:t>eispiel</w:t>
+      </w:r>
+      <w:r>
+        <w:t>e</w:t>
+      </w:r>
+      <w:r>
+        <w:t>:</w:t>
       </w:r>
     </w:p>
     <w:p>
       <w:pPr>
         <w:pStyle w:val="Listenabsatz"/>
         <w:numPr>
-          <w:ilvl w:val="1"/>
+          <w:ilvl w:val="0"/>
           <w:numId w:val="9"/>
         </w:numPr>
         <w:spacing w:after="0"/>
+        <w:ind w:left="709" w:hanging="425"/>
       </w:pPr>
       <w:r>
         <w:rPr>
@@ -2934,62 +2973,6 @@
       </w:r>
       <w:r>
         <w:t xml:space="preserve">      //Es wird überprüft ob die 4 eine Primzahl ist</w:t>
-      </w:r>
-    </w:p>
-    <w:p>
-      <w:pPr>
-        <w:pStyle w:val="Listenabsatz"/>
-        <w:numPr>
-          <w:ilvl w:val="1"/>
-          <w:numId w:val="9"/>
-        </w:numPr>
-        <w:spacing w:after="0"/>
-      </w:pPr>
-      <w:r>
-        <w:rPr>
-          <w:rFonts w:ascii="Courier New" w:hAnsi="Courier New" w:cs="Courier New"/>
-        </w:rPr>
-        <w:t xml:space="preserve">3, 8, 101 </w:t>
-      </w:r>
-      <w:r>
-        <w:t xml:space="preserve">oder </w:t>
-      </w:r>
-      <w:r>
-        <w:rPr>
-          <w:rFonts w:ascii="Courier New" w:hAnsi="Courier New" w:cs="Courier New"/>
-        </w:rPr>
-        <w:t>3 8 101</w:t>
-      </w:r>
-      <w:r>
-        <w:t xml:space="preserve">   //Es wird überprüft, ob die Zahlen 3, 8 und 102 Primzahlen sind</w:t>
-      </w:r>
-    </w:p>
-    <w:p>
-      <w:pPr>
-        <w:pStyle w:val="Listenabsatz"/>
-        <w:numPr>
-          <w:ilvl w:val="1"/>
-          <w:numId w:val="9"/>
-        </w:numPr>
-        <w:spacing w:after="0"/>
-      </w:pPr>
-      <w:r>
-        <w:rPr>
-          <w:rFonts w:ascii="Courier New" w:hAnsi="Courier New" w:cs="Courier New"/>
-        </w:rPr>
-        <w:t>4–20</w:t>
-      </w:r>
-      <w:r>
-        <w:t xml:space="preserve">   //Es werden alle Zahlen zwischen (inklusive) 4 und 20 überprüft, ob diese Primzahlen sind.</w:t>
-      </w:r>
-    </w:p>
-    <w:p>
-      <w:pPr>
-        <w:spacing w:after="0"/>
-        <w:ind w:left="732" w:firstLine="684"/>
-      </w:pPr>
-      <w:r>
-        <w:t>(Zwischen dem Gedankenstrich und den Zahlen darf kein Leerzeichen stehen!)</w:t>
       </w:r>
     </w:p>
     <w:p>
@@ -2997,9 +2980,73 @@
         <w:pStyle w:val="Listenabsatz"/>
         <w:numPr>
           <w:ilvl w:val="0"/>
-          <w:numId w:val="10"/>
+          <w:numId w:val="16"/>
         </w:numPr>
         <w:spacing w:after="0"/>
+        <w:ind w:left="709" w:hanging="425"/>
+      </w:pPr>
+      <w:r>
+        <w:rPr>
+          <w:rFonts w:ascii="Courier New" w:hAnsi="Courier New" w:cs="Courier New"/>
+        </w:rPr>
+        <w:t xml:space="preserve">3, 8, 101 </w:t>
+      </w:r>
+      <w:r>
+        <w:t xml:space="preserve">oder </w:t>
+      </w:r>
+      <w:r>
+        <w:rPr>
+          <w:rFonts w:ascii="Courier New" w:hAnsi="Courier New" w:cs="Courier New"/>
+        </w:rPr>
+        <w:t>3 8 101</w:t>
+      </w:r>
+      <w:r>
+        <w:t xml:space="preserve">   //Es wird überprüft, ob die Zahlen 3, 8 und 102 Primzahlen sind</w:t>
+      </w:r>
+    </w:p>
+    <w:p>
+      <w:pPr>
+        <w:pStyle w:val="Listenabsatz"/>
+        <w:numPr>
+          <w:ilvl w:val="0"/>
+          <w:numId w:val="16"/>
+        </w:numPr>
+        <w:spacing w:after="0"/>
+        <w:ind w:left="709" w:hanging="425"/>
+      </w:pPr>
+      <w:r>
+        <w:rPr>
+          <w:rFonts w:ascii="Courier New" w:hAnsi="Courier New" w:cs="Courier New"/>
+        </w:rPr>
+        <w:t>4–20</w:t>
+      </w:r>
+      <w:r>
+        <w:t xml:space="preserve">   //Es werden alle Zahlen zwischen (inklusive) 4 und 20 überprüft, ob diese Primzahlen sind.</w:t>
+      </w:r>
+    </w:p>
+    <w:p>
+      <w:pPr>
+        <w:pStyle w:val="Listenabsatz"/>
+        <w:numPr>
+          <w:ilvl w:val="0"/>
+          <w:numId w:val="16"/>
+        </w:numPr>
+        <w:spacing w:after="0"/>
+        <w:ind w:left="709" w:hanging="425"/>
+      </w:pPr>
+      <w:r>
+        <w:t>(Zwischen dem Gedankenstrich und den Zahlen darf kein Leerzeichen stehen!)</w:t>
+      </w:r>
+    </w:p>
+    <w:p>
+      <w:pPr>
+        <w:pStyle w:val="Listenabsatz"/>
+        <w:numPr>
+          <w:ilvl w:val="0"/>
+          <w:numId w:val="16"/>
+        </w:numPr>
+        <w:spacing w:after="0"/>
+        <w:ind w:left="709" w:hanging="425"/>
       </w:pPr>
       <w:r>
         <w:rPr>
@@ -3019,9 +3066,6 @@
       </w:pPr>
     </w:p>
     <w:p>
-      <w:pPr>
-        <w:ind w:left="426"/>
-      </w:pPr>
       <w:r>
         <w:t>Im Textfeld „</w:t>
       </w:r>
@@ -3036,9 +3080,6 @@
       </w:r>
     </w:p>
     <w:p>
-      <w:pPr>
-        <w:ind w:left="426"/>
-      </w:pPr>
       <w:r>
         <w:t>Falls ein ungültiges Zeichen übergeben wurde, ändert sich die Schriftfarbe rot.</w:t>
       </w:r>
@@ -3046,7 +3087,6 @@
     <w:p>
       <w:pPr>
         <w:spacing w:after="0"/>
-        <w:ind w:left="426"/>
       </w:pPr>
       <w:r>
         <w:t>Unter „</w:t>
@@ -3062,9 +3102,6 @@
       </w:r>
     </w:p>
     <w:p>
-      <w:pPr>
-        <w:ind w:left="426"/>
-      </w:pPr>
       <w:r>
         <w:t>Zum Einen, ob die Wahrscheinlichkeit ausgegeben werden soll, ob es sich um eine Primzahl handelt oder nicht (Genauigkeit abhängig vom Primzahltest) und zum Anderen, ob zufällig Basen erzeugt werden sollen. Im Drehfeld (</w:t>
       </w:r>
@@ -3079,9 +3116,6 @@
       </w:r>
     </w:p>
     <w:p>
-      <w:pPr>
-        <w:ind w:left="426"/>
-      </w:pPr>
       <w:r>
         <w:t>Über den „</w:t>
       </w:r>
@@ -3098,7 +3132,6 @@
     <w:p>
       <w:pPr>
         <w:spacing w:after="0"/>
-        <w:ind w:left="426"/>
       </w:pPr>
       <w:r>
         <w:t>Eine Kurzübersicht, ob es sich um eine Primzahl handelt oder nicht, wird zudem im „</w:t>
@@ -3116,19 +3149,17 @@
     <w:p>
       <w:pPr>
         <w:spacing w:after="0"/>
-        <w:ind w:left="426"/>
+      </w:pPr>
+      <w:r>
+        <w:t>In die Textboxen können von anderen Fenstern auch Verknüpfungen gezogen werden, um die Eingaben direkt aus anderen Fenstern zu erhalten.</w:t>
+      </w:r>
+    </w:p>
+    <w:p>
+      <w:pPr>
+        <w:spacing w:after="0"/>
       </w:pPr>
       <w:r>
         <w:lastRenderedPageBreak/>
-        <w:t>In die Textboxen können von anderen Fenstern auch Verknüpfungen gezogen werden, um die Eingaben direkt aus anderen Fenstern zu erhalten.</w:t>
-      </w:r>
-    </w:p>
-    <w:p>
-      <w:pPr>
-        <w:spacing w:after="0"/>
-        <w:ind w:left="426"/>
-      </w:pPr>
-      <w:r>
         <w:t>Das Fermat-Test-Fenster kann wie die anderen Primzahl-Fenster auch, eine Liste von gefundenen Primzahlen weiterleiten. Dazu muss eine Verbindung vom Feld „</w:t>
       </w:r>
       <w:r>
@@ -3144,26 +3175,23 @@
     <w:p>
       <w:pPr>
         <w:pStyle w:val="berschrift2"/>
-        <w:numPr>
-          <w:ilvl w:val="1"/>
-          <w:numId w:val="3"/>
-        </w:numPr>
       </w:pPr>
       <w:r>
         <w:t xml:space="preserve"> </w:t>
       </w:r>
-      <w:bookmarkStart w:id="14" w:name="_Ref267342392"/>
-      <w:bookmarkStart w:id="15" w:name="_Toc267342820"/>
+      <w:bookmarkStart w:id="34" w:name="_Ref267342392"/>
+      <w:bookmarkStart w:id="35" w:name="_Toc267342820"/>
+      <w:bookmarkStart w:id="36" w:name="_Toc267407425"/>
+      <w:bookmarkStart w:id="37" w:name="_Toc267411140"/>
       <w:r>
         <w:t>Miller-Rabin-Test</w:t>
       </w:r>
-      <w:bookmarkEnd w:id="14"/>
-      <w:bookmarkEnd w:id="15"/>
-    </w:p>
-    <w:p>
-      <w:pPr>
-        <w:ind w:left="360"/>
-      </w:pPr>
+      <w:bookmarkEnd w:id="34"/>
+      <w:bookmarkEnd w:id="35"/>
+      <w:bookmarkEnd w:id="36"/>
+      <w:bookmarkEnd w:id="37"/>
+    </w:p>
+    <w:p>
       <w:r>
         <w:t>Die Funktionalität dieses Fensters deckt sich mit dem vom</w:t>
       </w:r>
@@ -3194,34 +3222,28 @@
     <w:p>
       <w:pPr>
         <w:pStyle w:val="berschrift2"/>
-        <w:numPr>
-          <w:ilvl w:val="1"/>
-          <w:numId w:val="3"/>
-        </w:numPr>
       </w:pPr>
       <w:r>
         <w:t xml:space="preserve"> </w:t>
       </w:r>
-      <w:bookmarkStart w:id="16" w:name="_Ref267342373"/>
-      <w:bookmarkStart w:id="17" w:name="_Toc267342821"/>
+      <w:bookmarkStart w:id="38" w:name="_Ref267342373"/>
+      <w:bookmarkStart w:id="39" w:name="_Toc267342821"/>
+      <w:bookmarkStart w:id="40" w:name="_Toc267407426"/>
+      <w:bookmarkStart w:id="41" w:name="_Toc267411141"/>
       <w:r>
         <w:t>Lucas-Test</w:t>
       </w:r>
-      <w:bookmarkEnd w:id="16"/>
-      <w:bookmarkEnd w:id="17"/>
-    </w:p>
-    <w:p>
-      <w:pPr>
-        <w:ind w:left="360"/>
-      </w:pPr>
+      <w:bookmarkEnd w:id="38"/>
+      <w:bookmarkEnd w:id="39"/>
+      <w:bookmarkEnd w:id="40"/>
+      <w:bookmarkEnd w:id="41"/>
+    </w:p>
+    <w:p>
       <w:r>
         <w:t>In diesem Fenster stehen bisher nur zwei Textfelder zur Verfügung.</w:t>
       </w:r>
     </w:p>
     <w:p>
-      <w:pPr>
-        <w:ind w:left="360"/>
-      </w:pPr>
       <w:r>
         <w:t>In das Textfeld „</w:t>
       </w:r>
@@ -3254,25 +3276,16 @@
       </w:r>
     </w:p>
     <w:p>
-      <w:pPr>
-        <w:ind w:left="360"/>
-      </w:pPr>
       <w:r>
         <w:t>Falsche Eingaben werden durch die Rotfärbung der Schrift hervorgehoben.</w:t>
       </w:r>
     </w:p>
     <w:p>
-      <w:pPr>
-        <w:ind w:left="360"/>
-      </w:pPr>
       <w:r>
         <w:t>Der letzte Summand ist automatisch auf 1 gesetzt und kann nicht verändert werden.</w:t>
       </w:r>
     </w:p>
     <w:p>
-      <w:pPr>
-        <w:ind w:left="360"/>
-      </w:pPr>
       <w:r>
         <w:t>In dem „</w:t>
       </w:r>
@@ -3313,17 +3326,17 @@
     <w:p>
       <w:pPr>
         <w:pStyle w:val="berschrift1"/>
-        <w:numPr>
-          <w:ilvl w:val="0"/>
-          <w:numId w:val="3"/>
-        </w:numPr>
-      </w:pPr>
-      <w:bookmarkStart w:id="18" w:name="_Toc267342822"/>
+      </w:pPr>
+      <w:bookmarkStart w:id="42" w:name="_Toc267342822"/>
+      <w:bookmarkStart w:id="43" w:name="_Toc267407427"/>
+      <w:bookmarkStart w:id="44" w:name="_Toc267411142"/>
       <w:r>
         <w:lastRenderedPageBreak/>
         <w:t>Kodierung</w:t>
       </w:r>
-      <w:bookmarkEnd w:id="18"/>
+      <w:bookmarkEnd w:id="42"/>
+      <w:bookmarkEnd w:id="43"/>
+      <w:bookmarkEnd w:id="44"/>
     </w:p>
     <w:p>
       <w:r>
@@ -3342,38 +3355,61 @@
     <w:p>
       <w:pPr>
         <w:pStyle w:val="berschrift2"/>
-        <w:numPr>
-          <w:ilvl w:val="1"/>
-          <w:numId w:val="3"/>
-        </w:numPr>
       </w:pPr>
       <w:r>
         <w:t xml:space="preserve"> </w:t>
       </w:r>
-      <w:bookmarkStart w:id="19" w:name="_Toc267342823"/>
+      <w:bookmarkStart w:id="45" w:name="_Toc267342823"/>
+      <w:bookmarkStart w:id="46" w:name="_Toc267407428"/>
+      <w:bookmarkStart w:id="47" w:name="_Toc267411143"/>
       <w:r>
         <w:t>Hamming-Code</w:t>
       </w:r>
-      <w:bookmarkEnd w:id="19"/>
+      <w:bookmarkEnd w:id="45"/>
+      <w:bookmarkEnd w:id="46"/>
+      <w:bookmarkEnd w:id="47"/>
+    </w:p>
+    <w:p>
+      <w:r>
+        <w:t>Die Funktionen für den Hamming-Code findet man im Menü unter „</w:t>
+      </w:r>
+      <w:r>
+        <w:rPr>
+          <w:rFonts w:ascii="Courier New" w:hAnsi="Courier New" w:cs="Courier New"/>
+        </w:rPr>
+        <w:t xml:space="preserve">Coders </w:t>
+      </w:r>
+      <w:r>
+        <w:rPr>
+          <w:rFonts w:ascii="Courier New" w:hAnsi="Courier New" w:cs="Courier New"/>
+        </w:rPr>
+        <w:sym w:font="Wingdings" w:char="F0E0"/>
+      </w:r>
+      <w:r>
+        <w:rPr>
+          <w:rFonts w:ascii="Courier New" w:hAnsi="Courier New" w:cs="Courier New"/>
+        </w:rPr>
+        <w:t xml:space="preserve"> Hamming Code</w:t>
+      </w:r>
+      <w:r>
+        <w:t>“.</w:t>
+      </w:r>
     </w:p>
     <w:p>
       <w:pPr>
         <w:pStyle w:val="berschrift3"/>
-        <w:numPr>
-          <w:ilvl w:val="2"/>
-          <w:numId w:val="3"/>
-        </w:numPr>
-      </w:pPr>
-      <w:bookmarkStart w:id="20" w:name="_Toc267342824"/>
+      </w:pPr>
+      <w:bookmarkStart w:id="48" w:name="_Toc267342824"/>
+      <w:bookmarkStart w:id="49" w:name="_Toc267407429"/>
+      <w:bookmarkStart w:id="50" w:name="_Toc267411144"/>
       <w:r>
         <w:t>Hamming-Code initialisieren</w:t>
       </w:r>
-      <w:bookmarkEnd w:id="20"/>
-    </w:p>
-    <w:p>
-      <w:pPr>
-        <w:ind w:left="709"/>
-      </w:pPr>
+      <w:bookmarkEnd w:id="48"/>
+      <w:bookmarkEnd w:id="49"/>
+      <w:bookmarkEnd w:id="50"/>
+    </w:p>
+    <w:p>
       <w:r>
         <w:t>Um einen Hamming-Code zu erstellen, muss zunächst der Frame "</w:t>
       </w:r>
@@ -3405,7 +3441,6 @@
     <w:p>
       <w:pPr>
         <w:spacing w:after="0"/>
-        <w:ind w:left="709"/>
       </w:pPr>
       <w:r>
         <w:t xml:space="preserve">Mit der </w:t>
@@ -3426,16 +3461,12 @@
     <w:p>
       <w:pPr>
         <w:spacing w:after="0"/>
-        <w:ind w:left="709"/>
-      </w:pPr>
-      <w:r>
-        <w:t xml:space="preserve"> Ist dies der Fall, muss ein neuer Matrixbaustein ausgewählt werden und das Ergebnis in das zweite Textfeld gezogen werden.</w:t>
-      </w:r>
-    </w:p>
-    <w:p>
-      <w:pPr>
-        <w:ind w:left="709"/>
-      </w:pPr>
+      </w:pPr>
+      <w:r>
+        <w:t>Ist dies der Fall, muss ein neuer Matrixbaustein ausgewählt werden und das Ergebnis in das zweite Textfeld gezogen werden.</w:t>
+      </w:r>
+    </w:p>
+    <w:p>
       <w:r>
         <w:t>Um mit dem Hamming-Code fortzufahren muss das Hamming</w:t>
       </w:r>
@@ -3458,21 +3489,18 @@
     <w:p>
       <w:pPr>
         <w:pStyle w:val="berschrift3"/>
-        <w:numPr>
-          <w:ilvl w:val="2"/>
-          <w:numId w:val="3"/>
-        </w:numPr>
-      </w:pPr>
-      <w:bookmarkStart w:id="21" w:name="_Toc267342825"/>
+      </w:pPr>
+      <w:bookmarkStart w:id="51" w:name="_Toc267342825"/>
+      <w:bookmarkStart w:id="52" w:name="_Toc267407430"/>
+      <w:bookmarkStart w:id="53" w:name="_Toc267411145"/>
       <w:r>
         <w:t>Hamming-Code enkodieren</w:t>
       </w:r>
-      <w:bookmarkEnd w:id="21"/>
-    </w:p>
-    <w:p>
-      <w:pPr>
-        <w:ind w:left="709"/>
-      </w:pPr>
+      <w:bookmarkEnd w:id="51"/>
+      <w:bookmarkEnd w:id="52"/>
+      <w:bookmarkEnd w:id="53"/>
+    </w:p>
+    <w:p>
       <w:r>
         <w:t>Mit dem Baustein "</w:t>
       </w:r>
@@ -3489,21 +3517,18 @@
     <w:p>
       <w:pPr>
         <w:pStyle w:val="berschrift3"/>
-        <w:numPr>
-          <w:ilvl w:val="2"/>
-          <w:numId w:val="3"/>
-        </w:numPr>
-      </w:pPr>
-      <w:bookmarkStart w:id="22" w:name="_Toc267342826"/>
+      </w:pPr>
+      <w:bookmarkStart w:id="54" w:name="_Toc267342826"/>
+      <w:bookmarkStart w:id="55" w:name="_Toc267407431"/>
+      <w:bookmarkStart w:id="56" w:name="_Toc267411146"/>
       <w:r>
         <w:t>Syndrom berechnen</w:t>
       </w:r>
-      <w:bookmarkEnd w:id="22"/>
-    </w:p>
-    <w:p>
-      <w:pPr>
-        <w:ind w:left="709"/>
-      </w:pPr>
+      <w:bookmarkEnd w:id="54"/>
+      <w:bookmarkEnd w:id="55"/>
+      <w:bookmarkEnd w:id="56"/>
+    </w:p>
+    <w:p>
       <w:r>
         <w:t xml:space="preserve">Hier ist gleich </w:t>
       </w:r>
@@ -3523,21 +3548,18 @@
     <w:p>
       <w:pPr>
         <w:pStyle w:val="berschrift3"/>
-        <w:numPr>
-          <w:ilvl w:val="2"/>
-          <w:numId w:val="3"/>
-        </w:numPr>
-      </w:pPr>
-      <w:bookmarkStart w:id="23" w:name="_Toc267342827"/>
+      </w:pPr>
+      <w:bookmarkStart w:id="57" w:name="_Toc267342827"/>
+      <w:bookmarkStart w:id="58" w:name="_Toc267407432"/>
+      <w:bookmarkStart w:id="59" w:name="_Toc267411147"/>
       <w:r>
         <w:t>Fehler im enkodierten Codewort erzeugen</w:t>
       </w:r>
-      <w:bookmarkEnd w:id="23"/>
-    </w:p>
-    <w:p>
-      <w:pPr>
-        <w:ind w:left="709"/>
-      </w:pPr>
+      <w:bookmarkEnd w:id="57"/>
+      <w:bookmarkEnd w:id="58"/>
+      <w:bookmarkEnd w:id="59"/>
+    </w:p>
+    <w:p>
       <w:r>
         <w:t>Mit folgendem Baustein ist es möglich Fehler in einem "</w:t>
       </w:r>
@@ -3552,9 +3574,6 @@
       </w:r>
     </w:p>
     <w:p>
-      <w:pPr>
-        <w:ind w:left="709"/>
-      </w:pPr>
       <w:r>
         <w:t xml:space="preserve">Nun ist es möglich über das zweite </w:t>
       </w:r>
@@ -3577,21 +3596,18 @@
     <w:p>
       <w:pPr>
         <w:pStyle w:val="berschrift3"/>
-        <w:numPr>
-          <w:ilvl w:val="2"/>
-          <w:numId w:val="3"/>
-        </w:numPr>
-      </w:pPr>
-      <w:bookmarkStart w:id="24" w:name="_Toc267342828"/>
+      </w:pPr>
+      <w:bookmarkStart w:id="60" w:name="_Toc267342828"/>
+      <w:bookmarkStart w:id="61" w:name="_Toc267407433"/>
+      <w:bookmarkStart w:id="62" w:name="_Toc267411148"/>
       <w:r>
         <w:t>Hamming-Code dekodieren</w:t>
       </w:r>
-      <w:bookmarkEnd w:id="24"/>
-    </w:p>
-    <w:p>
-      <w:pPr>
-        <w:ind w:left="709"/>
-      </w:pPr>
+      <w:bookmarkEnd w:id="60"/>
+      <w:bookmarkEnd w:id="61"/>
+      <w:bookmarkEnd w:id="62"/>
+    </w:p>
+    <w:p>
       <w:r>
         <w:t>Um ein enk</w:t>
       </w:r>
@@ -3615,9 +3631,6 @@
       </w:r>
     </w:p>
     <w:p>
-      <w:pPr>
-        <w:ind w:left="709"/>
-      </w:pPr>
       <w:r>
         <w:t xml:space="preserve">Mit der </w:t>
       </w:r>
@@ -3625,27 +3638,30 @@
         <w:t>Checkbox</w:t>
       </w:r>
       <w:r>
-        <w:t xml:space="preserve"> lässt sich weiterhin auswählen, ob das zu dekodierende Wort im Falle eines Fehlers, wenn möglich, korrigiert werden soll.</w:t>
+        <w:t xml:space="preserve"> lässt sich weiterhin auswählen, ob das zu d</w:t>
+      </w:r>
+      <w:r>
+        <w:t xml:space="preserve">ekodierende Wort im Falle eines </w:t>
+      </w:r>
+      <w:r>
+        <w:t>Fehlers, wenn möglich, korrigiert werden soll.</w:t>
       </w:r>
     </w:p>
     <w:p>
       <w:pPr>
         <w:pStyle w:val="berschrift3"/>
-        <w:numPr>
-          <w:ilvl w:val="2"/>
-          <w:numId w:val="3"/>
-        </w:numPr>
-      </w:pPr>
-      <w:bookmarkStart w:id="25" w:name="_Toc267342829"/>
+      </w:pPr>
+      <w:bookmarkStart w:id="63" w:name="_Toc267342829"/>
+      <w:bookmarkStart w:id="64" w:name="_Toc267407434"/>
+      <w:bookmarkStart w:id="65" w:name="_Toc267411149"/>
       <w:r>
         <w:t>Hammingdistanz berechnen</w:t>
       </w:r>
-      <w:bookmarkEnd w:id="25"/>
-    </w:p>
-    <w:p>
-      <w:pPr>
-        <w:ind w:left="709"/>
-      </w:pPr>
+      <w:bookmarkEnd w:id="63"/>
+      <w:bookmarkEnd w:id="64"/>
+      <w:bookmarkEnd w:id="65"/>
+    </w:p>
+    <w:p>
       <w:r>
         <w:t xml:space="preserve">Um diesen Baustein nutzen zu können, müssen zwei neue Matrix-Bausteine erzeugt werden. Diese werden dann in die beiden </w:t>
       </w:r>
@@ -3657,9 +3673,6 @@
       </w:r>
     </w:p>
     <w:p>
-      <w:pPr>
-        <w:ind w:left="709"/>
-      </w:pPr>
       <w:r>
         <w:lastRenderedPageBreak/>
         <w:t>Hier ist zu beachten, dass die Matrizen „einzeilig“ sein müssen, da bei der Hammingdistanz</w:t>
@@ -3672,21 +3685,18 @@
     <w:p>
       <w:pPr>
         <w:pStyle w:val="berschrift3"/>
-        <w:numPr>
-          <w:ilvl w:val="2"/>
-          <w:numId w:val="3"/>
-        </w:numPr>
-      </w:pPr>
-      <w:bookmarkStart w:id="26" w:name="_Toc267342830"/>
+      </w:pPr>
+      <w:bookmarkStart w:id="66" w:name="_Toc267342830"/>
+      <w:bookmarkStart w:id="67" w:name="_Toc267407435"/>
+      <w:bookmarkStart w:id="68" w:name="_Toc267411150"/>
       <w:r>
         <w:t>Vektorengewicht berechnen</w:t>
       </w:r>
-      <w:bookmarkEnd w:id="26"/>
-    </w:p>
-    <w:p>
-      <w:pPr>
-        <w:ind w:left="709"/>
-      </w:pPr>
+      <w:bookmarkEnd w:id="66"/>
+      <w:bookmarkEnd w:id="67"/>
+      <w:bookmarkEnd w:id="68"/>
+    </w:p>
+    <w:p>
       <w:r>
         <w:t xml:space="preserve">Hierzu muss ebenfalls ein Matrixbaustein erzeugt und in das entsprechende </w:t>
       </w:r>
@@ -3702,7 +3712,7 @@
     <w:p/>
     <w:p/>
     <w:sectPr>
-      <w:footerReference w:type="default" r:id="rId8"/>
+      <w:footerReference w:type="default" r:id="rId9"/>
       <w:pgSz w:w="11906" w:h="16838"/>
       <w:pgMar w:top="1417" w:right="1417" w:bottom="1134" w:left="1417" w:header="708" w:footer="708" w:gutter="0"/>
       <w:cols w:space="708"/>
@@ -3777,7 +3787,7 @@
             <w:rPr>
               <w:noProof/>
             </w:rPr>
-            <w:t>4</w:t>
+            <w:t>3</w:t>
           </w:r>
         </w:fldSimple>
       </w:p>
@@ -4018,6 +4028,119 @@
     </w:lvl>
   </w:abstractNum>
   <w:abstractNum w:abstractNumId="2">
+    <w:nsid w:val="1C2A33F7"/>
+    <w:multiLevelType w:val="hybridMultilevel"/>
+    <w:tmpl w:val="7018CACA"/>
+    <w:lvl w:ilvl="0" w:tplc="04070001">
+      <w:start w:val="1"/>
+      <w:numFmt w:val="bullet"/>
+      <w:lvlText w:val=""/>
+      <w:lvlJc w:val="left"/>
+      <w:pPr>
+        <w:ind w:left="720" w:hanging="360"/>
+      </w:pPr>
+      <w:rPr>
+        <w:rFonts w:ascii="Symbol" w:hAnsi="Symbol" w:hint="default"/>
+      </w:rPr>
+    </w:lvl>
+    <w:lvl w:ilvl="1" w:tplc="04070003">
+      <w:start w:val="1"/>
+      <w:numFmt w:val="bullet"/>
+      <w:lvlText w:val="o"/>
+      <w:lvlJc w:val="left"/>
+      <w:pPr>
+        <w:ind w:left="1440" w:hanging="360"/>
+      </w:pPr>
+      <w:rPr>
+        <w:rFonts w:ascii="Courier New" w:hAnsi="Courier New" w:cs="Courier New" w:hint="default"/>
+      </w:rPr>
+    </w:lvl>
+    <w:lvl w:ilvl="2" w:tplc="04070005" w:tentative="1">
+      <w:start w:val="1"/>
+      <w:numFmt w:val="bullet"/>
+      <w:lvlText w:val=""/>
+      <w:lvlJc w:val="left"/>
+      <w:pPr>
+        <w:ind w:left="2160" w:hanging="360"/>
+      </w:pPr>
+      <w:rPr>
+        <w:rFonts w:ascii="Wingdings" w:hAnsi="Wingdings" w:hint="default"/>
+      </w:rPr>
+    </w:lvl>
+    <w:lvl w:ilvl="3" w:tplc="04070001" w:tentative="1">
+      <w:start w:val="1"/>
+      <w:numFmt w:val="bullet"/>
+      <w:lvlText w:val=""/>
+      <w:lvlJc w:val="left"/>
+      <w:pPr>
+        <w:ind w:left="2880" w:hanging="360"/>
+      </w:pPr>
+      <w:rPr>
+        <w:rFonts w:ascii="Symbol" w:hAnsi="Symbol" w:hint="default"/>
+      </w:rPr>
+    </w:lvl>
+    <w:lvl w:ilvl="4" w:tplc="04070003" w:tentative="1">
+      <w:start w:val="1"/>
+      <w:numFmt w:val="bullet"/>
+      <w:lvlText w:val="o"/>
+      <w:lvlJc w:val="left"/>
+      <w:pPr>
+        <w:ind w:left="3600" w:hanging="360"/>
+      </w:pPr>
+      <w:rPr>
+        <w:rFonts w:ascii="Courier New" w:hAnsi="Courier New" w:cs="Courier New" w:hint="default"/>
+      </w:rPr>
+    </w:lvl>
+    <w:lvl w:ilvl="5" w:tplc="04070005" w:tentative="1">
+      <w:start w:val="1"/>
+      <w:numFmt w:val="bullet"/>
+      <w:lvlText w:val=""/>
+      <w:lvlJc w:val="left"/>
+      <w:pPr>
+        <w:ind w:left="4320" w:hanging="360"/>
+      </w:pPr>
+      <w:rPr>
+        <w:rFonts w:ascii="Wingdings" w:hAnsi="Wingdings" w:hint="default"/>
+      </w:rPr>
+    </w:lvl>
+    <w:lvl w:ilvl="6" w:tplc="04070001" w:tentative="1">
+      <w:start w:val="1"/>
+      <w:numFmt w:val="bullet"/>
+      <w:lvlText w:val=""/>
+      <w:lvlJc w:val="left"/>
+      <w:pPr>
+        <w:ind w:left="5040" w:hanging="360"/>
+      </w:pPr>
+      <w:rPr>
+        <w:rFonts w:ascii="Symbol" w:hAnsi="Symbol" w:hint="default"/>
+      </w:rPr>
+    </w:lvl>
+    <w:lvl w:ilvl="7" w:tplc="04070003" w:tentative="1">
+      <w:start w:val="1"/>
+      <w:numFmt w:val="bullet"/>
+      <w:lvlText w:val="o"/>
+      <w:lvlJc w:val="left"/>
+      <w:pPr>
+        <w:ind w:left="5760" w:hanging="360"/>
+      </w:pPr>
+      <w:rPr>
+        <w:rFonts w:ascii="Courier New" w:hAnsi="Courier New" w:cs="Courier New" w:hint="default"/>
+      </w:rPr>
+    </w:lvl>
+    <w:lvl w:ilvl="8" w:tplc="04070005" w:tentative="1">
+      <w:start w:val="1"/>
+      <w:numFmt w:val="bullet"/>
+      <w:lvlText w:val=""/>
+      <w:lvlJc w:val="left"/>
+      <w:pPr>
+        <w:ind w:left="6480" w:hanging="360"/>
+      </w:pPr>
+      <w:rPr>
+        <w:rFonts w:ascii="Wingdings" w:hAnsi="Wingdings" w:hint="default"/>
+      </w:rPr>
+    </w:lvl>
+  </w:abstractNum>
+  <w:abstractNum w:abstractNumId="3">
     <w:nsid w:val="24352E79"/>
     <w:multiLevelType w:val="hybridMultilevel"/>
     <w:tmpl w:val="124C74C6"/>
@@ -4130,7 +4253,7 @@
       </w:rPr>
     </w:lvl>
   </w:abstractNum>
-  <w:abstractNum w:abstractNumId="3">
+  <w:abstractNum w:abstractNumId="4">
     <w:nsid w:val="264A2CDF"/>
     <w:multiLevelType w:val="hybridMultilevel"/>
     <w:tmpl w:val="398C40F0"/>
@@ -4243,7 +4366,7 @@
       </w:rPr>
     </w:lvl>
   </w:abstractNum>
-  <w:abstractNum w:abstractNumId="4">
+  <w:abstractNum w:abstractNumId="5">
     <w:nsid w:val="3C3E5782"/>
     <w:multiLevelType w:val="multilevel"/>
     <w:tmpl w:val="0407001F"/>
@@ -4329,7 +4452,7 @@
       </w:pPr>
     </w:lvl>
   </w:abstractNum>
-  <w:abstractNum w:abstractNumId="5">
+  <w:abstractNum w:abstractNumId="6">
     <w:nsid w:val="4179106B"/>
     <w:multiLevelType w:val="multilevel"/>
     <w:tmpl w:val="0407001F"/>
@@ -4415,7 +4538,102 @@
       </w:pPr>
     </w:lvl>
   </w:abstractNum>
-  <w:abstractNum w:abstractNumId="6">
+  <w:abstractNum w:abstractNumId="7">
+    <w:nsid w:val="45CA0A86"/>
+    <w:multiLevelType w:val="multilevel"/>
+    <w:tmpl w:val="04070025"/>
+    <w:lvl w:ilvl="0">
+      <w:start w:val="1"/>
+      <w:numFmt w:val="decimal"/>
+      <w:pStyle w:val="berschrift1"/>
+      <w:lvlText w:val="%1"/>
+      <w:lvlJc w:val="left"/>
+      <w:pPr>
+        <w:ind w:left="432" w:hanging="432"/>
+      </w:pPr>
+    </w:lvl>
+    <w:lvl w:ilvl="1">
+      <w:start w:val="1"/>
+      <w:numFmt w:val="decimal"/>
+      <w:pStyle w:val="berschrift2"/>
+      <w:lvlText w:val="%1.%2"/>
+      <w:lvlJc w:val="left"/>
+      <w:pPr>
+        <w:ind w:left="576" w:hanging="576"/>
+      </w:pPr>
+    </w:lvl>
+    <w:lvl w:ilvl="2">
+      <w:start w:val="1"/>
+      <w:numFmt w:val="decimal"/>
+      <w:pStyle w:val="berschrift3"/>
+      <w:lvlText w:val="%1.%2.%3"/>
+      <w:lvlJc w:val="left"/>
+      <w:pPr>
+        <w:ind w:left="720" w:hanging="720"/>
+      </w:pPr>
+    </w:lvl>
+    <w:lvl w:ilvl="3">
+      <w:start w:val="1"/>
+      <w:numFmt w:val="decimal"/>
+      <w:pStyle w:val="berschrift4"/>
+      <w:lvlText w:val="%1.%2.%3.%4"/>
+      <w:lvlJc w:val="left"/>
+      <w:pPr>
+        <w:ind w:left="864" w:hanging="864"/>
+      </w:pPr>
+    </w:lvl>
+    <w:lvl w:ilvl="4">
+      <w:start w:val="1"/>
+      <w:numFmt w:val="decimal"/>
+      <w:pStyle w:val="berschrift5"/>
+      <w:lvlText w:val="%1.%2.%3.%4.%5"/>
+      <w:lvlJc w:val="left"/>
+      <w:pPr>
+        <w:ind w:left="1008" w:hanging="1008"/>
+      </w:pPr>
+    </w:lvl>
+    <w:lvl w:ilvl="5">
+      <w:start w:val="1"/>
+      <w:numFmt w:val="decimal"/>
+      <w:pStyle w:val="berschrift6"/>
+      <w:lvlText w:val="%1.%2.%3.%4.%5.%6"/>
+      <w:lvlJc w:val="left"/>
+      <w:pPr>
+        <w:ind w:left="1152" w:hanging="1152"/>
+      </w:pPr>
+    </w:lvl>
+    <w:lvl w:ilvl="6">
+      <w:start w:val="1"/>
+      <w:numFmt w:val="decimal"/>
+      <w:pStyle w:val="berschrift7"/>
+      <w:lvlText w:val="%1.%2.%3.%4.%5.%6.%7"/>
+      <w:lvlJc w:val="left"/>
+      <w:pPr>
+        <w:ind w:left="1296" w:hanging="1296"/>
+      </w:pPr>
+    </w:lvl>
+    <w:lvl w:ilvl="7">
+      <w:start w:val="1"/>
+      <w:numFmt w:val="decimal"/>
+      <w:pStyle w:val="berschrift8"/>
+      <w:lvlText w:val="%1.%2.%3.%4.%5.%6.%7.%8"/>
+      <w:lvlJc w:val="left"/>
+      <w:pPr>
+        <w:ind w:left="1440" w:hanging="1440"/>
+      </w:pPr>
+    </w:lvl>
+    <w:lvl w:ilvl="8">
+      <w:start w:val="1"/>
+      <w:numFmt w:val="decimal"/>
+      <w:pStyle w:val="berschrift9"/>
+      <w:lvlText w:val="%1.%2.%3.%4.%5.%6.%7.%8.%9"/>
+      <w:lvlJc w:val="left"/>
+      <w:pPr>
+        <w:ind w:left="1584" w:hanging="1584"/>
+      </w:pPr>
+    </w:lvl>
+  </w:abstractNum>
+  <w:abstractNum w:abstractNumId="8">
     <w:nsid w:val="556951E6"/>
     <w:multiLevelType w:val="multilevel"/>
     <w:tmpl w:val="0407001F"/>
@@ -4501,7 +4719,7 @@
       </w:pPr>
     </w:lvl>
   </w:abstractNum>
-  <w:abstractNum w:abstractNumId="7">
+  <w:abstractNum w:abstractNumId="9">
     <w:nsid w:val="59751F1A"/>
     <w:multiLevelType w:val="hybridMultilevel"/>
     <w:tmpl w:val="8716FF46"/>
@@ -4587,7 +4805,7 @@
       </w:pPr>
     </w:lvl>
   </w:abstractNum>
-  <w:abstractNum w:abstractNumId="8">
+  <w:abstractNum w:abstractNumId="10">
     <w:nsid w:val="5B3D0CBF"/>
     <w:multiLevelType w:val="multilevel"/>
     <w:tmpl w:val="0407001F"/>
@@ -4673,7 +4891,7 @@
       </w:pPr>
     </w:lvl>
   </w:abstractNum>
-  <w:abstractNum w:abstractNumId="9">
+  <w:abstractNum w:abstractNumId="11">
     <w:nsid w:val="5E872059"/>
     <w:multiLevelType w:val="hybridMultilevel"/>
     <w:tmpl w:val="7F7A0648"/>
@@ -4786,7 +5004,7 @@
       </w:rPr>
     </w:lvl>
   </w:abstractNum>
-  <w:abstractNum w:abstractNumId="10">
+  <w:abstractNum w:abstractNumId="12">
     <w:nsid w:val="6B597E7B"/>
     <w:multiLevelType w:val="hybridMultilevel"/>
     <w:tmpl w:val="31120B56"/>
@@ -4899,7 +5117,7 @@
       </w:rPr>
     </w:lvl>
   </w:abstractNum>
-  <w:abstractNum w:abstractNumId="11">
+  <w:abstractNum w:abstractNumId="13">
     <w:nsid w:val="72184F76"/>
     <w:multiLevelType w:val="hybridMultilevel"/>
     <w:tmpl w:val="B740C6CA"/>
@@ -5012,7 +5230,7 @@
       </w:rPr>
     </w:lvl>
   </w:abstractNum>
-  <w:abstractNum w:abstractNumId="12">
+  <w:abstractNum w:abstractNumId="14">
     <w:nsid w:val="750B04E4"/>
     <w:multiLevelType w:val="multilevel"/>
     <w:tmpl w:val="0407001F"/>
@@ -5098,7 +5316,7 @@
       </w:pPr>
     </w:lvl>
   </w:abstractNum>
-  <w:abstractNum w:abstractNumId="13">
+  <w:abstractNum w:abstractNumId="15">
     <w:nsid w:val="7AC52C7E"/>
     <w:multiLevelType w:val="multilevel"/>
     <w:tmpl w:val="0407001F"/>
@@ -5185,46 +5403,52 @@
     </w:lvl>
   </w:abstractNum>
   <w:num w:numId="1">
-    <w:abstractNumId w:val="7"/>
+    <w:abstractNumId w:val="9"/>
   </w:num>
   <w:num w:numId="2">
-    <w:abstractNumId w:val="6"/>
+    <w:abstractNumId w:val="8"/>
   </w:num>
   <w:num w:numId="3">
-    <w:abstractNumId w:val="4"/>
+    <w:abstractNumId w:val="5"/>
   </w:num>
   <w:num w:numId="4">
     <w:abstractNumId w:val="0"/>
   </w:num>
   <w:num w:numId="5">
-    <w:abstractNumId w:val="3"/>
+    <w:abstractNumId w:val="4"/>
   </w:num>
   <w:num w:numId="6">
     <w:abstractNumId w:val="1"/>
   </w:num>
   <w:num w:numId="7">
-    <w:abstractNumId w:val="9"/>
+    <w:abstractNumId w:val="11"/>
   </w:num>
   <w:num w:numId="8">
-    <w:abstractNumId w:val="2"/>
+    <w:abstractNumId w:val="3"/>
   </w:num>
   <w:num w:numId="9">
-    <w:abstractNumId w:val="11"/>
+    <w:abstractNumId w:val="13"/>
   </w:num>
   <w:num w:numId="10">
+    <w:abstractNumId w:val="12"/>
+  </w:num>
+  <w:num w:numId="11">
+    <w:abstractNumId w:val="14"/>
+  </w:num>
+  <w:num w:numId="12">
     <w:abstractNumId w:val="10"/>
   </w:num>
-  <w:num w:numId="11">
-    <w:abstractNumId w:val="12"/>
-  </w:num>
-  <w:num w:numId="12">
-    <w:abstractNumId w:val="8"/>
-  </w:num>
   <w:num w:numId="13">
-    <w:abstractNumId w:val="13"/>
+    <w:abstractNumId w:val="15"/>
   </w:num>
   <w:num w:numId="14">
-    <w:abstractNumId w:val="5"/>
+    <w:abstractNumId w:val="6"/>
+  </w:num>
+  <w:num w:numId="15">
+    <w:abstractNumId w:val="7"/>
+  </w:num>
+  <w:num w:numId="16">
+    <w:abstractNumId w:val="2"/>
   </w:num>
 </w:numbering>
 </file>
@@ -5401,6 +5625,9 @@
     <w:pPr>
       <w:keepNext/>
       <w:keepLines/>
+      <w:numPr>
+        <w:numId w:val="15"/>
+      </w:numPr>
       <w:spacing w:before="480" w:after="0"/>
       <w:outlineLvl w:val="0"/>
     </w:pPr>
@@ -5425,6 +5652,10 @@
     <w:pPr>
       <w:keepNext/>
       <w:keepLines/>
+      <w:numPr>
+        <w:ilvl w:val="1"/>
+        <w:numId w:val="15"/>
+      </w:numPr>
       <w:spacing w:before="200" w:after="0"/>
       <w:outlineLvl w:val="1"/>
     </w:pPr>
@@ -5449,6 +5680,10 @@
     <w:pPr>
       <w:keepNext/>
       <w:keepLines/>
+      <w:numPr>
+        <w:ilvl w:val="2"/>
+        <w:numId w:val="15"/>
+      </w:numPr>
       <w:spacing w:before="200" w:after="0"/>
       <w:outlineLvl w:val="2"/>
     </w:pPr>
@@ -5457,6 +5692,170 @@
       <w:b/>
       <w:bCs/>
       <w:color w:val="4F81BD" w:themeColor="accent1"/>
+    </w:rPr>
+  </w:style>
+  <w:style w:type="paragraph" w:styleId="berschrift4">
+    <w:name w:val="heading 4"/>
+    <w:basedOn w:val="Standard"/>
+    <w:next w:val="Standard"/>
+    <w:link w:val="berschrift4Zchn"/>
+    <w:uiPriority w:val="9"/>
+    <w:semiHidden/>
+    <w:unhideWhenUsed/>
+    <w:qFormat/>
+    <w:rsid w:val="002B59E9"/>
+    <w:pPr>
+      <w:keepNext/>
+      <w:keepLines/>
+      <w:numPr>
+        <w:ilvl w:val="3"/>
+        <w:numId w:val="15"/>
+      </w:numPr>
+      <w:spacing w:before="200" w:after="0"/>
+      <w:outlineLvl w:val="3"/>
+    </w:pPr>
+    <w:rPr>
+      <w:rFonts w:asciiTheme="majorHAnsi" w:eastAsiaTheme="majorEastAsia" w:hAnsiTheme="majorHAnsi" w:cstheme="majorBidi"/>
+      <w:b/>
+      <w:bCs/>
+      <w:i/>
+      <w:iCs/>
+      <w:color w:val="4F81BD" w:themeColor="accent1"/>
+    </w:rPr>
+  </w:style>
+  <w:style w:type="paragraph" w:styleId="berschrift5">
+    <w:name w:val="heading 5"/>
+    <w:basedOn w:val="Standard"/>
+    <w:next w:val="Standard"/>
+    <w:link w:val="berschrift5Zchn"/>
+    <w:uiPriority w:val="9"/>
+    <w:semiHidden/>
+    <w:unhideWhenUsed/>
+    <w:qFormat/>
+    <w:rsid w:val="002B59E9"/>
+    <w:pPr>
+      <w:keepNext/>
+      <w:keepLines/>
+      <w:numPr>
+        <w:ilvl w:val="4"/>
+        <w:numId w:val="15"/>
+      </w:numPr>
+      <w:spacing w:before="200" w:after="0"/>
+      <w:outlineLvl w:val="4"/>
+    </w:pPr>
+    <w:rPr>
+      <w:rFonts w:asciiTheme="majorHAnsi" w:eastAsiaTheme="majorEastAsia" w:hAnsiTheme="majorHAnsi" w:cstheme="majorBidi"/>
+      <w:color w:val="243F60" w:themeColor="accent1" w:themeShade="7F"/>
+    </w:rPr>
+  </w:style>
+  <w:style w:type="paragraph" w:styleId="berschrift6">
+    <w:name w:val="heading 6"/>
+    <w:basedOn w:val="Standard"/>
+    <w:next w:val="Standard"/>
+    <w:link w:val="berschrift6Zchn"/>
+    <w:uiPriority w:val="9"/>
+    <w:semiHidden/>
+    <w:unhideWhenUsed/>
+    <w:qFormat/>
+    <w:rsid w:val="002B59E9"/>
+    <w:pPr>
+      <w:keepNext/>
+      <w:keepLines/>
+      <w:numPr>
+        <w:ilvl w:val="5"/>
+        <w:numId w:val="15"/>
+      </w:numPr>
+      <w:spacing w:before="200" w:after="0"/>
+      <w:outlineLvl w:val="5"/>
+    </w:pPr>
+    <w:rPr>
+      <w:rFonts w:asciiTheme="majorHAnsi" w:eastAsiaTheme="majorEastAsia" w:hAnsiTheme="majorHAnsi" w:cstheme="majorBidi"/>
+      <w:i/>
+      <w:iCs/>
+      <w:color w:val="243F60" w:themeColor="accent1" w:themeShade="7F"/>
+    </w:rPr>
+  </w:style>
+  <w:style w:type="paragraph" w:styleId="berschrift7">
+    <w:name w:val="heading 7"/>
+    <w:basedOn w:val="Standard"/>
+    <w:next w:val="Standard"/>
+    <w:link w:val="berschrift7Zchn"/>
+    <w:uiPriority w:val="9"/>
+    <w:semiHidden/>
+    <w:unhideWhenUsed/>
+    <w:qFormat/>
+    <w:rsid w:val="002B59E9"/>
+    <w:pPr>
+      <w:keepNext/>
+      <w:keepLines/>
+      <w:numPr>
+        <w:ilvl w:val="6"/>
+        <w:numId w:val="15"/>
+      </w:numPr>
+      <w:spacing w:before="200" w:after="0"/>
+      <w:outlineLvl w:val="6"/>
+    </w:pPr>
+    <w:rPr>
+      <w:rFonts w:asciiTheme="majorHAnsi" w:eastAsiaTheme="majorEastAsia" w:hAnsiTheme="majorHAnsi" w:cstheme="majorBidi"/>
+      <w:i/>
+      <w:iCs/>
+      <w:color w:val="404040" w:themeColor="text1" w:themeTint="BF"/>
+    </w:rPr>
+  </w:style>
+  <w:style w:type="paragraph" w:styleId="berschrift8">
+    <w:name w:val="heading 8"/>
+    <w:basedOn w:val="Standard"/>
+    <w:next w:val="Standard"/>
+    <w:link w:val="berschrift8Zchn"/>
+    <w:uiPriority w:val="9"/>
+    <w:semiHidden/>
+    <w:unhideWhenUsed/>
+    <w:qFormat/>
+    <w:rsid w:val="002B59E9"/>
+    <w:pPr>
+      <w:keepNext/>
+      <w:keepLines/>
+      <w:numPr>
+        <w:ilvl w:val="7"/>
+        <w:numId w:val="15"/>
+      </w:numPr>
+      <w:spacing w:before="200" w:after="0"/>
+      <w:outlineLvl w:val="7"/>
+    </w:pPr>
+    <w:rPr>
+      <w:rFonts w:asciiTheme="majorHAnsi" w:eastAsiaTheme="majorEastAsia" w:hAnsiTheme="majorHAnsi" w:cstheme="majorBidi"/>
+      <w:color w:val="404040" w:themeColor="text1" w:themeTint="BF"/>
+      <w:sz w:val="20"/>
+      <w:szCs w:val="20"/>
+    </w:rPr>
+  </w:style>
+  <w:style w:type="paragraph" w:styleId="berschrift9">
+    <w:name w:val="heading 9"/>
+    <w:basedOn w:val="Standard"/>
+    <w:next w:val="Standard"/>
+    <w:link w:val="berschrift9Zchn"/>
+    <w:uiPriority w:val="9"/>
+    <w:semiHidden/>
+    <w:unhideWhenUsed/>
+    <w:qFormat/>
+    <w:rsid w:val="002B59E9"/>
+    <w:pPr>
+      <w:keepNext/>
+      <w:keepLines/>
+      <w:numPr>
+        <w:ilvl w:val="8"/>
+        <w:numId w:val="15"/>
+      </w:numPr>
+      <w:spacing w:before="200" w:after="0"/>
+      <w:outlineLvl w:val="8"/>
+    </w:pPr>
+    <w:rPr>
+      <w:rFonts w:asciiTheme="majorHAnsi" w:eastAsiaTheme="majorEastAsia" w:hAnsiTheme="majorHAnsi" w:cstheme="majorBidi"/>
+      <w:i/>
+      <w:iCs/>
+      <w:color w:val="404040" w:themeColor="text1" w:themeTint="BF"/>
+      <w:sz w:val="20"/>
+      <w:szCs w:val="20"/>
     </w:rPr>
   </w:style>
   <w:style w:type="character" w:default="1" w:styleId="Absatz-Standardschriftart">
@@ -5635,7 +6034,6 @@
     <w:basedOn w:val="berschrift1"/>
     <w:next w:val="Standard"/>
     <w:uiPriority w:val="39"/>
-    <w:semiHidden/>
     <w:unhideWhenUsed/>
     <w:qFormat/>
     <w:rsid w:val="00037FC8"/>
@@ -5780,322 +6178,93 @@
     <w:uiPriority w:val="99"/>
     <w:rsid w:val="00037FC8"/>
   </w:style>
-</w:styles>
-</file>
-
-<file path=word/glossary/document.xml><?xml version="1.0" encoding="utf-8"?>
-<w:glossaryDocument xmlns:ve="http://schemas.openxmlformats.org/markup-compatibility/2006" xmlns:o="urn:schemas-microsoft-com:office:office" xmlns:r="http://schemas.openxmlformats.org/officeDocument/2006/relationships" xmlns:m="http://schemas.openxmlformats.org/officeDocument/2006/math" xmlns:v="urn:schemas-microsoft-com:vml" xmlns:wp="http://schemas.openxmlformats.org/drawingml/2006/wordprocessingDrawing" xmlns:w10="urn:schemas-microsoft-com:office:word" xmlns:w="http://schemas.openxmlformats.org/wordprocessingml/2006/main" xmlns:wne="http://schemas.microsoft.com/office/word/2006/wordml">
-  <w:docParts/>
-</w:glossaryDocument>
-</file>
-
-<file path=word/glossary/fontTable.xml><?xml version="1.0" encoding="utf-8"?>
-<w:fonts xmlns:r="http://schemas.openxmlformats.org/officeDocument/2006/relationships" xmlns:w="http://schemas.openxmlformats.org/wordprocessingml/2006/main">
-  <w:font w:name="Times New Roman">
-    <w:panose1 w:val="02020603050405020304"/>
-    <w:charset w:val="00"/>
-    <w:family w:val="roman"/>
-    <w:pitch w:val="variable"/>
-    <w:sig w:usb0="E0002AFF" w:usb1="C0007841" w:usb2="00000009" w:usb3="00000000" w:csb0="000001FF" w:csb1="00000000"/>
-  </w:font>
-  <w:font w:name="Symbol">
-    <w:panose1 w:val="05050102010706020507"/>
-    <w:charset w:val="02"/>
-    <w:family w:val="roman"/>
-    <w:pitch w:val="variable"/>
-    <w:sig w:usb0="00000000" w:usb1="10000000" w:usb2="00000000" w:usb3="00000000" w:csb0="80000000" w:csb1="00000000"/>
-  </w:font>
-  <w:font w:name="Courier New">
-    <w:panose1 w:val="02070309020205020404"/>
-    <w:charset w:val="00"/>
-    <w:family w:val="modern"/>
-    <w:pitch w:val="fixed"/>
-    <w:sig w:usb0="E0002AFF" w:usb1="C0007843" w:usb2="00000009" w:usb3="00000000" w:csb0="000001FF" w:csb1="00000000"/>
-  </w:font>
-  <w:font w:name="Wingdings">
-    <w:panose1 w:val="05000000000000000000"/>
-    <w:charset w:val="02"/>
-    <w:family w:val="auto"/>
-    <w:pitch w:val="variable"/>
-    <w:sig w:usb0="00000000" w:usb1="10000000" w:usb2="00000000" w:usb3="00000000" w:csb0="80000000" w:csb1="00000000"/>
-  </w:font>
-  <w:font w:name="Calibri">
-    <w:panose1 w:val="020F0502020204030204"/>
-    <w:charset w:val="00"/>
-    <w:family w:val="swiss"/>
-    <w:pitch w:val="variable"/>
-    <w:sig w:usb0="E10002FF" w:usb1="4000ACFF" w:usb2="00000009" w:usb3="00000000" w:csb0="0000019F" w:csb1="00000000"/>
-  </w:font>
-  <w:font w:name="Cambria">
-    <w:panose1 w:val="02040503050406030204"/>
-    <w:charset w:val="00"/>
-    <w:family w:val="roman"/>
-    <w:pitch w:val="variable"/>
-    <w:sig w:usb0="A00002EF" w:usb1="4000004B" w:usb2="00000000" w:usb3="00000000" w:csb0="0000019F" w:csb1="00000000"/>
-  </w:font>
-  <w:font w:name="Tahoma">
-    <w:panose1 w:val="020B0604030504040204"/>
-    <w:charset w:val="00"/>
-    <w:family w:val="swiss"/>
-    <w:pitch w:val="variable"/>
-    <w:sig w:usb0="E1002EFF" w:usb1="C000605B" w:usb2="00000029" w:usb3="00000000" w:csb0="000101FF" w:csb1="00000000"/>
-  </w:font>
-</w:fonts>
-</file>
-
-<file path=word/glossary/settings.xml><?xml version="1.0" encoding="utf-8"?>
-<w:settings xmlns:o="urn:schemas-microsoft-com:office:office" xmlns:r="http://schemas.openxmlformats.org/officeDocument/2006/relationships" xmlns:m="http://schemas.openxmlformats.org/officeDocument/2006/math" xmlns:v="urn:schemas-microsoft-com:vml" xmlns:w10="urn:schemas-microsoft-com:office:word" xmlns:w="http://schemas.openxmlformats.org/wordprocessingml/2006/main" xmlns:sl="http://schemas.openxmlformats.org/schemaLibrary/2006/main">
-  <w:view w:val="normal"/>
-  <w:defaultTabStop w:val="708"/>
-  <w:hyphenationZone w:val="425"/>
-  <w:characterSpacingControl w:val="doNotCompress"/>
-  <w:compat>
-    <w:useFELayout/>
-  </w:compat>
-  <w:rsids>
-    <w:rsidRoot w:val="00E934BD"/>
-    <w:rsid w:val="00812B02"/>
-    <w:rsid w:val="00E934BD"/>
-  </w:rsids>
-  <m:mathPr>
-    <m:mathFont m:val="Cambria Math"/>
-    <m:brkBin m:val="before"/>
-    <m:brkBinSub m:val="--"/>
-    <m:smallFrac m:val="off"/>
-    <m:dispDef/>
-    <m:lMargin m:val="0"/>
-    <m:rMargin m:val="0"/>
-    <m:defJc m:val="centerGroup"/>
-    <m:wrapIndent m:val="1440"/>
-    <m:intLim m:val="subSup"/>
-    <m:naryLim m:val="undOvr"/>
-  </m:mathPr>
-  <w:themeFontLang w:val="de-DE"/>
-  <w:clrSchemeMapping w:bg1="light1" w:t1="dark1" w:bg2="light2" w:t2="dark2" w:accent1="accent1" w:accent2="accent2" w:accent3="accent3" w:accent4="accent4" w:accent5="accent5" w:accent6="accent6" w:hyperlink="hyperlink" w:followedHyperlink="followedHyperlink"/>
-  <w:decimalSymbol w:val=","/>
-  <w:listSeparator w:val=";"/>
-</w:settings>
-</file>
-
-<file path=word/glossary/styles.xml><?xml version="1.0" encoding="utf-8"?>
-<w:styles xmlns:r="http://schemas.openxmlformats.org/officeDocument/2006/relationships" xmlns:w="http://schemas.openxmlformats.org/wordprocessingml/2006/main">
-  <w:docDefaults>
-    <w:rPrDefault>
-      <w:rPr>
-        <w:rFonts w:asciiTheme="minorHAnsi" w:eastAsiaTheme="minorEastAsia" w:hAnsiTheme="minorHAnsi" w:cstheme="minorBidi"/>
-        <w:sz w:val="22"/>
-        <w:szCs w:val="22"/>
-        <w:lang w:val="de-DE" w:eastAsia="de-DE" w:bidi="ar-SA"/>
-      </w:rPr>
-    </w:rPrDefault>
-    <w:pPrDefault>
-      <w:pPr>
-        <w:spacing w:after="200" w:line="276" w:lineRule="auto"/>
-      </w:pPr>
-    </w:pPrDefault>
-  </w:docDefaults>
-  <w:latentStyles w:defLockedState="0" w:defUIPriority="99" w:defSemiHidden="1" w:defUnhideWhenUsed="1" w:defQFormat="0" w:count="267">
-    <w:lsdException w:name="Normal" w:semiHidden="0" w:uiPriority="0" w:unhideWhenUsed="0" w:qFormat="1"/>
-    <w:lsdException w:name="heading 1" w:semiHidden="0" w:uiPriority="9" w:unhideWhenUsed="0" w:qFormat="1"/>
-    <w:lsdException w:name="heading 2" w:uiPriority="9" w:qFormat="1"/>
-    <w:lsdException w:name="heading 3" w:uiPriority="9" w:qFormat="1"/>
-    <w:lsdException w:name="heading 4" w:uiPriority="9" w:qFormat="1"/>
-    <w:lsdException w:name="heading 5" w:uiPriority="9" w:qFormat="1"/>
-    <w:lsdException w:name="heading 6" w:uiPriority="9" w:qFormat="1"/>
-    <w:lsdException w:name="heading 7" w:uiPriority="9" w:qFormat="1"/>
-    <w:lsdException w:name="heading 8" w:uiPriority="9" w:qFormat="1"/>
-    <w:lsdException w:name="heading 9" w:uiPriority="9" w:qFormat="1"/>
-    <w:lsdException w:name="toc 1" w:uiPriority="39"/>
-    <w:lsdException w:name="toc 2" w:uiPriority="39"/>
-    <w:lsdException w:name="toc 3" w:uiPriority="39"/>
-    <w:lsdException w:name="toc 4" w:uiPriority="39"/>
-    <w:lsdException w:name="toc 5" w:uiPriority="39"/>
-    <w:lsdException w:name="toc 6" w:uiPriority="39"/>
-    <w:lsdException w:name="toc 7" w:uiPriority="39"/>
-    <w:lsdException w:name="toc 8" w:uiPriority="39"/>
-    <w:lsdException w:name="toc 9" w:uiPriority="39"/>
-    <w:lsdException w:name="caption" w:uiPriority="35" w:qFormat="1"/>
-    <w:lsdException w:name="Title" w:semiHidden="0" w:uiPriority="10" w:unhideWhenUsed="0" w:qFormat="1"/>
-    <w:lsdException w:name="Default Paragraph Font" w:uiPriority="1"/>
-    <w:lsdException w:name="Subtitle" w:semiHidden="0" w:uiPriority="11" w:unhideWhenUsed="0" w:qFormat="1"/>
-    <w:lsdException w:name="Strong" w:semiHidden="0" w:uiPriority="22" w:unhideWhenUsed="0" w:qFormat="1"/>
-    <w:lsdException w:name="Emphasis" w:semiHidden="0" w:uiPriority="20" w:unhideWhenUsed="0" w:qFormat="1"/>
-    <w:lsdException w:name="Table Grid" w:semiHidden="0" w:uiPriority="59" w:unhideWhenUsed="0"/>
-    <w:lsdException w:name="Placeholder Text" w:unhideWhenUsed="0"/>
-    <w:lsdException w:name="No Spacing" w:semiHidden="0" w:uiPriority="1" w:unhideWhenUsed="0" w:qFormat="1"/>
-    <w:lsdException w:name="Light Shading" w:semiHidden="0" w:uiPriority="60" w:unhideWhenUsed="0"/>
-    <w:lsdException w:name="Light List" w:semiHidden="0" w:uiPriority="61" w:unhideWhenUsed="0"/>
-    <w:lsdException w:name="Light Grid" w:semiHidden="0" w:uiPriority="62" w:unhideWhenUsed="0"/>
-    <w:lsdException w:name="Medium Shading 1" w:semiHidden="0" w:uiPriority="63" w:unhideWhenUsed="0"/>
-    <w:lsdException w:name="Medium Shading 2" w:semiHidden="0" w:uiPriority="64" w:unhideWhenUsed="0"/>
-    <w:lsdException w:name="Medium List 1" w:semiHidden="0" w:uiPriority="65" w:unhideWhenUsed="0"/>
-    <w:lsdException w:name="Medium List 2" w:semiHidden="0" w:uiPriority="66" w:unhideWhenUsed="0"/>
-    <w:lsdException w:name="Medium Grid 1" w:semiHidden="0" w:uiPriority="67" w:unhideWhenUsed="0"/>
-    <w:lsdException w:name="Medium Grid 2" w:semiHidden="0" w:uiPriority="68" w:unhideWhenUsed="0"/>
-    <w:lsdException w:name="Medium Grid 3" w:semiHidden="0" w:uiPriority="69" w:unhideWhenUsed="0"/>
-    <w:lsdException w:name="Dark List" w:semiHidden="0" w:uiPriority="70" w:unhideWhenUsed="0"/>
-    <w:lsdException w:name="Colorful Shading" w:semiHidden="0" w:uiPriority="71" w:unhideWhenUsed="0"/>
-    <w:lsdException w:name="Colorful List" w:semiHidden="0" w:uiPriority="72" w:unhideWhenUsed="0"/>
-    <w:lsdException w:name="Colorful Grid" w:semiHidden="0" w:uiPriority="73" w:unhideWhenUsed="0"/>
-    <w:lsdException w:name="Light Shading Accent 1" w:semiHidden="0" w:uiPriority="60" w:unhideWhenUsed="0"/>
-    <w:lsdException w:name="Light List Accent 1" w:semiHidden="0" w:uiPriority="61" w:unhideWhenUsed="0"/>
-    <w:lsdException w:name="Light Grid Accent 1" w:semiHidden="0" w:uiPriority="62" w:unhideWhenUsed="0"/>
-    <w:lsdException w:name="Medium Shading 1 Accent 1" w:semiHidden="0" w:uiPriority="63" w:unhideWhenUsed="0"/>
-    <w:lsdException w:name="Medium Shading 2 Accent 1" w:semiHidden="0" w:uiPriority="64" w:unhideWhenUsed="0"/>
-    <w:lsdException w:name="Medium List 1 Accent 1" w:semiHidden="0" w:uiPriority="65" w:unhideWhenUsed="0"/>
-    <w:lsdException w:name="Revision" w:unhideWhenUsed="0"/>
-    <w:lsdException w:name="List Paragraph" w:semiHidden="0" w:uiPriority="34" w:unhideWhenUsed="0" w:qFormat="1"/>
-    <w:lsdException w:name="Quote" w:semiHidden="0" w:uiPriority="29" w:unhideWhenUsed="0" w:qFormat="1"/>
-    <w:lsdException w:name="Intense Quote" w:semiHidden="0" w:uiPriority="30" w:unhideWhenUsed="0" w:qFormat="1"/>
-    <w:lsdException w:name="Medium List 2 Accent 1" w:semiHidden="0" w:uiPriority="66" w:unhideWhenUsed="0"/>
-    <w:lsdException w:name="Medium Grid 1 Accent 1" w:semiHidden="0" w:uiPriority="67" w:unhideWhenUsed="0"/>
-    <w:lsdException w:name="Medium Grid 2 Accent 1" w:semiHidden="0" w:uiPriority="68" w:unhideWhenUsed="0"/>
-    <w:lsdException w:name="Medium Grid 3 Accent 1" w:semiHidden="0" w:uiPriority="69" w:unhideWhenUsed="0"/>
-    <w:lsdException w:name="Dark List Accent 1" w:semiHidden="0" w:uiPriority="70" w:unhideWhenUsed="0"/>
-    <w:lsdException w:name="Colorful Shading Accent 1" w:semiHidden="0" w:uiPriority="71" w:unhideWhenUsed="0"/>
-    <w:lsdException w:name="Colorful List Accent 1" w:semiHidden="0" w:uiPriority="72" w:unhideWhenUsed="0"/>
-    <w:lsdException w:name="Colorful Grid Accent 1" w:semiHidden="0" w:uiPriority="73" w:unhideWhenUsed="0"/>
-    <w:lsdException w:name="Light Shading Accent 2" w:semiHidden="0" w:uiPriority="60" w:unhideWhenUsed="0"/>
-    <w:lsdException w:name="Light List Accent 2" w:semiHidden="0" w:uiPriority="61" w:unhideWhenUsed="0"/>
-    <w:lsdException w:name="Light Grid Accent 2" w:semiHidden="0" w:uiPriority="62" w:unhideWhenUsed="0"/>
-    <w:lsdException w:name="Medium Shading 1 Accent 2" w:semiHidden="0" w:uiPriority="63" w:unhideWhenUsed="0"/>
-    <w:lsdException w:name="Medium Shading 2 Accent 2" w:semiHidden="0" w:uiPriority="64" w:unhideWhenUsed="0"/>
-    <w:lsdException w:name="Medium List 1 Accent 2" w:semiHidden="0" w:uiPriority="65" w:unhideWhenUsed="0"/>
-    <w:lsdException w:name="Medium List 2 Accent 2" w:semiHidden="0" w:uiPriority="66" w:unhideWhenUsed="0"/>
-    <w:lsdException w:name="Medium Grid 1 Accent 2" w:semiHidden="0" w:uiPriority="67" w:unhideWhenUsed="0"/>
-    <w:lsdException w:name="Medium Grid 2 Accent 2" w:semiHidden="0" w:uiPriority="68" w:unhideWhenUsed="0"/>
-    <w:lsdException w:name="Medium Grid 3 Accent 2" w:semiHidden="0" w:uiPriority="69" w:unhideWhenUsed="0"/>
-    <w:lsdException w:name="Dark List Accent 2" w:semiHidden="0" w:uiPriority="70" w:unhideWhenUsed="0"/>
-    <w:lsdException w:name="Colorful Shading Accent 2" w:semiHidden="0" w:uiPriority="71" w:unhideWhenUsed="0"/>
-    <w:lsdException w:name="Colorful List Accent 2" w:semiHidden="0" w:uiPriority="72" w:unhideWhenUsed="0"/>
-    <w:lsdException w:name="Colorful Grid Accent 2" w:semiHidden="0" w:uiPriority="73" w:unhideWhenUsed="0"/>
-    <w:lsdException w:name="Light Shading Accent 3" w:semiHidden="0" w:uiPriority="60" w:unhideWhenUsed="0"/>
-    <w:lsdException w:name="Light List Accent 3" w:semiHidden="0" w:uiPriority="61" w:unhideWhenUsed="0"/>
-    <w:lsdException w:name="Light Grid Accent 3" w:semiHidden="0" w:uiPriority="62" w:unhideWhenUsed="0"/>
-    <w:lsdException w:name="Medium Shading 1 Accent 3" w:semiHidden="0" w:uiPriority="63" w:unhideWhenUsed="0"/>
-    <w:lsdException w:name="Medium Shading 2 Accent 3" w:semiHidden="0" w:uiPriority="64" w:unhideWhenUsed="0"/>
-    <w:lsdException w:name="Medium List 1 Accent 3" w:semiHidden="0" w:uiPriority="65" w:unhideWhenUsed="0"/>
-    <w:lsdException w:name="Medium List 2 Accent 3" w:semiHidden="0" w:uiPriority="66" w:unhideWhenUsed="0"/>
-    <w:lsdException w:name="Medium Grid 1 Accent 3" w:semiHidden="0" w:uiPriority="67" w:unhideWhenUsed="0"/>
-    <w:lsdException w:name="Medium Grid 2 Accent 3" w:semiHidden="0" w:uiPriority="68" w:unhideWhenUsed="0"/>
-    <w:lsdException w:name="Medium Grid 3 Accent 3" w:semiHidden="0" w:uiPriority="69" w:unhideWhenUsed="0"/>
-    <w:lsdException w:name="Dark List Accent 3" w:semiHidden="0" w:uiPriority="70" w:unhideWhenUsed="0"/>
-    <w:lsdException w:name="Colorful Shading Accent 3" w:semiHidden="0" w:uiPriority="71" w:unhideWhenUsed="0"/>
-    <w:lsdException w:name="Colorful List Accent 3" w:semiHidden="0" w:uiPriority="72" w:unhideWhenUsed="0"/>
-    <w:lsdException w:name="Colorful Grid Accent 3" w:semiHidden="0" w:uiPriority="73" w:unhideWhenUsed="0"/>
-    <w:lsdException w:name="Light Shading Accent 4" w:semiHidden="0" w:uiPriority="60" w:unhideWhenUsed="0"/>
-    <w:lsdException w:name="Light List Accent 4" w:semiHidden="0" w:uiPriority="61" w:unhideWhenUsed="0"/>
-    <w:lsdException w:name="Light Grid Accent 4" w:semiHidden="0" w:uiPriority="62" w:unhideWhenUsed="0"/>
-    <w:lsdException w:name="Medium Shading 1 Accent 4" w:semiHidden="0" w:uiPriority="63" w:unhideWhenUsed="0"/>
-    <w:lsdException w:name="Medium Shading 2 Accent 4" w:semiHidden="0" w:uiPriority="64" w:unhideWhenUsed="0"/>
-    <w:lsdException w:name="Medium List 1 Accent 4" w:semiHidden="0" w:uiPriority="65" w:unhideWhenUsed="0"/>
-    <w:lsdException w:name="Medium List 2 Accent 4" w:semiHidden="0" w:uiPriority="66" w:unhideWhenUsed="0"/>
-    <w:lsdException w:name="Medium Grid 1 Accent 4" w:semiHidden="0" w:uiPriority="67" w:unhideWhenUsed="0"/>
-    <w:lsdException w:name="Medium Grid 2 Accent 4" w:semiHidden="0" w:uiPriority="68" w:unhideWhenUsed="0"/>
-    <w:lsdException w:name="Medium Grid 3 Accent 4" w:semiHidden="0" w:uiPriority="69" w:unhideWhenUsed="0"/>
-    <w:lsdException w:name="Dark List Accent 4" w:semiHidden="0" w:uiPriority="70" w:unhideWhenUsed="0"/>
-    <w:lsdException w:name="Colorful Shading Accent 4" w:semiHidden="0" w:uiPriority="71" w:unhideWhenUsed="0"/>
-    <w:lsdException w:name="Colorful List Accent 4" w:semiHidden="0" w:uiPriority="72" w:unhideWhenUsed="0"/>
-    <w:lsdException w:name="Colorful Grid Accent 4" w:semiHidden="0" w:uiPriority="73" w:unhideWhenUsed="0"/>
-    <w:lsdException w:name="Light Shading Accent 5" w:semiHidden="0" w:uiPriority="60" w:unhideWhenUsed="0"/>
-    <w:lsdException w:name="Light List Accent 5" w:semiHidden="0" w:uiPriority="61" w:unhideWhenUsed="0"/>
-    <w:lsdException w:name="Light Grid Accent 5" w:semiHidden="0" w:uiPriority="62" w:unhideWhenUsed="0"/>
-    <w:lsdException w:name="Medium Shading 1 Accent 5" w:semiHidden="0" w:uiPriority="63" w:unhideWhenUsed="0"/>
-    <w:lsdException w:name="Medium Shading 2 Accent 5" w:semiHidden="0" w:uiPriority="64" w:unhideWhenUsed="0"/>
-    <w:lsdException w:name="Medium List 1 Accent 5" w:semiHidden="0" w:uiPriority="65" w:unhideWhenUsed="0"/>
-    <w:lsdException w:name="Medium List 2 Accent 5" w:semiHidden="0" w:uiPriority="66" w:unhideWhenUsed="0"/>
-    <w:lsdException w:name="Medium Grid 1 Accent 5" w:semiHidden="0" w:uiPriority="67" w:unhideWhenUsed="0"/>
-    <w:lsdException w:name="Medium Grid 2 Accent 5" w:semiHidden="0" w:uiPriority="68" w:unhideWhenUsed="0"/>
-    <w:lsdException w:name="Medium Grid 3 Accent 5" w:semiHidden="0" w:uiPriority="69" w:unhideWhenUsed="0"/>
-    <w:lsdException w:name="Dark List Accent 5" w:semiHidden="0" w:uiPriority="70" w:unhideWhenUsed="0"/>
-    <w:lsdException w:name="Colorful Shading Accent 5" w:semiHidden="0" w:uiPriority="71" w:unhideWhenUsed="0"/>
-    <w:lsdException w:name="Colorful List Accent 5" w:semiHidden="0" w:uiPriority="72" w:unhideWhenUsed="0"/>
-    <w:lsdException w:name="Colorful Grid Accent 5" w:semiHidden="0" w:uiPriority="73" w:unhideWhenUsed="0"/>
-    <w:lsdException w:name="Light Shading Accent 6" w:semiHidden="0" w:uiPriority="60" w:unhideWhenUsed="0"/>
-    <w:lsdException w:name="Light List Accent 6" w:semiHidden="0" w:uiPriority="61" w:unhideWhenUsed="0"/>
-    <w:lsdException w:name="Light Grid Accent 6" w:semiHidden="0" w:uiPriority="62" w:unhideWhenUsed="0"/>
-    <w:lsdException w:name="Medium Shading 1 Accent 6" w:semiHidden="0" w:uiPriority="63" w:unhideWhenUsed="0"/>
-    <w:lsdException w:name="Medium Shading 2 Accent 6" w:semiHidden="0" w:uiPriority="64" w:unhideWhenUsed="0"/>
-    <w:lsdException w:name="Medium List 1 Accent 6" w:semiHidden="0" w:uiPriority="65" w:unhideWhenUsed="0"/>
-    <w:lsdException w:name="Medium List 2 Accent 6" w:semiHidden="0" w:uiPriority="66" w:unhideWhenUsed="0"/>
-    <w:lsdException w:name="Medium Grid 1 Accent 6" w:semiHidden="0" w:uiPriority="67" w:unhideWhenUsed="0"/>
-    <w:lsdException w:name="Medium Grid 2 Accent 6" w:semiHidden="0" w:uiPriority="68" w:unhideWhenUsed="0"/>
-    <w:lsdException w:name="Medium Grid 3 Accent 6" w:semiHidden="0" w:uiPriority="69" w:unhideWhenUsed="0"/>
-    <w:lsdException w:name="Dark List Accent 6" w:semiHidden="0" w:uiPriority="70" w:unhideWhenUsed="0"/>
-    <w:lsdException w:name="Colorful Shading Accent 6" w:semiHidden="0" w:uiPriority="71" w:unhideWhenUsed="0"/>
-    <w:lsdException w:name="Colorful List Accent 6" w:semiHidden="0" w:uiPriority="72" w:unhideWhenUsed="0"/>
-    <w:lsdException w:name="Colorful Grid Accent 6" w:semiHidden="0" w:uiPriority="73" w:unhideWhenUsed="0"/>
-    <w:lsdException w:name="Subtle Emphasis" w:semiHidden="0" w:uiPriority="19" w:unhideWhenUsed="0" w:qFormat="1"/>
-    <w:lsdException w:name="Intense Emphasis" w:semiHidden="0" w:uiPriority="21" w:unhideWhenUsed="0" w:qFormat="1"/>
-    <w:lsdException w:name="Subtle Reference" w:semiHidden="0" w:uiPriority="31" w:unhideWhenUsed="0" w:qFormat="1"/>
-    <w:lsdException w:name="Intense Reference" w:semiHidden="0" w:uiPriority="32" w:unhideWhenUsed="0" w:qFormat="1"/>
-    <w:lsdException w:name="Book Title" w:semiHidden="0" w:uiPriority="33" w:unhideWhenUsed="0" w:qFormat="1"/>
-    <w:lsdException w:name="Bibliography" w:uiPriority="37"/>
-    <w:lsdException w:name="TOC Heading" w:uiPriority="39" w:qFormat="1"/>
-  </w:latentStyles>
-  <w:style w:type="paragraph" w:default="1" w:styleId="Standard">
-    <w:name w:val="Normal"/>
-    <w:qFormat/>
+  <w:style w:type="character" w:customStyle="1" w:styleId="berschrift4Zchn">
+    <w:name w:val="Überschrift 4 Zchn"/>
+    <w:basedOn w:val="Absatz-Standardschriftart"/>
+    <w:link w:val="berschrift4"/>
+    <w:uiPriority w:val="9"/>
+    <w:semiHidden/>
+    <w:rsid w:val="002B59E9"/>
+    <w:rPr>
+      <w:rFonts w:asciiTheme="majorHAnsi" w:eastAsiaTheme="majorEastAsia" w:hAnsiTheme="majorHAnsi" w:cstheme="majorBidi"/>
+      <w:b/>
+      <w:bCs/>
+      <w:i/>
+      <w:iCs/>
+      <w:color w:val="4F81BD" w:themeColor="accent1"/>
+    </w:rPr>
   </w:style>
-  <w:style w:type="character" w:default="1" w:styleId="Absatz-Standardschriftart">
-    <w:name w:val="Default Paragraph Font"/>
-    <w:uiPriority w:val="1"/>
+  <w:style w:type="character" w:customStyle="1" w:styleId="berschrift5Zchn">
+    <w:name w:val="Überschrift 5 Zchn"/>
+    <w:basedOn w:val="Absatz-Standardschriftart"/>
+    <w:link w:val="berschrift5"/>
+    <w:uiPriority w:val="9"/>
     <w:semiHidden/>
-    <w:unhideWhenUsed/>
+    <w:rsid w:val="002B59E9"/>
+    <w:rPr>
+      <w:rFonts w:asciiTheme="majorHAnsi" w:eastAsiaTheme="majorEastAsia" w:hAnsiTheme="majorHAnsi" w:cstheme="majorBidi"/>
+      <w:color w:val="243F60" w:themeColor="accent1" w:themeShade="7F"/>
+    </w:rPr>
   </w:style>
-  <w:style w:type="table" w:default="1" w:styleId="NormaleTabelle">
-    <w:name w:val="Normal Table"/>
-    <w:uiPriority w:val="99"/>
+  <w:style w:type="character" w:customStyle="1" w:styleId="berschrift6Zchn">
+    <w:name w:val="Überschrift 6 Zchn"/>
+    <w:basedOn w:val="Absatz-Standardschriftart"/>
+    <w:link w:val="berschrift6"/>
+    <w:uiPriority w:val="9"/>
     <w:semiHidden/>
-    <w:unhideWhenUsed/>
-    <w:qFormat/>
-    <w:tblPr>
-      <w:tblInd w:w="0" w:type="dxa"/>
-      <w:tblCellMar>
-        <w:top w:w="0" w:type="dxa"/>
-        <w:left w:w="108" w:type="dxa"/>
-        <w:bottom w:w="0" w:type="dxa"/>
-        <w:right w:w="108" w:type="dxa"/>
-      </w:tblCellMar>
-    </w:tblPr>
+    <w:rsid w:val="002B59E9"/>
+    <w:rPr>
+      <w:rFonts w:asciiTheme="majorHAnsi" w:eastAsiaTheme="majorEastAsia" w:hAnsiTheme="majorHAnsi" w:cstheme="majorBidi"/>
+      <w:i/>
+      <w:iCs/>
+      <w:color w:val="243F60" w:themeColor="accent1" w:themeShade="7F"/>
+    </w:rPr>
   </w:style>
-  <w:style w:type="numbering" w:default="1" w:styleId="KeineListe">
-    <w:name w:val="No List"/>
-    <w:uiPriority w:val="99"/>
+  <w:style w:type="character" w:customStyle="1" w:styleId="berschrift7Zchn">
+    <w:name w:val="Überschrift 7 Zchn"/>
+    <w:basedOn w:val="Absatz-Standardschriftart"/>
+    <w:link w:val="berschrift7"/>
+    <w:uiPriority w:val="9"/>
     <w:semiHidden/>
-    <w:unhideWhenUsed/>
+    <w:rsid w:val="002B59E9"/>
+    <w:rPr>
+      <w:rFonts w:asciiTheme="majorHAnsi" w:eastAsiaTheme="majorEastAsia" w:hAnsiTheme="majorHAnsi" w:cstheme="majorBidi"/>
+      <w:i/>
+      <w:iCs/>
+      <w:color w:val="404040" w:themeColor="text1" w:themeTint="BF"/>
+    </w:rPr>
   </w:style>
-  <w:style w:type="paragraph" w:customStyle="1" w:styleId="F89EC48E22FB42D88A361D3C9176E095">
-    <w:name w:val="F89EC48E22FB42D88A361D3C9176E095"/>
-    <w:rsid w:val="00E934BD"/>
+  <w:style w:type="character" w:customStyle="1" w:styleId="berschrift8Zchn">
+    <w:name w:val="Überschrift 8 Zchn"/>
+    <w:basedOn w:val="Absatz-Standardschriftart"/>
+    <w:link w:val="berschrift8"/>
+    <w:uiPriority w:val="9"/>
+    <w:semiHidden/>
+    <w:rsid w:val="002B59E9"/>
+    <w:rPr>
+      <w:rFonts w:asciiTheme="majorHAnsi" w:eastAsiaTheme="majorEastAsia" w:hAnsiTheme="majorHAnsi" w:cstheme="majorBidi"/>
+      <w:color w:val="404040" w:themeColor="text1" w:themeTint="BF"/>
+      <w:sz w:val="20"/>
+      <w:szCs w:val="20"/>
+    </w:rPr>
   </w:style>
-  <w:style w:type="paragraph" w:customStyle="1" w:styleId="1E9B630D934D4A83AEA2F8E271F1C64A">
-    <w:name w:val="1E9B630D934D4A83AEA2F8E271F1C64A"/>
-    <w:rsid w:val="00E934BD"/>
-  </w:style>
-  <w:style w:type="paragraph" w:customStyle="1" w:styleId="FF7DE608310A4A63B72D91C4E87F0851">
-    <w:name w:val="FF7DE608310A4A63B72D91C4E87F0851"/>
-    <w:rsid w:val="00E934BD"/>
-  </w:style>
-  <w:style w:type="paragraph" w:customStyle="1" w:styleId="B4F57F7BF2954CC180FD515E640E4153">
-    <w:name w:val="B4F57F7BF2954CC180FD515E640E4153"/>
-    <w:rsid w:val="00E934BD"/>
-  </w:style>
-  <w:style w:type="paragraph" w:customStyle="1" w:styleId="7F9DBB29EB7A447BB8268C13EEC67244">
-    <w:name w:val="7F9DBB29EB7A447BB8268C13EEC67244"/>
-    <w:rsid w:val="00E934BD"/>
-  </w:style>
-  <w:style w:type="paragraph" w:customStyle="1" w:styleId="48FA4D37A9434BAFAA4199C1E4E9ECEE">
-    <w:name w:val="48FA4D37A9434BAFAA4199C1E4E9ECEE"/>
-    <w:rsid w:val="00E934BD"/>
+  <w:style w:type="character" w:customStyle="1" w:styleId="berschrift9Zchn">
+    <w:name w:val="Überschrift 9 Zchn"/>
+    <w:basedOn w:val="Absatz-Standardschriftart"/>
+    <w:link w:val="berschrift9"/>
+    <w:uiPriority w:val="9"/>
+    <w:semiHidden/>
+    <w:rsid w:val="002B59E9"/>
+    <w:rPr>
+      <w:rFonts w:asciiTheme="majorHAnsi" w:eastAsiaTheme="majorEastAsia" w:hAnsiTheme="majorHAnsi" w:cstheme="majorBidi"/>
+      <w:i/>
+      <w:iCs/>
+      <w:color w:val="404040" w:themeColor="text1" w:themeTint="BF"/>
+      <w:sz w:val="20"/>
+      <w:szCs w:val="20"/>
+    </w:rPr>
   </w:style>
 </w:styles>
-</file>
-
-<file path=word/glossary/webSettings.xml><?xml version="1.0" encoding="utf-8"?>
-<w:webSettings xmlns:r="http://schemas.openxmlformats.org/officeDocument/2006/relationships" xmlns:w="http://schemas.openxmlformats.org/wordprocessingml/2006/main">
-  <w:optimizeForBrowser/>
-</w:webSettings>
 </file>
 
 <file path=word/theme/theme1.xml><?xml version="1.0" encoding="utf-8"?>
@@ -6386,7 +6555,7 @@
 </file>
 
 <file path=customXml/itemProps1.xml><?xml version="1.0" encoding="utf-8"?>
-<ds:datastoreItem xmlns:ds="http://schemas.openxmlformats.org/officeDocument/2006/customXml" ds:itemID="{FCE1EB94-85DA-4FFE-8B5F-F1B839367A11}">
+<ds:datastoreItem xmlns:ds="http://schemas.openxmlformats.org/officeDocument/2006/customXml" ds:itemID="{DE12DDFD-3161-4A75-ADE7-C345B59AF58C}">
   <ds:schemaRefs>
     <ds:schemaRef ds:uri="http://schemas.openxmlformats.org/officeDocument/2006/bibliography"/>
   </ds:schemaRefs>

</xml_diff>

<commit_message>
return string of CreateErrorFrame and HammingdistanceFrame changed; small fix in extendedGCDFrame, where wrong exception was thrown
</commit_message>
<xml_diff>
--- a/User_Documentation.docx
+++ b/User_Documentation.docx
@@ -3222,13 +3222,17 @@
       <w:bookmarkStart w:id="23" w:name="_Toc267342816"/>
       <w:bookmarkStart w:id="24" w:name="_Toc267407421"/>
       <w:bookmarkStart w:id="25" w:name="_Toc267414212"/>
+      <w:bookmarkStart w:id="26" w:name="MatrixPrimefield"/>
+      <w:bookmarkStart w:id="27" w:name="_Ref268349005"/>
       <w:r>
         <w:t>Neue Matrix (Primefield)</w:t>
       </w:r>
       <w:bookmarkEnd w:id="23"/>
       <w:bookmarkEnd w:id="24"/>
       <w:bookmarkEnd w:id="25"/>
-    </w:p>
+      <w:bookmarkEnd w:id="27"/>
+    </w:p>
+    <w:bookmarkEnd w:id="26"/>
     <w:p>
       <w:r>
         <w:t xml:space="preserve">Die Eingabe einer Matrix siehe </w:t>
@@ -3251,15 +3255,15 @@
       <w:pPr>
         <w:pStyle w:val="berschrift2"/>
       </w:pPr>
-      <w:bookmarkStart w:id="26" w:name="_Toc267342817"/>
-      <w:bookmarkStart w:id="27" w:name="_Toc267407422"/>
-      <w:bookmarkStart w:id="28" w:name="_Toc267414213"/>
+      <w:bookmarkStart w:id="28" w:name="_Toc267342817"/>
+      <w:bookmarkStart w:id="29" w:name="_Toc267407422"/>
+      <w:bookmarkStart w:id="30" w:name="_Toc267414213"/>
       <w:r>
         <w:t>Addition/Multiplikation einer Matrix</w:t>
       </w:r>
-      <w:bookmarkEnd w:id="26"/>
-      <w:bookmarkEnd w:id="27"/>
       <w:bookmarkEnd w:id="28"/>
+      <w:bookmarkEnd w:id="29"/>
+      <w:bookmarkEnd w:id="30"/>
     </w:p>
     <w:p>
       <w:r>
@@ -3291,16 +3295,16 @@
       <w:pPr>
         <w:pStyle w:val="berschrift1"/>
       </w:pPr>
-      <w:bookmarkStart w:id="29" w:name="_Toc267342818"/>
-      <w:bookmarkStart w:id="30" w:name="_Toc267407423"/>
-      <w:bookmarkStart w:id="31" w:name="_Toc267414214"/>
+      <w:bookmarkStart w:id="31" w:name="_Toc267342818"/>
+      <w:bookmarkStart w:id="32" w:name="_Toc267407423"/>
+      <w:bookmarkStart w:id="33" w:name="_Toc267414214"/>
       <w:r>
         <w:lastRenderedPageBreak/>
         <w:t>Primzahltests</w:t>
       </w:r>
-      <w:bookmarkEnd w:id="29"/>
-      <w:bookmarkEnd w:id="30"/>
       <w:bookmarkEnd w:id="31"/>
+      <w:bookmarkEnd w:id="32"/>
+      <w:bookmarkEnd w:id="33"/>
     </w:p>
     <w:p>
       <w:r>
@@ -3394,22 +3398,22 @@
       <w:pPr>
         <w:pStyle w:val="berschrift2"/>
       </w:pPr>
-      <w:bookmarkStart w:id="32" w:name="_Ref267340574"/>
+      <w:bookmarkStart w:id="34" w:name="_Ref267340574"/>
       <w:r>
         <w:t xml:space="preserve"> </w:t>
       </w:r>
-      <w:bookmarkStart w:id="33" w:name="_Ref267342364"/>
-      <w:bookmarkStart w:id="34" w:name="_Toc267342819"/>
-      <w:bookmarkStart w:id="35" w:name="_Toc267407424"/>
-      <w:bookmarkStart w:id="36" w:name="_Toc267414215"/>
+      <w:bookmarkStart w:id="35" w:name="_Ref267342364"/>
+      <w:bookmarkStart w:id="36" w:name="_Toc267342819"/>
+      <w:bookmarkStart w:id="37" w:name="_Toc267407424"/>
+      <w:bookmarkStart w:id="38" w:name="_Toc267414215"/>
       <w:r>
         <w:t>Fermat-Test</w:t>
       </w:r>
-      <w:bookmarkEnd w:id="32"/>
-      <w:bookmarkEnd w:id="33"/>
       <w:bookmarkEnd w:id="34"/>
       <w:bookmarkEnd w:id="35"/>
       <w:bookmarkEnd w:id="36"/>
+      <w:bookmarkEnd w:id="37"/>
+      <w:bookmarkEnd w:id="38"/>
     </w:p>
     <w:p>
       <w:r>
@@ -3689,17 +3693,17 @@
       <w:r>
         <w:t xml:space="preserve"> </w:t>
       </w:r>
-      <w:bookmarkStart w:id="37" w:name="_Ref267342392"/>
-      <w:bookmarkStart w:id="38" w:name="_Toc267342820"/>
-      <w:bookmarkStart w:id="39" w:name="_Toc267407425"/>
-      <w:bookmarkStart w:id="40" w:name="_Toc267414216"/>
+      <w:bookmarkStart w:id="39" w:name="_Ref267342392"/>
+      <w:bookmarkStart w:id="40" w:name="_Toc267342820"/>
+      <w:bookmarkStart w:id="41" w:name="_Toc267407425"/>
+      <w:bookmarkStart w:id="42" w:name="_Toc267414216"/>
       <w:r>
         <w:t>Miller-Rabin-Test</w:t>
       </w:r>
-      <w:bookmarkEnd w:id="37"/>
-      <w:bookmarkEnd w:id="38"/>
       <w:bookmarkEnd w:id="39"/>
       <w:bookmarkEnd w:id="40"/>
+      <w:bookmarkEnd w:id="41"/>
+      <w:bookmarkEnd w:id="42"/>
     </w:p>
     <w:p>
       <w:r>
@@ -3736,17 +3740,17 @@
       <w:r>
         <w:t xml:space="preserve"> </w:t>
       </w:r>
-      <w:bookmarkStart w:id="41" w:name="_Ref267342373"/>
-      <w:bookmarkStart w:id="42" w:name="_Toc267342821"/>
-      <w:bookmarkStart w:id="43" w:name="_Toc267407426"/>
-      <w:bookmarkStart w:id="44" w:name="_Toc267414217"/>
+      <w:bookmarkStart w:id="43" w:name="_Ref267342373"/>
+      <w:bookmarkStart w:id="44" w:name="_Toc267342821"/>
+      <w:bookmarkStart w:id="45" w:name="_Toc267407426"/>
+      <w:bookmarkStart w:id="46" w:name="_Toc267414217"/>
       <w:r>
         <w:t>Lucas-Test</w:t>
       </w:r>
-      <w:bookmarkEnd w:id="41"/>
-      <w:bookmarkEnd w:id="42"/>
       <w:bookmarkEnd w:id="43"/>
       <w:bookmarkEnd w:id="44"/>
+      <w:bookmarkEnd w:id="45"/>
+      <w:bookmarkEnd w:id="46"/>
     </w:p>
     <w:p>
       <w:r>
@@ -3837,384 +3841,426 @@
       <w:pPr>
         <w:pStyle w:val="berschrift1"/>
       </w:pPr>
-      <w:bookmarkStart w:id="45" w:name="_Toc267342822"/>
-      <w:bookmarkStart w:id="46" w:name="_Toc267407427"/>
-      <w:bookmarkStart w:id="47" w:name="_Toc267414218"/>
+      <w:bookmarkStart w:id="47" w:name="_Toc267342822"/>
+      <w:bookmarkStart w:id="48" w:name="_Toc267407427"/>
+      <w:bookmarkStart w:id="49" w:name="_Toc267414218"/>
       <w:r>
         <w:lastRenderedPageBreak/>
         <w:t>Kodierung</w:t>
       </w:r>
-      <w:bookmarkEnd w:id="45"/>
-      <w:bookmarkEnd w:id="46"/>
       <w:bookmarkEnd w:id="47"/>
-    </w:p>
-    <w:p>
-      <w:r>
-        <w:t>Die verschiedenen Kodieralgorithmen sind im Menü unter „</w:t>
-      </w:r>
-      <w:r>
-        <w:rPr>
-          <w:rFonts w:ascii="Courier New" w:hAnsi="Courier New" w:cs="Courier New"/>
-        </w:rPr>
-        <w:t>Coders</w:t>
-      </w:r>
-      <w:r>
-        <w:t>“ zu finden.</w:t>
-      </w:r>
-    </w:p>
-    <w:p>
-      <w:pPr>
-        <w:pStyle w:val="berschrift2"/>
-      </w:pPr>
-      <w:r>
-        <w:t xml:space="preserve"> </w:t>
-      </w:r>
-      <w:bookmarkStart w:id="48" w:name="_Toc267342823"/>
-      <w:bookmarkStart w:id="49" w:name="_Toc267407428"/>
-      <w:bookmarkStart w:id="50" w:name="_Toc267414219"/>
-      <w:r>
-        <w:t>Hamming-Code</w:t>
-      </w:r>
       <w:bookmarkEnd w:id="48"/>
       <w:bookmarkEnd w:id="49"/>
+    </w:p>
+    <w:p>
+      <w:r>
+        <w:t>Die verschiedenen Kodieralgorithmen sind im Menü unter „</w:t>
+      </w:r>
+      <w:r>
+        <w:rPr>
+          <w:rFonts w:ascii="Courier New" w:hAnsi="Courier New" w:cs="Courier New"/>
+        </w:rPr>
+        <w:t>Coders</w:t>
+      </w:r>
+      <w:r>
+        <w:t>“ zu finden.</w:t>
+      </w:r>
+    </w:p>
+    <w:p>
+      <w:pPr>
+        <w:pStyle w:val="berschrift2"/>
+      </w:pPr>
+      <w:r>
+        <w:t xml:space="preserve"> </w:t>
+      </w:r>
+      <w:bookmarkStart w:id="50" w:name="_Toc267342823"/>
+      <w:bookmarkStart w:id="51" w:name="_Toc267407428"/>
+      <w:bookmarkStart w:id="52" w:name="_Toc267414219"/>
+      <w:r>
+        <w:t>Hamming-Code</w:t>
+      </w:r>
       <w:bookmarkEnd w:id="50"/>
-    </w:p>
-    <w:p>
-      <w:r>
-        <w:t>Die Funktionen für den Hamming-Code findet man im Menü unter „</w:t>
-      </w:r>
-      <w:r>
-        <w:rPr>
-          <w:rFonts w:ascii="Courier New" w:hAnsi="Courier New" w:cs="Courier New"/>
-        </w:rPr>
-        <w:t xml:space="preserve">Coders </w:t>
-      </w:r>
-      <w:r>
-        <w:rPr>
-          <w:rFonts w:ascii="Courier New" w:hAnsi="Courier New" w:cs="Courier New"/>
-        </w:rPr>
-        <w:sym w:font="Wingdings" w:char="F0E0"/>
-      </w:r>
-      <w:r>
-        <w:rPr>
-          <w:rFonts w:ascii="Courier New" w:hAnsi="Courier New" w:cs="Courier New"/>
-        </w:rPr>
-        <w:t xml:space="preserve"> Hamming Code</w:t>
-      </w:r>
-      <w:r>
-        <w:t>“.</w:t>
-      </w:r>
-    </w:p>
-    <w:p>
-      <w:pPr>
-        <w:pStyle w:val="berschrift3"/>
-      </w:pPr>
-      <w:bookmarkStart w:id="51" w:name="_Toc267342824"/>
-      <w:bookmarkStart w:id="52" w:name="_Toc267407429"/>
-      <w:bookmarkStart w:id="53" w:name="_Toc267414220"/>
-      <w:r>
-        <w:t>Hamming-Code initialisieren</w:t>
-      </w:r>
       <w:bookmarkEnd w:id="51"/>
       <w:bookmarkEnd w:id="52"/>
+    </w:p>
+    <w:p>
+      <w:r>
+        <w:t>Die Funktionen für den Hamming-Code findet man im Menü unter „</w:t>
+      </w:r>
+      <w:r>
+        <w:rPr>
+          <w:rFonts w:ascii="Courier New" w:hAnsi="Courier New" w:cs="Courier New"/>
+        </w:rPr>
+        <w:t xml:space="preserve">Coders </w:t>
+      </w:r>
+      <w:r>
+        <w:rPr>
+          <w:rFonts w:ascii="Courier New" w:hAnsi="Courier New" w:cs="Courier New"/>
+        </w:rPr>
+        <w:sym w:font="Wingdings" w:char="F0E0"/>
+      </w:r>
+      <w:r>
+        <w:rPr>
+          <w:rFonts w:ascii="Courier New" w:hAnsi="Courier New" w:cs="Courier New"/>
+        </w:rPr>
+        <w:t xml:space="preserve"> Hamming Code</w:t>
+      </w:r>
+      <w:r>
+        <w:t>“.</w:t>
+      </w:r>
+    </w:p>
+    <w:p>
+      <w:pPr>
+        <w:pStyle w:val="berschrift3"/>
+      </w:pPr>
+      <w:bookmarkStart w:id="53" w:name="_Toc267342824"/>
+      <w:bookmarkStart w:id="54" w:name="_Toc267407429"/>
+      <w:bookmarkStart w:id="55" w:name="_Toc267414220"/>
+      <w:r>
+        <w:t>Hamming-Code initialisieren</w:t>
+      </w:r>
       <w:bookmarkEnd w:id="53"/>
-    </w:p>
-    <w:p>
-      <w:r>
-        <w:t>Um einen Hamming-Code zu erstellen, muss zunächst der Frame "</w:t>
-      </w:r>
-      <w:r>
-        <w:rPr>
-          <w:rFonts w:ascii="Courier New" w:hAnsi="Courier New" w:cs="Courier New"/>
-        </w:rPr>
-        <w:t>Initialize Hammingcode</w:t>
-      </w:r>
-      <w:r>
-        <w:t>" aus</w:t>
-      </w:r>
-      <w:r>
-        <w:t>gewählt werden. Hier muss im</w:t>
-      </w:r>
-      <w:r>
-        <w:t xml:space="preserve"> ersten Textfeld das "</w:t>
-      </w:r>
-      <w:r>
-        <w:rPr>
-          <w:rFonts w:ascii="Courier New" w:hAnsi="Courier New" w:cs="Courier New"/>
-        </w:rPr>
-        <w:t>source codeword</w:t>
-      </w:r>
-      <w:r>
-        <w:t xml:space="preserve">" eingegeben werden. </w:t>
-      </w:r>
-    </w:p>
-    <w:p>
-      <w:pPr>
-        <w:spacing w:after="0"/>
-      </w:pPr>
-      <w:r>
-        <w:t xml:space="preserve">Mit der </w:t>
-      </w:r>
-      <w:r>
-        <w:t>Checkbox</w:t>
-      </w:r>
-      <w:r>
-        <w:t xml:space="preserve"> lässt sich auswählen, ob eine Matrix erzeugt wird oder ob der </w:t>
-      </w:r>
-      <w:r>
-        <w:t>Benutzer</w:t>
-      </w:r>
-      <w:r>
-        <w:t xml:space="preserve"> selbst eine Matrix erzeugen will.</w:t>
-      </w:r>
-    </w:p>
-    <w:p>
-      <w:pPr>
-        <w:spacing w:after="0"/>
-      </w:pPr>
-      <w:r>
-        <w:t>Ist dies der Fall, muss ein neuer Matrixbaustein ausgewählt werden und das Ergebnis in das zweite Textfeld gezogen werden.</w:t>
-      </w:r>
-    </w:p>
-    <w:p>
-      <w:r>
-        <w:t>Um mit dem Hamming-Code fortzufahren muss das Hamming</w:t>
-      </w:r>
-      <w:r>
-        <w:t>c</w:t>
-      </w:r>
-      <w:r>
-        <w:t>ode-Element („</w:t>
-      </w:r>
-      <w:r>
-        <w:rPr>
-          <w:rFonts w:ascii="Courier New" w:hAnsi="Courier New" w:cs="Courier New"/>
-        </w:rPr>
-        <w:t>_hcElem</w:t>
-      </w:r>
-      <w:r>
-        <w:t>“) in den nächsten Baustein gezogen werden. Die anderen Zwischenergebnisse können gegebenenfalls anderweitig verwendet werden.</w:t>
-      </w:r>
-    </w:p>
-    <w:p>
-      <w:pPr>
-        <w:pStyle w:val="berschrift3"/>
-      </w:pPr>
-      <w:bookmarkStart w:id="54" w:name="_Toc267342825"/>
-      <w:bookmarkStart w:id="55" w:name="_Toc267407430"/>
-      <w:bookmarkStart w:id="56" w:name="_Toc267414221"/>
-      <w:r>
-        <w:t>Hamming-Code enkodieren</w:t>
-      </w:r>
       <w:bookmarkEnd w:id="54"/>
       <w:bookmarkEnd w:id="55"/>
+    </w:p>
+    <w:p>
+      <w:r>
+        <w:t>Um einen Hamming-Code zu erstellen, muss zunächst der Frame "</w:t>
+      </w:r>
+      <w:r>
+        <w:rPr>
+          <w:rFonts w:ascii="Courier New" w:hAnsi="Courier New" w:cs="Courier New"/>
+        </w:rPr>
+        <w:t>Initialize Hammingcode</w:t>
+      </w:r>
+      <w:r>
+        <w:t>" aus</w:t>
+      </w:r>
+      <w:r>
+        <w:t>gewählt werden. Hier muss im</w:t>
+      </w:r>
+      <w:r>
+        <w:t xml:space="preserve"> ersten Textfeld das "</w:t>
+      </w:r>
+      <w:r>
+        <w:rPr>
+          <w:rFonts w:ascii="Courier New" w:hAnsi="Courier New" w:cs="Courier New"/>
+        </w:rPr>
+        <w:t>source codeword</w:t>
+      </w:r>
+      <w:r>
+        <w:t xml:space="preserve">" eingegeben werden. </w:t>
+      </w:r>
+    </w:p>
+    <w:p>
+      <w:pPr>
+        <w:spacing w:after="0"/>
+      </w:pPr>
+      <w:r>
+        <w:t xml:space="preserve">Mit der </w:t>
+      </w:r>
+      <w:r>
+        <w:t>Checkbox</w:t>
+      </w:r>
+      <w:r>
+        <w:t xml:space="preserve"> lässt sich auswählen, ob eine Matrix erzeugt wird oder ob der </w:t>
+      </w:r>
+      <w:r>
+        <w:t>Benutzer</w:t>
+      </w:r>
+      <w:r>
+        <w:t xml:space="preserve"> selbst eine Matrix erzeugen will.</w:t>
+      </w:r>
+    </w:p>
+    <w:p>
+      <w:pPr>
+        <w:spacing w:after="0"/>
+      </w:pPr>
+      <w:r>
+        <w:t>Ist dies der Fall, muss ein neuer Matrixbaustein ausgewählt werden und das Ergebnis in das zweite Textfeld gezogen werden.</w:t>
+      </w:r>
+    </w:p>
+    <w:p>
+      <w:r>
+        <w:t>Um mit dem Hamming-Code fortzufahren muss das Hamming</w:t>
+      </w:r>
+      <w:r>
+        <w:t>c</w:t>
+      </w:r>
+      <w:r>
+        <w:t>ode-Element („</w:t>
+      </w:r>
+      <w:r>
+        <w:rPr>
+          <w:rFonts w:ascii="Courier New" w:hAnsi="Courier New" w:cs="Courier New"/>
+        </w:rPr>
+        <w:t>_hcElem</w:t>
+      </w:r>
+      <w:r>
+        <w:t>“) in den nächsten Baustein gezogen werden. Die anderen Zwischenergebnisse können gegebenenfalls anderweitig verwendet werden.</w:t>
+      </w:r>
+    </w:p>
+    <w:p>
+      <w:pPr>
+        <w:pStyle w:val="berschrift3"/>
+      </w:pPr>
+      <w:bookmarkStart w:id="56" w:name="_Toc267342825"/>
+      <w:bookmarkStart w:id="57" w:name="_Toc267407430"/>
+      <w:bookmarkStart w:id="58" w:name="_Toc267414221"/>
+      <w:r>
+        <w:t>Hamming-Code enkodieren</w:t>
+      </w:r>
       <w:bookmarkEnd w:id="56"/>
-    </w:p>
-    <w:p>
-      <w:r>
-        <w:t>Mit dem Baustein "</w:t>
-      </w:r>
-      <w:r>
-        <w:rPr>
-          <w:rFonts w:ascii="Courier New" w:hAnsi="Courier New" w:cs="Courier New"/>
-        </w:rPr>
-        <w:t>Encode Hammingobject</w:t>
-      </w:r>
-      <w:r>
-        <w:t>" lässt sich ein Hammingcode-Element encodieren. Dazu muss lediglich ein Hammingcode-Element in das Textfeld gezogen werden.</w:t>
-      </w:r>
-    </w:p>
-    <w:p>
-      <w:pPr>
-        <w:pStyle w:val="berschrift3"/>
-      </w:pPr>
-      <w:bookmarkStart w:id="57" w:name="_Toc267342826"/>
-      <w:bookmarkStart w:id="58" w:name="_Toc267407431"/>
-      <w:bookmarkStart w:id="59" w:name="_Toc267414222"/>
-      <w:r>
-        <w:t>Syndrom berechnen</w:t>
-      </w:r>
       <w:bookmarkEnd w:id="57"/>
       <w:bookmarkEnd w:id="58"/>
+    </w:p>
+    <w:p>
+      <w:r>
+        <w:t>Mit dem Baustein "</w:t>
+      </w:r>
+      <w:r>
+        <w:rPr>
+          <w:rFonts w:ascii="Courier New" w:hAnsi="Courier New" w:cs="Courier New"/>
+        </w:rPr>
+        <w:t>Encode Hammingobject</w:t>
+      </w:r>
+      <w:r>
+        <w:t>" lässt sich ein Hammingcode-Element encodieren. Dazu muss lediglich ein Hammingcode-Element in das Textfeld gezogen werden.</w:t>
+      </w:r>
+    </w:p>
+    <w:p>
+      <w:pPr>
+        <w:pStyle w:val="berschrift3"/>
+      </w:pPr>
+      <w:bookmarkStart w:id="59" w:name="_Toc267342826"/>
+      <w:bookmarkStart w:id="60" w:name="_Toc267407431"/>
+      <w:bookmarkStart w:id="61" w:name="_Toc267414222"/>
+      <w:r>
+        <w:t>Syndrom berechnen</w:t>
+      </w:r>
       <w:bookmarkEnd w:id="59"/>
-    </w:p>
-    <w:p>
-      <w:r>
-        <w:t xml:space="preserve">Hier ist gleich </w:t>
-      </w:r>
-      <w:r>
-        <w:t xml:space="preserve">zu Verfahren wie beim Baustein </w:t>
-      </w:r>
-      <w:r>
-        <w:rPr>
-          <w:rFonts w:ascii="Courier New" w:hAnsi="Courier New" w:cs="Courier New"/>
-        </w:rPr>
-        <w:t>Encode Hammingobject</w:t>
-      </w:r>
-      <w:r>
-        <w:t xml:space="preserve"> Das übergebene Hammingcode-Element muss zuvor jedoch encodiert worden sein, damit das Syndrom berechnet werden kann.</w:t>
-      </w:r>
-    </w:p>
-    <w:p>
-      <w:pPr>
-        <w:pStyle w:val="berschrift3"/>
-      </w:pPr>
-      <w:bookmarkStart w:id="60" w:name="_Toc267342827"/>
-      <w:bookmarkStart w:id="61" w:name="_Toc267407432"/>
-      <w:bookmarkStart w:id="62" w:name="_Toc267414223"/>
-      <w:r>
-        <w:t>Fehler im enkodierten Codewort erzeugen</w:t>
-      </w:r>
       <w:bookmarkEnd w:id="60"/>
       <w:bookmarkEnd w:id="61"/>
+    </w:p>
+    <w:p>
+      <w:r>
+        <w:t xml:space="preserve">Hier ist gleich </w:t>
+      </w:r>
+      <w:r>
+        <w:t xml:space="preserve">zu Verfahren wie beim Baustein </w:t>
+      </w:r>
+      <w:r>
+        <w:rPr>
+          <w:rFonts w:ascii="Courier New" w:hAnsi="Courier New" w:cs="Courier New"/>
+        </w:rPr>
+        <w:t>Encode Hammingobject</w:t>
+      </w:r>
+      <w:r>
+        <w:t xml:space="preserve"> Das übergebene Hammingcode-Element muss zuvor jedoch encodiert worden sein, damit das Syndrom berechnet werden kann.</w:t>
+      </w:r>
+    </w:p>
+    <w:p>
+      <w:pPr>
+        <w:pStyle w:val="berschrift3"/>
+      </w:pPr>
+      <w:bookmarkStart w:id="62" w:name="_Toc267342827"/>
+      <w:bookmarkStart w:id="63" w:name="_Toc267407432"/>
+      <w:bookmarkStart w:id="64" w:name="_Toc267414223"/>
+      <w:r>
+        <w:t>Fehler im enkodierten Codewort erzeugen</w:t>
+      </w:r>
       <w:bookmarkEnd w:id="62"/>
-    </w:p>
-    <w:p>
-      <w:r>
-        <w:t>Mit folgendem Baustein ist es möglich Fehler in einem "</w:t>
-      </w:r>
-      <w:r>
-        <w:rPr>
-          <w:rFonts w:ascii="Courier New" w:hAnsi="Courier New" w:cs="Courier New"/>
-        </w:rPr>
-        <w:t>encoded Word</w:t>
-      </w:r>
-      <w:r>
-        <w:t xml:space="preserve">" zu erzeugen. Dafür muss das Hammingcode-Element vorher enkodiert worden sein. </w:t>
-      </w:r>
-    </w:p>
-    <w:p>
-      <w:r>
-        <w:t xml:space="preserve">Nun ist es möglich über das zweite </w:t>
-      </w:r>
-      <w:r>
-        <w:t>Textfeld</w:t>
-      </w:r>
-      <w:r>
-        <w:rPr>
-          <w:i/>
-        </w:rPr>
-        <w:t xml:space="preserve"> </w:t>
-      </w:r>
-      <w:r>
-        <w:t>anzugeben</w:t>
-      </w:r>
-      <w:r>
-        <w:t>, mit welcher Wahrscheinlichkeit Fehler erzeugt werden sollen. Die Wahrscheinlichkeit muss zwischen 0 und 1 liegen (bedeutet: zwischen 0% und 100%). Des Weiteren müssen Werte wie 0.xx immer durch einen Punkt und nicht durch ein Komma getrennt werden.</w:t>
-      </w:r>
-    </w:p>
-    <w:p>
-      <w:pPr>
-        <w:pStyle w:val="berschrift3"/>
-      </w:pPr>
-      <w:bookmarkStart w:id="63" w:name="_Toc267342828"/>
-      <w:bookmarkStart w:id="64" w:name="_Toc267407433"/>
-      <w:bookmarkStart w:id="65" w:name="_Toc267414224"/>
-      <w:r>
-        <w:t>Hamming-Code dekodieren</w:t>
-      </w:r>
       <w:bookmarkEnd w:id="63"/>
       <w:bookmarkEnd w:id="64"/>
+    </w:p>
+    <w:p>
+      <w:r>
+        <w:t>Mit folgendem Baustein ist es möglich Fehler in einem "</w:t>
+      </w:r>
+      <w:r>
+        <w:rPr>
+          <w:rFonts w:ascii="Courier New" w:hAnsi="Courier New" w:cs="Courier New"/>
+        </w:rPr>
+        <w:t>encoded Word</w:t>
+      </w:r>
+      <w:r>
+        <w:t xml:space="preserve">" zu erzeugen. Dafür muss das Hammingcode-Element vorher enkodiert worden sein. </w:t>
+      </w:r>
+    </w:p>
+    <w:p>
+      <w:r>
+        <w:t xml:space="preserve">Nun ist es möglich über das zweite </w:t>
+      </w:r>
+      <w:r>
+        <w:t>Textfeld</w:t>
+      </w:r>
+      <w:r>
+        <w:rPr>
+          <w:i/>
+        </w:rPr>
+        <w:t xml:space="preserve"> </w:t>
+      </w:r>
+      <w:r>
+        <w:t>anzugeben</w:t>
+      </w:r>
+      <w:r>
+        <w:t>, mit welcher Wahrscheinlichkeit Fehler erzeugt werden sollen. Die Wahrscheinlichkeit muss zwischen 0 und 1 liegen (bedeutet: zwischen 0% und 100%). Des Weiteren müssen Werte wie 0.xx immer durch einen Punkt und nicht durch ein Komma getrennt werden.</w:t>
+      </w:r>
+    </w:p>
+    <w:p>
+      <w:pPr>
+        <w:pStyle w:val="berschrift3"/>
+      </w:pPr>
+      <w:bookmarkStart w:id="65" w:name="_Toc267342828"/>
+      <w:bookmarkStart w:id="66" w:name="_Toc267407433"/>
+      <w:bookmarkStart w:id="67" w:name="_Toc267414224"/>
+      <w:r>
+        <w:t>Hamming-Code dekodieren</w:t>
+      </w:r>
       <w:bookmarkEnd w:id="65"/>
-    </w:p>
-    <w:p>
-      <w:r>
-        <w:t>Um ein enk</w:t>
-      </w:r>
-      <w:r>
-        <w:t xml:space="preserve">odiertes </w:t>
-      </w:r>
-      <w:r>
-        <w:t>Hamming</w:t>
-      </w:r>
-      <w:r>
-        <w:t>code-Element</w:t>
-      </w:r>
-      <w:r>
-        <w:t xml:space="preserve"> wieder zu dekodieren, muss dieses in das erste </w:t>
-      </w:r>
-      <w:r>
-        <w:t>Textfeld</w:t>
-      </w:r>
-      <w:r>
-        <w:t xml:space="preserve"> gezogen werden. </w:t>
-      </w:r>
-    </w:p>
-    <w:p>
-      <w:r>
-        <w:t xml:space="preserve">Mit der </w:t>
-      </w:r>
-      <w:r>
-        <w:t>Checkbox</w:t>
-      </w:r>
-      <w:r>
-        <w:t xml:space="preserve"> lässt sich weiterhin auswählen, ob das zu d</w:t>
-      </w:r>
-      <w:r>
-        <w:t xml:space="preserve">ekodierende Wort im Falle eines </w:t>
-      </w:r>
-      <w:r>
-        <w:t>Fehlers, wenn möglich, korrigiert werden soll.</w:t>
-      </w:r>
-    </w:p>
-    <w:p>
-      <w:pPr>
-        <w:pStyle w:val="berschrift3"/>
-      </w:pPr>
-      <w:bookmarkStart w:id="66" w:name="_Toc267342829"/>
-      <w:bookmarkStart w:id="67" w:name="_Toc267407434"/>
-      <w:bookmarkStart w:id="68" w:name="_Toc267414225"/>
-      <w:r>
-        <w:t>Hammingdistanz berechnen</w:t>
-      </w:r>
       <w:bookmarkEnd w:id="66"/>
       <w:bookmarkEnd w:id="67"/>
+    </w:p>
+    <w:p>
+      <w:r>
+        <w:t>Um ein enk</w:t>
+      </w:r>
+      <w:r>
+        <w:t xml:space="preserve">odiertes </w:t>
+      </w:r>
+      <w:r>
+        <w:t>Hamming</w:t>
+      </w:r>
+      <w:r>
+        <w:t>code-Element</w:t>
+      </w:r>
+      <w:r>
+        <w:t xml:space="preserve"> wieder zu dekodieren, muss dieses in das erste </w:t>
+      </w:r>
+      <w:r>
+        <w:t>Textfeld</w:t>
+      </w:r>
+      <w:r>
+        <w:t xml:space="preserve"> gezogen werden. </w:t>
+      </w:r>
+    </w:p>
+    <w:p>
+      <w:r>
+        <w:t xml:space="preserve">Mit der </w:t>
+      </w:r>
+      <w:r>
+        <w:t>Checkbox</w:t>
+      </w:r>
+      <w:r>
+        <w:t xml:space="preserve"> lässt sich weiterhin auswählen, ob das zu d</w:t>
+      </w:r>
+      <w:r>
+        <w:t xml:space="preserve">ekodierende Wort im Falle eines </w:t>
+      </w:r>
+      <w:r>
+        <w:t>Fehlers, wenn möglich, korrigiert werden soll.</w:t>
+      </w:r>
+    </w:p>
+    <w:p>
+      <w:pPr>
+        <w:pStyle w:val="berschrift3"/>
+      </w:pPr>
+      <w:bookmarkStart w:id="68" w:name="_Toc267342829"/>
+      <w:bookmarkStart w:id="69" w:name="_Toc267407434"/>
+      <w:bookmarkStart w:id="70" w:name="_Toc267414225"/>
+      <w:bookmarkStart w:id="71" w:name="_Ref268349222"/>
+      <w:r>
+        <w:t>Hammingdistanz berechnen</w:t>
+      </w:r>
       <w:bookmarkEnd w:id="68"/>
-    </w:p>
-    <w:p>
-      <w:r>
-        <w:t xml:space="preserve">Um diesen Baustein nutzen zu können, müssen zwei neue Matrix-Bausteine erzeugt werden. Diese werden dann in die beiden </w:t>
-      </w:r>
-      <w:r>
-        <w:t>Textfelder</w:t>
-      </w:r>
-      <w:r>
-        <w:t xml:space="preserve"> gezogen. Danach kann die Distanz zwischen den beiden Matrixbausteinen berechnet werden.</w:t>
-      </w:r>
-    </w:p>
-    <w:p>
-      <w:r>
-        <w:lastRenderedPageBreak/>
-        <w:t>Hier ist zu beachten, dass die Matrizen „einzeilig“ sein müssen, da bei der Hammingdistanz</w:t>
-      </w:r>
-      <w:r>
-        <w:softHyphen/>
-        <w:t>berechnung nur Vektoren berücksichtigt werden können.</w:t>
-      </w:r>
-    </w:p>
-    <w:p>
-      <w:pPr>
-        <w:pStyle w:val="berschrift3"/>
-      </w:pPr>
-      <w:bookmarkStart w:id="69" w:name="_Toc267342830"/>
-      <w:bookmarkStart w:id="70" w:name="_Toc267407435"/>
-      <w:bookmarkStart w:id="71" w:name="_Toc267414226"/>
-      <w:r>
-        <w:t>Vektorengewicht berechnen</w:t>
-      </w:r>
       <w:bookmarkEnd w:id="69"/>
       <w:bookmarkEnd w:id="70"/>
       <w:bookmarkEnd w:id="71"/>
     </w:p>
     <w:p>
       <w:r>
+        <w:t xml:space="preserve">Um diesen Baustein nutzen zu können, müssen </w:t>
+      </w:r>
+      <w:r>
+        <w:t xml:space="preserve">wie unter </w:t>
+      </w:r>
+      <w:fldSimple w:instr=" REF _Ref268349005 \h  \* MERGEFORMAT ">
+        <w:r>
+          <w:rPr>
+            <w:color w:val="548DD4" w:themeColor="text2" w:themeTint="99"/>
+          </w:rPr>
+          <w:t>Neue Matrix (Primefield)</w:t>
+        </w:r>
+      </w:fldSimple>
+      <w:r>
+        <w:t xml:space="preserve"> beschrieben zwei neue Primefield-Matrizen </w:t>
+      </w:r>
+      <w:r>
+        <w:t xml:space="preserve">erzeugt werden. Diese werden dann in die beiden </w:t>
+      </w:r>
+      <w:r>
+        <w:t>Textfelder</w:t>
+      </w:r>
+      <w:r>
+        <w:t xml:space="preserve"> gezogen. Danach kann die Distanz zwischen den beiden Matrixbausteinen berechnet werden.</w:t>
+      </w:r>
+    </w:p>
+    <w:p>
+      <w:r>
+        <w:lastRenderedPageBreak/>
+        <w:t>Hier ist zu beachten, dass die</w:t>
+      </w:r>
+      <w:r>
+        <w:t xml:space="preserve"> erzeugten </w:t>
+      </w:r>
+      <w:r>
+        <w:t xml:space="preserve"> Matrizen „einzeilig“ sein müssen, da bei der Hammingdistanz</w:t>
+      </w:r>
+      <w:r>
+        <w:softHyphen/>
+        <w:t>berechnung nur Vektoren berücksichtigt werden können.</w:t>
+      </w:r>
+    </w:p>
+    <w:p>
+      <w:pPr>
+        <w:pStyle w:val="berschrift3"/>
+      </w:pPr>
+      <w:bookmarkStart w:id="72" w:name="_Toc267342830"/>
+      <w:bookmarkStart w:id="73" w:name="_Toc267407435"/>
+      <w:bookmarkStart w:id="74" w:name="_Toc267414226"/>
+      <w:r>
+        <w:t>Vektorengewicht berechnen</w:t>
+      </w:r>
+      <w:bookmarkEnd w:id="72"/>
+      <w:bookmarkEnd w:id="73"/>
+      <w:bookmarkEnd w:id="74"/>
+    </w:p>
+    <w:p>
+      <w:r>
         <w:t xml:space="preserve">Hierzu muss ebenfalls ein Matrixbaustein erzeugt und in das entsprechende </w:t>
       </w:r>
       <w:r>
         <w:t>Textfeld</w:t>
       </w:r>
       <w:r>
-        <w:t xml:space="preserve"> gezogen werden. Dann ist es möglich das Gewicht des angegebenen Vektors zu berechnen. Auch hier werden nur „einzeilige“ Matrizen bearbeitet/behandelt.</w:t>
+        <w:t xml:space="preserve"> gezogen werden</w:t>
+      </w:r>
+      <w:r>
+        <w:t xml:space="preserve"> (siehe </w:t>
+      </w:r>
+      <w:fldSimple w:instr=" REF _Ref268349222 \h  \* MERGEFORMAT ">
+        <w:r>
+          <w:rPr>
+            <w:color w:val="548DD4" w:themeColor="text2" w:themeTint="99"/>
+          </w:rPr>
+          <w:t>Hammingdistanz berechnen</w:t>
+        </w:r>
+      </w:fldSimple>
+      <w:r>
+        <w:t>)</w:t>
+      </w:r>
+      <w:r>
+        <w:t>. Dann ist es möglich das Gewicht des angegebenen Vektors zu berechnen. Auch hier werden nur „einzeilige“ Matrizen bearbeitet/behandelt.</w:t>
       </w:r>
     </w:p>
     <w:p/>
@@ -4297,7 +4343,7 @@
             <w:rPr>
               <w:noProof/>
             </w:rPr>
-            <w:t>4</w:t>
+            <w:t>8</w:t>
           </w:r>
         </w:fldSimple>
       </w:p>
@@ -7181,7 +7227,7 @@
 </file>
 
 <file path=customXml/itemProps1.xml><?xml version="1.0" encoding="utf-8"?>
-<ds:datastoreItem xmlns:ds="http://schemas.openxmlformats.org/officeDocument/2006/customXml" ds:itemID="{9642F63F-D1AD-43DB-8A7E-BB913851C43D}">
+<ds:datastoreItem xmlns:ds="http://schemas.openxmlformats.org/officeDocument/2006/customXml" ds:itemID="{1653B4D5-104F-48C0-9B47-CC0EB245BA5D}">
   <ds:schemaRefs>
     <ds:schemaRef ds:uri="http://schemas.openxmlformats.org/officeDocument/2006/bibliography"/>
   </ds:schemaRefs>

</xml_diff>